<commit_message>
Updated DesignDoc with 2 monster characters + movesets
</commit_message>
<xml_diff>
--- a/DesignDoc.docx
+++ b/DesignDoc.docx
@@ -1,15 +1,1928 @@
 
 <file path=word/document.xml><?xml version="1.0" encoding="utf-8"?>
-<w:document xmlns:wpc="http://schemas.microsoft.com/office/word/2010/wordprocessingCanvas" xmlns:cx="http://schemas.microsoft.com/office/drawing/2014/chartex" xmlns:cx1="http://schemas.microsoft.com/office/drawing/2015/9/8/chartex" xmlns:cx2="http://schemas.microsoft.com/office/drawing/2015/10/21/chartex" xmlns:cx3="http://schemas.microsoft.com/office/drawing/2016/5/9/chartex" xmlns:cx4="http://schemas.microsoft.com/office/drawing/2016/5/10/chartex" xmlns:cx5="http://schemas.microsoft.com/office/drawing/2016/5/11/chartex" xmlns:mc="http://schemas.openxmlformats.org/markup-compatibility/2006" xmlns:o="urn:schemas-microsoft-com:office:office" xmlns:r="http://schemas.openxmlformats.org/officeDocument/2006/relationships" xmlns:m="http://schemas.openxmlformats.org/officeDocument/2006/math" xmlns:v="urn:schemas-microsoft-com:vml" xmlns:wp14="http://schemas.microsoft.com/office/word/2010/wordprocessingDrawing" xmlns:wp="http://schemas.openxmlformats.org/drawingml/2006/wordprocessingDrawing" xmlns:w10="urn:schemas-microsoft-com:office:word" xmlns:w="http://schemas.openxmlformats.org/wordprocessingml/2006/main" xmlns:w14="http://schemas.microsoft.com/office/word/2010/wordml" xmlns:w15="http://schemas.microsoft.com/office/word/2012/wordml" xmlns:w16se="http://schemas.microsoft.com/office/word/2015/wordml/symex" xmlns:wpg="http://schemas.microsoft.com/office/word/2010/wordprocessingGroup" xmlns:wpi="http://schemas.microsoft.com/office/word/2010/wordprocessingInk" xmlns:wne="http://schemas.microsoft.com/office/word/2006/wordml" xmlns:wps="http://schemas.microsoft.com/office/word/2010/wordprocessingShape" mc:Ignorable="w14 w15 w16se wp14">
+<w:document xmlns:wpc="http://schemas.microsoft.com/office/word/2010/wordprocessingCanvas" xmlns:cx="http://schemas.microsoft.com/office/drawing/2014/chartex" xmlns:cx1="http://schemas.microsoft.com/office/drawing/2015/9/8/chartex" xmlns:cx2="http://schemas.microsoft.com/office/drawing/2015/10/21/chartex" xmlns:cx3="http://schemas.microsoft.com/office/drawing/2016/5/9/chartex" xmlns:cx4="http://schemas.microsoft.com/office/drawing/2016/5/10/chartex" xmlns:cx5="http://schemas.microsoft.com/office/drawing/2016/5/11/chartex" xmlns:cx6="http://schemas.microsoft.com/office/drawing/2016/5/12/chartex" xmlns:cx7="http://schemas.microsoft.com/office/drawing/2016/5/13/chartex" xmlns:cx8="http://schemas.microsoft.com/office/drawing/2016/5/14/chartex" xmlns:mc="http://schemas.openxmlformats.org/markup-compatibility/2006" xmlns:aink="http://schemas.microsoft.com/office/drawing/2016/ink" xmlns:am3d="http://schemas.microsoft.com/office/drawing/2017/model3d" xmlns:o="urn:schemas-microsoft-com:office:office" xmlns:r="http://schemas.openxmlformats.org/officeDocument/2006/relationships" xmlns:m="http://schemas.openxmlformats.org/officeDocument/2006/math" xmlns:v="urn:schemas-microsoft-com:vml" xmlns:wp14="http://schemas.microsoft.com/office/word/2010/wordprocessingDrawing" xmlns:wp="http://schemas.openxmlformats.org/drawingml/2006/wordprocessingDrawing" xmlns:w10="urn:schemas-microsoft-com:office:word" xmlns:w="http://schemas.openxmlformats.org/wordprocessingml/2006/main" xmlns:w14="http://schemas.microsoft.com/office/word/2010/wordml" xmlns:w15="http://schemas.microsoft.com/office/word/2012/wordml" xmlns:w16cid="http://schemas.microsoft.com/office/word/2016/wordml/cid" xmlns:w16se="http://schemas.microsoft.com/office/word/2015/wordml/symex" xmlns:wpg="http://schemas.microsoft.com/office/word/2010/wordprocessingGroup" xmlns:wpi="http://schemas.microsoft.com/office/word/2010/wordprocessingInk" xmlns:wne="http://schemas.microsoft.com/office/word/2006/wordml" xmlns:wps="http://schemas.microsoft.com/office/word/2010/wordprocessingShape" mc:Ignorable="w14 w15 w16se w16cid wp14">
   <w:body>
     <w:p>
-      <w:r>
-        <w:t>test</w:t>
+      <w:pPr>
+        <w:pStyle w:val="Heading1"/>
+        <w:jc w:val="center"/>
+      </w:pPr>
+      <w:r>
+        <w:t>Peer-2-Pocketmonster Design Document</w:t>
+      </w:r>
+    </w:p>
+    <w:p>
+      <w:pPr>
+        <w:pStyle w:val="Quote"/>
+      </w:pPr>
+      <w:r>
+        <w:t>Riley Abrahamson, Alexandra Burress, Lucia Ho</w:t>
+      </w:r>
+    </w:p>
+    <w:p>
+      <w:pPr>
+        <w:pStyle w:val="Heading2"/>
+      </w:pPr>
+      <w:r>
+        <w:t>Overview</w:t>
+      </w:r>
+    </w:p>
+    <w:p>
+      <w:pPr>
+        <w:pStyle w:val="Heading2"/>
+      </w:pPr>
+      <w:r>
+        <w:t>Front-end Design</w:t>
+      </w:r>
+    </w:p>
+    <w:p>
+      <w:pPr>
+        <w:pStyle w:val="Heading2"/>
+      </w:pPr>
+      <w:r>
+        <w:t>Chat-bar</w:t>
+      </w:r>
+    </w:p>
+    <w:p>
+      <w:pPr>
+        <w:pStyle w:val="Heading2"/>
+      </w:pPr>
+      <w:r>
+        <w:t>Battle System</w:t>
+      </w:r>
+    </w:p>
+    <w:p>
+      <w:pPr>
+        <w:pStyle w:val="Heading2"/>
+      </w:pPr>
+      <w:r>
+        <w:t>Monsters</w:t>
+      </w:r>
+    </w:p>
+    <w:p/>
+    <w:p>
+      <w:pPr>
+        <w:pStyle w:val="Heading3"/>
+      </w:pPr>
+      <w:r>
+        <w:t>Fire Type</w:t>
+      </w:r>
+    </w:p>
+    <w:p>
+      <w:pPr>
+        <w:rPr>
+          <w:sz w:val="24"/>
+          <w:szCs w:val="24"/>
+          <w:u w:val="single"/>
+        </w:rPr>
+      </w:pPr>
+      <w:r>
+        <w:rPr>
+          <w:sz w:val="24"/>
+          <w:szCs w:val="24"/>
+          <w:u w:val="single"/>
+        </w:rPr>
+        <w:t>Visual Design:</w:t>
+      </w:r>
+    </w:p>
+    <w:p>
+      <w:pPr>
+        <w:rPr>
+          <w:sz w:val="24"/>
+          <w:szCs w:val="24"/>
+        </w:rPr>
+      </w:pPr>
+      <w:r>
+        <w:rPr>
+          <w:noProof/>
+        </w:rPr>
+        <w:drawing>
+          <wp:inline distT="0" distB="0" distL="0" distR="0" wp14:anchorId="76DFE748" wp14:editId="6FE704F3">
+            <wp:extent cx="1371600" cy="1371600"/>
+            <wp:effectExtent l="0" t="0" r="0" b="0"/>
+            <wp:docPr id="1" name="Picture 1"/>
+            <wp:cNvGraphicFramePr>
+              <a:graphicFrameLocks xmlns:a="http://schemas.openxmlformats.org/drawingml/2006/main" noChangeAspect="1"/>
+            </wp:cNvGraphicFramePr>
+            <a:graphic xmlns:a="http://schemas.openxmlformats.org/drawingml/2006/main">
+              <a:graphicData uri="http://schemas.openxmlformats.org/drawingml/2006/picture">
+                <pic:pic xmlns:pic="http://schemas.openxmlformats.org/drawingml/2006/picture">
+                  <pic:nvPicPr>
+                    <pic:cNvPr id="0" name="Picture 1"/>
+                    <pic:cNvPicPr>
+                      <a:picLocks noChangeAspect="1" noChangeArrowheads="1"/>
+                    </pic:cNvPicPr>
+                  </pic:nvPicPr>
+                  <pic:blipFill>
+                    <a:blip r:embed="rId6" cstate="print">
+                      <a:extLst>
+                        <a:ext uri="{28A0092B-C50C-407E-A947-70E740481C1C}">
+                          <a14:useLocalDpi xmlns:a14="http://schemas.microsoft.com/office/drawing/2010/main" val="0"/>
+                        </a:ext>
+                      </a:extLst>
+                    </a:blip>
+                    <a:srcRect/>
+                    <a:stretch>
+                      <a:fillRect/>
+                    </a:stretch>
+                  </pic:blipFill>
+                  <pic:spPr bwMode="auto">
+                    <a:xfrm>
+                      <a:off x="0" y="0"/>
+                      <a:ext cx="1371600" cy="1371600"/>
+                    </a:xfrm>
+                    <a:prstGeom prst="rect">
+                      <a:avLst/>
+                    </a:prstGeom>
+                    <a:noFill/>
+                    <a:ln>
+                      <a:noFill/>
+                    </a:ln>
+                  </pic:spPr>
+                </pic:pic>
+              </a:graphicData>
+            </a:graphic>
+          </wp:inline>
+        </w:drawing>
+      </w:r>
+      <w:proofErr w:type="spellStart"/>
+      <w:r>
+        <w:rPr>
+          <w:sz w:val="24"/>
+          <w:szCs w:val="24"/>
+        </w:rPr>
+        <w:t>Vulpix</w:t>
+      </w:r>
+      <w:proofErr w:type="spellEnd"/>
+      <w:r>
+        <w:rPr>
+          <w:sz w:val="24"/>
+          <w:szCs w:val="24"/>
+        </w:rPr>
+        <w:t xml:space="preserve">, </w:t>
+      </w:r>
+    </w:p>
+    <w:p>
+      <w:pPr>
+        <w:rPr>
+          <w:sz w:val="24"/>
+          <w:szCs w:val="24"/>
+          <w:u w:val="single"/>
+        </w:rPr>
+      </w:pPr>
+      <w:r>
+        <w:rPr>
+          <w:sz w:val="24"/>
+          <w:szCs w:val="24"/>
+          <w:u w:val="single"/>
+        </w:rPr>
+        <w:t>Stats</w:t>
+      </w:r>
+      <w:r>
+        <w:rPr>
+          <w:sz w:val="24"/>
+          <w:szCs w:val="24"/>
+          <w:u w:val="single"/>
+        </w:rPr>
+        <w:t>:</w:t>
+      </w:r>
+    </w:p>
+    <w:p>
+      <w:pPr>
+        <w:rPr>
+          <w:sz w:val="24"/>
+          <w:szCs w:val="24"/>
+        </w:rPr>
+        <w:sectPr>
+          <w:pgSz w:w="12240" w:h="15840"/>
+          <w:pgMar w:top="1440" w:right="1440" w:bottom="1440" w:left="1440" w:header="720" w:footer="720" w:gutter="0"/>
+          <w:cols w:space="720"/>
+          <w:docGrid w:linePitch="360"/>
+        </w:sectPr>
+      </w:pPr>
+    </w:p>
+    <w:p>
+      <w:pPr>
+        <w:rPr>
+          <w:sz w:val="24"/>
+          <w:szCs w:val="24"/>
+        </w:rPr>
+      </w:pPr>
+      <w:r>
+        <w:rPr>
+          <w:sz w:val="24"/>
+          <w:szCs w:val="24"/>
+        </w:rPr>
+        <w:t>HP: 100</w:t>
+      </w:r>
+    </w:p>
+    <w:p>
+      <w:pPr>
+        <w:rPr>
+          <w:sz w:val="24"/>
+          <w:szCs w:val="24"/>
+        </w:rPr>
+      </w:pPr>
+      <w:r>
+        <w:rPr>
+          <w:sz w:val="24"/>
+          <w:szCs w:val="24"/>
+        </w:rPr>
+        <w:t>AT:  50</w:t>
+      </w:r>
+    </w:p>
+    <w:p>
+      <w:pPr>
+        <w:rPr>
+          <w:sz w:val="24"/>
+          <w:szCs w:val="24"/>
+        </w:rPr>
+      </w:pPr>
+      <w:r>
+        <w:rPr>
+          <w:sz w:val="24"/>
+          <w:szCs w:val="24"/>
+        </w:rPr>
+        <w:t>DF: 50</w:t>
+      </w:r>
+    </w:p>
+    <w:p>
+      <w:pPr>
+        <w:rPr>
+          <w:sz w:val="24"/>
+          <w:szCs w:val="24"/>
+        </w:rPr>
+      </w:pPr>
+      <w:r>
+        <w:rPr>
+          <w:sz w:val="24"/>
+          <w:szCs w:val="24"/>
+        </w:rPr>
+        <w:t>AC: 100%</w:t>
+      </w:r>
+    </w:p>
+    <w:p>
+      <w:pPr>
+        <w:rPr>
+          <w:sz w:val="24"/>
+          <w:szCs w:val="24"/>
+        </w:rPr>
+      </w:pPr>
+      <w:r>
+        <w:rPr>
+          <w:sz w:val="24"/>
+          <w:szCs w:val="24"/>
+        </w:rPr>
+        <w:t>EV: 0%</w:t>
+      </w:r>
+    </w:p>
+    <w:p>
+      <w:pPr>
+        <w:rPr>
+          <w:sz w:val="24"/>
+          <w:szCs w:val="24"/>
+        </w:rPr>
+        <w:sectPr>
+          <w:type w:val="continuous"/>
+          <w:pgSz w:w="12240" w:h="15840"/>
+          <w:pgMar w:top="1440" w:right="1440" w:bottom="1440" w:left="1440" w:header="720" w:footer="720" w:gutter="0"/>
+          <w:cols w:num="3" w:space="720"/>
+          <w:docGrid w:linePitch="360"/>
+        </w:sectPr>
+      </w:pPr>
+      <w:r>
+        <w:rPr>
+          <w:sz w:val="24"/>
+          <w:szCs w:val="24"/>
+        </w:rPr>
+        <w:t>SP: 5</w:t>
+      </w:r>
+      <w:r>
+        <w:rPr>
+          <w:sz w:val="24"/>
+          <w:szCs w:val="24"/>
+        </w:rPr>
+        <w:t>/10</w:t>
+      </w:r>
+    </w:p>
+    <w:p>
+      <w:pPr>
+        <w:rPr>
+          <w:sz w:val="24"/>
+          <w:szCs w:val="24"/>
+        </w:rPr>
+      </w:pPr>
+      <w:r>
+        <w:rPr>
+          <w:sz w:val="24"/>
+          <w:szCs w:val="24"/>
+          <w:u w:val="single"/>
+        </w:rPr>
+        <w:t>Moves</w:t>
+      </w:r>
+      <w:r>
+        <w:rPr>
+          <w:sz w:val="24"/>
+          <w:szCs w:val="24"/>
+          <w:u w:val="single"/>
+        </w:rPr>
+        <w:t>:</w:t>
+      </w:r>
+    </w:p>
+    <w:p>
+      <w:pPr>
+        <w:pStyle w:val="ListParagraph"/>
+        <w:numPr>
+          <w:ilvl w:val="0"/>
+          <w:numId w:val="2"/>
+        </w:numPr>
+        <w:rPr>
+          <w:sz w:val="24"/>
+          <w:szCs w:val="24"/>
+        </w:rPr>
+        <w:sectPr>
+          <w:type w:val="continuous"/>
+          <w:pgSz w:w="12240" w:h="15840"/>
+          <w:pgMar w:top="1440" w:right="1440" w:bottom="1440" w:left="1440" w:header="720" w:footer="720" w:gutter="0"/>
+          <w:cols w:space="720"/>
+          <w:docGrid w:linePitch="360"/>
+        </w:sectPr>
+      </w:pPr>
+    </w:p>
+    <w:p>
+      <w:pPr>
+        <w:pStyle w:val="ListParagraph"/>
+        <w:numPr>
+          <w:ilvl w:val="0"/>
+          <w:numId w:val="2"/>
+        </w:numPr>
+        <w:rPr>
+          <w:sz w:val="24"/>
+          <w:szCs w:val="24"/>
+        </w:rPr>
+      </w:pPr>
+      <w:r>
+        <w:rPr>
+          <w:sz w:val="24"/>
+          <w:szCs w:val="24"/>
+        </w:rPr>
+        <w:t>Tackle</w:t>
+      </w:r>
+    </w:p>
+    <w:p>
+      <w:pPr>
+        <w:pStyle w:val="ListParagraph"/>
+        <w:rPr>
+          <w:sz w:val="24"/>
+          <w:szCs w:val="24"/>
+        </w:rPr>
+      </w:pPr>
+      <w:r>
+        <w:rPr>
+          <w:sz w:val="24"/>
+          <w:szCs w:val="24"/>
+        </w:rPr>
+        <w:t>Type: Attack</w:t>
+      </w:r>
+    </w:p>
+    <w:p>
+      <w:pPr>
+        <w:pStyle w:val="ListParagraph"/>
+        <w:rPr>
+          <w:sz w:val="24"/>
+          <w:szCs w:val="24"/>
+        </w:rPr>
+      </w:pPr>
+      <w:r>
+        <w:rPr>
+          <w:sz w:val="24"/>
+          <w:szCs w:val="24"/>
+        </w:rPr>
+        <w:t>Base Power: 40</w:t>
+      </w:r>
+    </w:p>
+    <w:p>
+      <w:pPr>
+        <w:pStyle w:val="ListParagraph"/>
+        <w:rPr>
+          <w:sz w:val="24"/>
+          <w:szCs w:val="24"/>
+        </w:rPr>
+      </w:pPr>
+      <w:r>
+        <w:rPr>
+          <w:sz w:val="24"/>
+          <w:szCs w:val="24"/>
+        </w:rPr>
+        <w:t>Base Accuracy: 100%</w:t>
+      </w:r>
+    </w:p>
+    <w:p>
+      <w:pPr>
+        <w:pStyle w:val="ListParagraph"/>
+        <w:rPr>
+          <w:sz w:val="24"/>
+          <w:szCs w:val="24"/>
+        </w:rPr>
+      </w:pPr>
+      <w:r>
+        <w:rPr>
+          <w:sz w:val="24"/>
+          <w:szCs w:val="24"/>
+        </w:rPr>
+        <w:t>Effects:</w:t>
+      </w:r>
+    </w:p>
+    <w:p>
+      <w:pPr>
+        <w:pStyle w:val="ListParagraph"/>
+        <w:rPr>
+          <w:sz w:val="24"/>
+          <w:szCs w:val="24"/>
+        </w:rPr>
+      </w:pPr>
+      <w:r>
+        <w:rPr>
+          <w:sz w:val="24"/>
+          <w:szCs w:val="24"/>
+        </w:rPr>
+        <w:t>None</w:t>
+      </w:r>
+    </w:p>
+    <w:p>
+      <w:pPr>
+        <w:pStyle w:val="ListParagraph"/>
+        <w:rPr>
+          <w:sz w:val="24"/>
+          <w:szCs w:val="24"/>
+        </w:rPr>
+      </w:pPr>
+    </w:p>
+    <w:p>
+      <w:pPr>
+        <w:pStyle w:val="ListParagraph"/>
+        <w:rPr>
+          <w:sz w:val="24"/>
+          <w:szCs w:val="24"/>
+        </w:rPr>
+      </w:pPr>
+    </w:p>
+    <w:p>
+      <w:pPr>
+        <w:pStyle w:val="ListParagraph"/>
+        <w:rPr>
+          <w:sz w:val="24"/>
+          <w:szCs w:val="24"/>
+        </w:rPr>
+      </w:pPr>
+    </w:p>
+    <w:p>
+      <w:pPr>
+        <w:pStyle w:val="ListParagraph"/>
+        <w:numPr>
+          <w:ilvl w:val="0"/>
+          <w:numId w:val="2"/>
+        </w:numPr>
+        <w:rPr>
+          <w:sz w:val="24"/>
+          <w:szCs w:val="24"/>
+        </w:rPr>
+      </w:pPr>
+      <w:r>
+        <w:rPr>
+          <w:sz w:val="24"/>
+          <w:szCs w:val="24"/>
+        </w:rPr>
+        <w:t>Tail Whip</w:t>
+      </w:r>
+    </w:p>
+    <w:p>
+      <w:pPr>
+        <w:pStyle w:val="ListParagraph"/>
+        <w:rPr>
+          <w:sz w:val="24"/>
+          <w:szCs w:val="24"/>
+        </w:rPr>
+      </w:pPr>
+      <w:r>
+        <w:rPr>
+          <w:sz w:val="24"/>
+          <w:szCs w:val="24"/>
+        </w:rPr>
+        <w:t xml:space="preserve">Type: </w:t>
+      </w:r>
+      <w:r>
+        <w:rPr>
+          <w:sz w:val="24"/>
+          <w:szCs w:val="24"/>
+        </w:rPr>
+        <w:t>Status</w:t>
+      </w:r>
+    </w:p>
+    <w:p>
+      <w:pPr>
+        <w:pStyle w:val="ListParagraph"/>
+        <w:rPr>
+          <w:sz w:val="24"/>
+          <w:szCs w:val="24"/>
+        </w:rPr>
+      </w:pPr>
+      <w:r>
+        <w:rPr>
+          <w:sz w:val="24"/>
+          <w:szCs w:val="24"/>
+        </w:rPr>
+        <w:t xml:space="preserve">Base Power: </w:t>
+      </w:r>
+      <w:r>
+        <w:rPr>
+          <w:sz w:val="24"/>
+          <w:szCs w:val="24"/>
+        </w:rPr>
+        <w:t>--</w:t>
+      </w:r>
+    </w:p>
+    <w:p>
+      <w:pPr>
+        <w:pStyle w:val="ListParagraph"/>
+        <w:rPr>
+          <w:sz w:val="24"/>
+          <w:szCs w:val="24"/>
+        </w:rPr>
+      </w:pPr>
+      <w:r>
+        <w:rPr>
+          <w:sz w:val="24"/>
+          <w:szCs w:val="24"/>
+        </w:rPr>
+        <w:t>Base Accuracy: 100%</w:t>
+      </w:r>
+    </w:p>
+    <w:p>
+      <w:pPr>
+        <w:pStyle w:val="ListParagraph"/>
+        <w:rPr>
+          <w:sz w:val="24"/>
+          <w:szCs w:val="24"/>
+        </w:rPr>
+      </w:pPr>
+      <w:r>
+        <w:rPr>
+          <w:sz w:val="24"/>
+          <w:szCs w:val="24"/>
+        </w:rPr>
+        <w:t>Effects:</w:t>
+      </w:r>
+    </w:p>
+    <w:p>
+      <w:pPr>
+        <w:pStyle w:val="ListParagraph"/>
+        <w:rPr>
+          <w:sz w:val="24"/>
+          <w:szCs w:val="24"/>
+        </w:rPr>
+      </w:pPr>
+      <w:r>
+        <w:rPr>
+          <w:sz w:val="24"/>
+          <w:szCs w:val="24"/>
+        </w:rPr>
+        <w:t>Lower Opponent Defense by 10</w:t>
+      </w:r>
+    </w:p>
+    <w:p>
+      <w:pPr>
+        <w:pStyle w:val="ListParagraph"/>
+        <w:rPr>
+          <w:sz w:val="24"/>
+          <w:szCs w:val="24"/>
+        </w:rPr>
+      </w:pPr>
+    </w:p>
+    <w:p>
+      <w:pPr>
+        <w:pStyle w:val="ListParagraph"/>
+        <w:rPr>
+          <w:sz w:val="24"/>
+          <w:szCs w:val="24"/>
+        </w:rPr>
+      </w:pPr>
+    </w:p>
+    <w:p>
+      <w:pPr>
+        <w:pStyle w:val="ListParagraph"/>
+        <w:rPr>
+          <w:sz w:val="24"/>
+          <w:szCs w:val="24"/>
+        </w:rPr>
+      </w:pPr>
+    </w:p>
+    <w:p>
+      <w:pPr>
+        <w:pStyle w:val="ListParagraph"/>
+        <w:numPr>
+          <w:ilvl w:val="0"/>
+          <w:numId w:val="2"/>
+        </w:numPr>
+        <w:rPr>
+          <w:sz w:val="24"/>
+          <w:szCs w:val="24"/>
+        </w:rPr>
+      </w:pPr>
+      <w:r>
+        <w:rPr>
+          <w:sz w:val="24"/>
+          <w:szCs w:val="24"/>
+        </w:rPr>
+        <w:lastRenderedPageBreak/>
+        <w:t>Ember</w:t>
+      </w:r>
+    </w:p>
+    <w:p>
+      <w:pPr>
+        <w:pStyle w:val="ListParagraph"/>
+        <w:rPr>
+          <w:sz w:val="24"/>
+          <w:szCs w:val="24"/>
+        </w:rPr>
+      </w:pPr>
+      <w:r>
+        <w:rPr>
+          <w:sz w:val="24"/>
+          <w:szCs w:val="24"/>
+        </w:rPr>
+        <w:t>Type: Attack</w:t>
+      </w:r>
+      <w:r>
+        <w:rPr>
+          <w:sz w:val="24"/>
+          <w:szCs w:val="24"/>
+        </w:rPr>
+        <w:t>/Status</w:t>
+      </w:r>
+    </w:p>
+    <w:p>
+      <w:pPr>
+        <w:pStyle w:val="ListParagraph"/>
+        <w:rPr>
+          <w:sz w:val="24"/>
+          <w:szCs w:val="24"/>
+        </w:rPr>
+      </w:pPr>
+      <w:r>
+        <w:rPr>
+          <w:sz w:val="24"/>
+          <w:szCs w:val="24"/>
+        </w:rPr>
+        <w:t xml:space="preserve">Base Power: </w:t>
+      </w:r>
+      <w:r>
+        <w:rPr>
+          <w:sz w:val="24"/>
+          <w:szCs w:val="24"/>
+        </w:rPr>
+        <w:t>3</w:t>
+      </w:r>
+      <w:r>
+        <w:rPr>
+          <w:sz w:val="24"/>
+          <w:szCs w:val="24"/>
+        </w:rPr>
+        <w:t>0</w:t>
+      </w:r>
+    </w:p>
+    <w:p>
+      <w:pPr>
+        <w:pStyle w:val="ListParagraph"/>
+        <w:rPr>
+          <w:sz w:val="24"/>
+          <w:szCs w:val="24"/>
+        </w:rPr>
+      </w:pPr>
+      <w:r>
+        <w:rPr>
+          <w:sz w:val="24"/>
+          <w:szCs w:val="24"/>
+        </w:rPr>
+        <w:t xml:space="preserve">Base Accuracy: </w:t>
+      </w:r>
+      <w:r>
+        <w:rPr>
+          <w:sz w:val="24"/>
+          <w:szCs w:val="24"/>
+        </w:rPr>
+        <w:t>8</w:t>
+      </w:r>
+      <w:r>
+        <w:rPr>
+          <w:sz w:val="24"/>
+          <w:szCs w:val="24"/>
+        </w:rPr>
+        <w:t>0%</w:t>
+      </w:r>
+    </w:p>
+    <w:p>
+      <w:pPr>
+        <w:pStyle w:val="ListParagraph"/>
+        <w:rPr>
+          <w:sz w:val="24"/>
+          <w:szCs w:val="24"/>
+        </w:rPr>
+      </w:pPr>
+      <w:r>
+        <w:rPr>
+          <w:sz w:val="24"/>
+          <w:szCs w:val="24"/>
+        </w:rPr>
+        <w:t>Effects:</w:t>
+      </w:r>
+    </w:p>
+    <w:p>
+      <w:pPr>
+        <w:pStyle w:val="ListParagraph"/>
+        <w:rPr>
+          <w:sz w:val="24"/>
+          <w:szCs w:val="24"/>
+        </w:rPr>
+      </w:pPr>
+      <w:r>
+        <w:rPr>
+          <w:sz w:val="24"/>
+          <w:szCs w:val="24"/>
+        </w:rPr>
+        <w:t xml:space="preserve">20% to </w:t>
+      </w:r>
+      <w:r>
+        <w:rPr>
+          <w:i/>
+          <w:iCs/>
+          <w:sz w:val="24"/>
+          <w:szCs w:val="24"/>
+        </w:rPr>
+        <w:t>Burn</w:t>
+      </w:r>
+      <w:r>
+        <w:rPr>
+          <w:sz w:val="24"/>
+          <w:szCs w:val="24"/>
+        </w:rPr>
+        <w:t xml:space="preserve"> opponent</w:t>
+      </w:r>
+    </w:p>
+    <w:p>
+      <w:pPr>
+        <w:pStyle w:val="ListParagraph"/>
+        <w:numPr>
+          <w:ilvl w:val="0"/>
+          <w:numId w:val="2"/>
+        </w:numPr>
+        <w:rPr>
+          <w:sz w:val="24"/>
+          <w:szCs w:val="24"/>
+        </w:rPr>
+      </w:pPr>
+      <w:r>
+        <w:rPr>
+          <w:sz w:val="24"/>
+          <w:szCs w:val="24"/>
+        </w:rPr>
+        <w:t>Potion</w:t>
+      </w:r>
+    </w:p>
+    <w:p>
+      <w:pPr>
+        <w:pStyle w:val="ListParagraph"/>
+        <w:rPr>
+          <w:sz w:val="24"/>
+          <w:szCs w:val="24"/>
+        </w:rPr>
+      </w:pPr>
+      <w:r>
+        <w:rPr>
+          <w:sz w:val="24"/>
+          <w:szCs w:val="24"/>
+        </w:rPr>
+        <w:t xml:space="preserve">Type: </w:t>
+      </w:r>
+      <w:r>
+        <w:rPr>
+          <w:sz w:val="24"/>
+          <w:szCs w:val="24"/>
+        </w:rPr>
+        <w:t>Item</w:t>
+      </w:r>
+    </w:p>
+    <w:p>
+      <w:pPr>
+        <w:pStyle w:val="ListParagraph"/>
+        <w:rPr>
+          <w:sz w:val="24"/>
+          <w:szCs w:val="24"/>
+        </w:rPr>
+      </w:pPr>
+      <w:r>
+        <w:rPr>
+          <w:sz w:val="24"/>
+          <w:szCs w:val="24"/>
+        </w:rPr>
+        <w:t xml:space="preserve">Base Power: </w:t>
+      </w:r>
+      <w:r>
+        <w:rPr>
+          <w:sz w:val="24"/>
+          <w:szCs w:val="24"/>
+        </w:rPr>
+        <w:t>--</w:t>
+      </w:r>
+    </w:p>
+    <w:p>
+      <w:pPr>
+        <w:pStyle w:val="ListParagraph"/>
+        <w:rPr>
+          <w:sz w:val="24"/>
+          <w:szCs w:val="24"/>
+        </w:rPr>
+      </w:pPr>
+      <w:r>
+        <w:rPr>
+          <w:sz w:val="24"/>
+          <w:szCs w:val="24"/>
+        </w:rPr>
+        <w:t>Base Accuracy:</w:t>
+      </w:r>
+      <w:r>
+        <w:rPr>
+          <w:sz w:val="24"/>
+          <w:szCs w:val="24"/>
+        </w:rPr>
+        <w:t xml:space="preserve"> --</w:t>
+      </w:r>
+    </w:p>
+    <w:p>
+      <w:pPr>
+        <w:pStyle w:val="ListParagraph"/>
+        <w:rPr>
+          <w:sz w:val="24"/>
+          <w:szCs w:val="24"/>
+        </w:rPr>
+      </w:pPr>
+      <w:r>
+        <w:rPr>
+          <w:sz w:val="24"/>
+          <w:szCs w:val="24"/>
+        </w:rPr>
+        <w:t>Effects:</w:t>
+      </w:r>
+    </w:p>
+    <w:p>
+      <w:pPr>
+        <w:pStyle w:val="ListParagraph"/>
+        <w:rPr>
+          <w:sz w:val="24"/>
+          <w:szCs w:val="24"/>
+        </w:rPr>
+        <w:sectPr>
+          <w:type w:val="continuous"/>
+          <w:pgSz w:w="12240" w:h="15840"/>
+          <w:pgMar w:top="1440" w:right="1440" w:bottom="1440" w:left="1440" w:header="720" w:footer="720" w:gutter="0"/>
+          <w:cols w:num="2" w:space="720"/>
+          <w:docGrid w:linePitch="360"/>
+        </w:sectPr>
+      </w:pPr>
+      <w:r>
+        <w:rPr>
+          <w:sz w:val="24"/>
+          <w:szCs w:val="24"/>
+        </w:rPr>
+        <w:t>Heal 50% of Max HP. Single Us</w:t>
+      </w:r>
+    </w:p>
+    <w:p>
+      <w:pPr>
+        <w:pStyle w:val="Heading3"/>
+      </w:pPr>
+      <w:r>
+        <w:t>Water</w:t>
+      </w:r>
+      <w:r>
+        <w:t xml:space="preserve"> </w:t>
+      </w:r>
+      <w:r>
+        <w:t>Type</w:t>
+      </w:r>
+    </w:p>
+    <w:p>
+      <w:pPr>
+        <w:rPr>
+          <w:sz w:val="24"/>
+          <w:szCs w:val="24"/>
+          <w:u w:val="single"/>
+        </w:rPr>
+      </w:pPr>
+      <w:r>
+        <w:rPr>
+          <w:sz w:val="24"/>
+          <w:szCs w:val="24"/>
+          <w:u w:val="single"/>
+        </w:rPr>
+        <w:t>Visual Design:</w:t>
+      </w:r>
+    </w:p>
+    <w:p>
+      <w:pPr>
+        <w:rPr>
+          <w:sz w:val="24"/>
+          <w:szCs w:val="24"/>
+        </w:rPr>
+      </w:pPr>
+      <w:r>
+        <w:rPr>
+          <w:noProof/>
+        </w:rPr>
+        <w:drawing>
+          <wp:inline distT="0" distB="0" distL="0" distR="0" wp14:anchorId="06AC5B27" wp14:editId="6B28F3F5">
+            <wp:extent cx="1506395" cy="1188720"/>
+            <wp:effectExtent l="0" t="0" r="0" b="0"/>
+            <wp:docPr id="2" name="Picture 2"/>
+            <wp:cNvGraphicFramePr>
+              <a:graphicFrameLocks xmlns:a="http://schemas.openxmlformats.org/drawingml/2006/main" noChangeAspect="1"/>
+            </wp:cNvGraphicFramePr>
+            <a:graphic xmlns:a="http://schemas.openxmlformats.org/drawingml/2006/main">
+              <a:graphicData uri="http://schemas.openxmlformats.org/drawingml/2006/picture">
+                <pic:pic xmlns:pic="http://schemas.openxmlformats.org/drawingml/2006/picture">
+                  <pic:nvPicPr>
+                    <pic:cNvPr id="0" name="Picture 3"/>
+                    <pic:cNvPicPr>
+                      <a:picLocks noChangeAspect="1" noChangeArrowheads="1"/>
+                    </pic:cNvPicPr>
+                  </pic:nvPicPr>
+                  <pic:blipFill>
+                    <a:blip r:embed="rId7" cstate="print">
+                      <a:extLst>
+                        <a:ext uri="{28A0092B-C50C-407E-A947-70E740481C1C}">
+                          <a14:useLocalDpi xmlns:a14="http://schemas.microsoft.com/office/drawing/2010/main" val="0"/>
+                        </a:ext>
+                      </a:extLst>
+                    </a:blip>
+                    <a:srcRect/>
+                    <a:stretch>
+                      <a:fillRect/>
+                    </a:stretch>
+                  </pic:blipFill>
+                  <pic:spPr bwMode="auto">
+                    <a:xfrm>
+                      <a:off x="0" y="0"/>
+                      <a:ext cx="1506395" cy="1188720"/>
+                    </a:xfrm>
+                    <a:prstGeom prst="rect">
+                      <a:avLst/>
+                    </a:prstGeom>
+                    <a:noFill/>
+                    <a:ln>
+                      <a:noFill/>
+                    </a:ln>
+                  </pic:spPr>
+                </pic:pic>
+              </a:graphicData>
+            </a:graphic>
+          </wp:inline>
+        </w:drawing>
+      </w:r>
+      <w:r>
+        <w:rPr>
+          <w:sz w:val="24"/>
+          <w:szCs w:val="24"/>
+        </w:rPr>
+        <w:t xml:space="preserve"> </w:t>
+      </w:r>
+      <w:proofErr w:type="spellStart"/>
+      <w:r>
+        <w:rPr>
+          <w:sz w:val="24"/>
+          <w:szCs w:val="24"/>
+        </w:rPr>
+        <w:t>Poliwag</w:t>
+      </w:r>
+      <w:proofErr w:type="spellEnd"/>
+      <w:r>
+        <w:rPr>
+          <w:sz w:val="24"/>
+          <w:szCs w:val="24"/>
+        </w:rPr>
+        <w:t xml:space="preserve">, </w:t>
+      </w:r>
+      <w:r>
+        <w:rPr>
+          <w:noProof/>
+        </w:rPr>
+        <w:drawing>
+          <wp:inline distT="0" distB="0" distL="0" distR="0" wp14:anchorId="3D70D8FC" wp14:editId="5907EAEA">
+            <wp:extent cx="1371600" cy="1371600"/>
+            <wp:effectExtent l="0" t="0" r="0" b="0"/>
+            <wp:docPr id="3" name="Picture 3"/>
+            <wp:cNvGraphicFramePr>
+              <a:graphicFrameLocks xmlns:a="http://schemas.openxmlformats.org/drawingml/2006/main" noChangeAspect="1"/>
+            </wp:cNvGraphicFramePr>
+            <a:graphic xmlns:a="http://schemas.openxmlformats.org/drawingml/2006/main">
+              <a:graphicData uri="http://schemas.openxmlformats.org/drawingml/2006/picture">
+                <pic:pic xmlns:pic="http://schemas.openxmlformats.org/drawingml/2006/picture">
+                  <pic:nvPicPr>
+                    <pic:cNvPr id="0" name="Picture 5"/>
+                    <pic:cNvPicPr>
+                      <a:picLocks noChangeAspect="1" noChangeArrowheads="1"/>
+                    </pic:cNvPicPr>
+                  </pic:nvPicPr>
+                  <pic:blipFill>
+                    <a:blip r:embed="rId8" cstate="print">
+                      <a:extLst>
+                        <a:ext uri="{28A0092B-C50C-407E-A947-70E740481C1C}">
+                          <a14:useLocalDpi xmlns:a14="http://schemas.microsoft.com/office/drawing/2010/main" val="0"/>
+                        </a:ext>
+                      </a:extLst>
+                    </a:blip>
+                    <a:srcRect/>
+                    <a:stretch>
+                      <a:fillRect/>
+                    </a:stretch>
+                  </pic:blipFill>
+                  <pic:spPr bwMode="auto">
+                    <a:xfrm>
+                      <a:off x="0" y="0"/>
+                      <a:ext cx="1371600" cy="1371600"/>
+                    </a:xfrm>
+                    <a:prstGeom prst="rect">
+                      <a:avLst/>
+                    </a:prstGeom>
+                    <a:noFill/>
+                    <a:ln>
+                      <a:noFill/>
+                    </a:ln>
+                  </pic:spPr>
+                </pic:pic>
+              </a:graphicData>
+            </a:graphic>
+          </wp:inline>
+        </w:drawing>
+      </w:r>
+      <w:r>
+        <w:rPr>
+          <w:sz w:val="24"/>
+          <w:szCs w:val="24"/>
+        </w:rPr>
+        <w:t xml:space="preserve"> </w:t>
+      </w:r>
+      <w:proofErr w:type="spellStart"/>
+      <w:r>
+        <w:rPr>
+          <w:sz w:val="24"/>
+          <w:szCs w:val="24"/>
+        </w:rPr>
+        <w:t>Spheal</w:t>
+      </w:r>
+      <w:proofErr w:type="spellEnd"/>
+      <w:r>
+        <w:rPr>
+          <w:sz w:val="24"/>
+          <w:szCs w:val="24"/>
+        </w:rPr>
+        <w:t xml:space="preserve">, </w:t>
+      </w:r>
+      <w:r>
+        <w:rPr>
+          <w:noProof/>
+        </w:rPr>
+        <w:drawing>
+          <wp:inline distT="0" distB="0" distL="0" distR="0" wp14:anchorId="183F4DF6" wp14:editId="402829AC">
+            <wp:extent cx="1052447" cy="1371600"/>
+            <wp:effectExtent l="0" t="0" r="0" b="0"/>
+            <wp:docPr id="4" name="Picture 4"/>
+            <wp:cNvGraphicFramePr>
+              <a:graphicFrameLocks xmlns:a="http://schemas.openxmlformats.org/drawingml/2006/main" noChangeAspect="1"/>
+            </wp:cNvGraphicFramePr>
+            <a:graphic xmlns:a="http://schemas.openxmlformats.org/drawingml/2006/main">
+              <a:graphicData uri="http://schemas.openxmlformats.org/drawingml/2006/picture">
+                <pic:pic xmlns:pic="http://schemas.openxmlformats.org/drawingml/2006/picture">
+                  <pic:nvPicPr>
+                    <pic:cNvPr id="0" name="Picture 7"/>
+                    <pic:cNvPicPr>
+                      <a:picLocks noChangeAspect="1" noChangeArrowheads="1"/>
+                    </pic:cNvPicPr>
+                  </pic:nvPicPr>
+                  <pic:blipFill>
+                    <a:blip r:embed="rId9" cstate="print">
+                      <a:extLst>
+                        <a:ext uri="{28A0092B-C50C-407E-A947-70E740481C1C}">
+                          <a14:useLocalDpi xmlns:a14="http://schemas.microsoft.com/office/drawing/2010/main" val="0"/>
+                        </a:ext>
+                      </a:extLst>
+                    </a:blip>
+                    <a:srcRect/>
+                    <a:stretch>
+                      <a:fillRect/>
+                    </a:stretch>
+                  </pic:blipFill>
+                  <pic:spPr bwMode="auto">
+                    <a:xfrm>
+                      <a:off x="0" y="0"/>
+                      <a:ext cx="1052447" cy="1371600"/>
+                    </a:xfrm>
+                    <a:prstGeom prst="rect">
+                      <a:avLst/>
+                    </a:prstGeom>
+                    <a:noFill/>
+                    <a:ln>
+                      <a:noFill/>
+                    </a:ln>
+                  </pic:spPr>
+                </pic:pic>
+              </a:graphicData>
+            </a:graphic>
+          </wp:inline>
+        </w:drawing>
+      </w:r>
+      <w:r>
+        <w:rPr>
+          <w:sz w:val="24"/>
+          <w:szCs w:val="24"/>
+        </w:rPr>
+        <w:t xml:space="preserve"> </w:t>
+      </w:r>
+      <w:proofErr w:type="spellStart"/>
+      <w:r>
+        <w:rPr>
+          <w:sz w:val="24"/>
+          <w:szCs w:val="24"/>
+        </w:rPr>
+        <w:t>Azuril</w:t>
+      </w:r>
+      <w:proofErr w:type="spellEnd"/>
+    </w:p>
+    <w:p>
+      <w:pPr>
+        <w:rPr>
+          <w:sz w:val="24"/>
+          <w:szCs w:val="24"/>
+          <w:u w:val="single"/>
+        </w:rPr>
+      </w:pPr>
+      <w:r>
+        <w:rPr>
+          <w:sz w:val="24"/>
+          <w:szCs w:val="24"/>
+          <w:u w:val="single"/>
+        </w:rPr>
+        <w:t>Stats</w:t>
+      </w:r>
+      <w:r>
+        <w:rPr>
+          <w:sz w:val="24"/>
+          <w:szCs w:val="24"/>
+          <w:u w:val="single"/>
+        </w:rPr>
+        <w:t>:</w:t>
+      </w:r>
+    </w:p>
+    <w:p>
+      <w:pPr>
+        <w:rPr>
+          <w:sz w:val="24"/>
+          <w:szCs w:val="24"/>
+        </w:rPr>
+        <w:sectPr>
+          <w:type w:val="continuous"/>
+          <w:pgSz w:w="12240" w:h="15840"/>
+          <w:pgMar w:top="1440" w:right="1440" w:bottom="1440" w:left="1440" w:header="720" w:footer="720" w:gutter="0"/>
+          <w:cols w:space="720"/>
+          <w:docGrid w:linePitch="360"/>
+        </w:sectPr>
+      </w:pPr>
+    </w:p>
+    <w:p>
+      <w:pPr>
+        <w:rPr>
+          <w:sz w:val="24"/>
+          <w:szCs w:val="24"/>
+        </w:rPr>
+      </w:pPr>
+      <w:r>
+        <w:rPr>
+          <w:sz w:val="24"/>
+          <w:szCs w:val="24"/>
+        </w:rPr>
+        <w:t>HP: 100</w:t>
+      </w:r>
+    </w:p>
+    <w:p>
+      <w:pPr>
+        <w:rPr>
+          <w:sz w:val="24"/>
+          <w:szCs w:val="24"/>
+        </w:rPr>
+      </w:pPr>
+      <w:r>
+        <w:rPr>
+          <w:sz w:val="24"/>
+          <w:szCs w:val="24"/>
+        </w:rPr>
+        <w:t>AT:  50</w:t>
+      </w:r>
+    </w:p>
+    <w:p>
+      <w:pPr>
+        <w:rPr>
+          <w:sz w:val="24"/>
+          <w:szCs w:val="24"/>
+        </w:rPr>
+      </w:pPr>
+      <w:r>
+        <w:rPr>
+          <w:sz w:val="24"/>
+          <w:szCs w:val="24"/>
+        </w:rPr>
+        <w:t>DF: 50</w:t>
+      </w:r>
+    </w:p>
+    <w:p>
+      <w:pPr>
+        <w:rPr>
+          <w:sz w:val="24"/>
+          <w:szCs w:val="24"/>
+        </w:rPr>
+      </w:pPr>
+      <w:r>
+        <w:rPr>
+          <w:sz w:val="24"/>
+          <w:szCs w:val="24"/>
+        </w:rPr>
+        <w:t xml:space="preserve">AC: </w:t>
+      </w:r>
+      <w:r>
+        <w:rPr>
+          <w:sz w:val="24"/>
+          <w:szCs w:val="24"/>
+        </w:rPr>
+        <w:t>10</w:t>
+      </w:r>
+      <w:r>
+        <w:rPr>
+          <w:sz w:val="24"/>
+          <w:szCs w:val="24"/>
+        </w:rPr>
+        <w:t>0%</w:t>
+      </w:r>
+    </w:p>
+    <w:p>
+      <w:pPr>
+        <w:rPr>
+          <w:sz w:val="24"/>
+          <w:szCs w:val="24"/>
+        </w:rPr>
+      </w:pPr>
+      <w:r>
+        <w:rPr>
+          <w:sz w:val="24"/>
+          <w:szCs w:val="24"/>
+        </w:rPr>
+        <w:t>EV: 0%</w:t>
+      </w:r>
+    </w:p>
+    <w:p>
+      <w:pPr>
+        <w:rPr>
+          <w:sz w:val="24"/>
+          <w:szCs w:val="24"/>
+        </w:rPr>
+        <w:sectPr>
+          <w:type w:val="continuous"/>
+          <w:pgSz w:w="12240" w:h="15840"/>
+          <w:pgMar w:top="1440" w:right="1440" w:bottom="1440" w:left="1440" w:header="720" w:footer="720" w:gutter="0"/>
+          <w:cols w:num="3" w:space="720"/>
+          <w:docGrid w:linePitch="360"/>
+        </w:sectPr>
+      </w:pPr>
+      <w:r>
+        <w:rPr>
+          <w:sz w:val="24"/>
+          <w:szCs w:val="24"/>
+        </w:rPr>
+        <w:t>SP: 5</w:t>
+      </w:r>
+      <w:r>
+        <w:rPr>
+          <w:sz w:val="24"/>
+          <w:szCs w:val="24"/>
+        </w:rPr>
+        <w:t>/10</w:t>
+      </w:r>
+    </w:p>
+    <w:p>
+      <w:pPr>
+        <w:rPr>
+          <w:sz w:val="24"/>
+          <w:szCs w:val="24"/>
+        </w:rPr>
+      </w:pPr>
+      <w:r>
+        <w:rPr>
+          <w:sz w:val="24"/>
+          <w:szCs w:val="24"/>
+          <w:u w:val="single"/>
+        </w:rPr>
+        <w:t>Moves</w:t>
+      </w:r>
+      <w:r>
+        <w:rPr>
+          <w:sz w:val="24"/>
+          <w:szCs w:val="24"/>
+          <w:u w:val="single"/>
+        </w:rPr>
+        <w:t>:</w:t>
+      </w:r>
+    </w:p>
+    <w:p>
+      <w:pPr>
+        <w:pStyle w:val="ListParagraph"/>
+        <w:numPr>
+          <w:ilvl w:val="0"/>
+          <w:numId w:val="4"/>
+        </w:numPr>
+        <w:rPr>
+          <w:sz w:val="24"/>
+          <w:szCs w:val="24"/>
+        </w:rPr>
+        <w:sectPr>
+          <w:type w:val="continuous"/>
+          <w:pgSz w:w="12240" w:h="15840"/>
+          <w:pgMar w:top="1440" w:right="1440" w:bottom="1440" w:left="1440" w:header="720" w:footer="720" w:gutter="0"/>
+          <w:cols w:space="720"/>
+          <w:docGrid w:linePitch="360"/>
+        </w:sectPr>
+      </w:pPr>
+    </w:p>
+    <w:p>
+      <w:pPr>
+        <w:pStyle w:val="ListParagraph"/>
+        <w:numPr>
+          <w:ilvl w:val="0"/>
+          <w:numId w:val="4"/>
+        </w:numPr>
+        <w:rPr>
+          <w:sz w:val="24"/>
+          <w:szCs w:val="24"/>
+        </w:rPr>
+      </w:pPr>
+      <w:r>
+        <w:rPr>
+          <w:sz w:val="24"/>
+          <w:szCs w:val="24"/>
+        </w:rPr>
+        <w:t>Pound</w:t>
+      </w:r>
+    </w:p>
+    <w:p>
+      <w:pPr>
+        <w:pStyle w:val="ListParagraph"/>
+        <w:rPr>
+          <w:sz w:val="24"/>
+          <w:szCs w:val="24"/>
+        </w:rPr>
+      </w:pPr>
+      <w:r>
+        <w:rPr>
+          <w:sz w:val="24"/>
+          <w:szCs w:val="24"/>
+        </w:rPr>
+        <w:t>Type: Attack</w:t>
+      </w:r>
+    </w:p>
+    <w:p>
+      <w:pPr>
+        <w:pStyle w:val="ListParagraph"/>
+        <w:rPr>
+          <w:sz w:val="24"/>
+          <w:szCs w:val="24"/>
+        </w:rPr>
+      </w:pPr>
+      <w:r>
+        <w:rPr>
+          <w:sz w:val="24"/>
+          <w:szCs w:val="24"/>
+        </w:rPr>
+        <w:t>Base Power: 40</w:t>
+      </w:r>
+    </w:p>
+    <w:p>
+      <w:pPr>
+        <w:pStyle w:val="ListParagraph"/>
+        <w:rPr>
+          <w:sz w:val="24"/>
+          <w:szCs w:val="24"/>
+        </w:rPr>
+      </w:pPr>
+      <w:r>
+        <w:rPr>
+          <w:sz w:val="24"/>
+          <w:szCs w:val="24"/>
+        </w:rPr>
+        <w:t>Base Accuracy: 100%</w:t>
+      </w:r>
+    </w:p>
+    <w:p>
+      <w:pPr>
+        <w:pStyle w:val="ListParagraph"/>
+        <w:rPr>
+          <w:sz w:val="24"/>
+          <w:szCs w:val="24"/>
+        </w:rPr>
+      </w:pPr>
+      <w:r>
+        <w:rPr>
+          <w:sz w:val="24"/>
+          <w:szCs w:val="24"/>
+        </w:rPr>
+        <w:t>Effects:</w:t>
+      </w:r>
+    </w:p>
+    <w:p>
+      <w:pPr>
+        <w:pStyle w:val="ListParagraph"/>
+        <w:rPr>
+          <w:sz w:val="24"/>
+          <w:szCs w:val="24"/>
+        </w:rPr>
+      </w:pPr>
+      <w:r>
+        <w:rPr>
+          <w:sz w:val="24"/>
+          <w:szCs w:val="24"/>
+        </w:rPr>
+        <w:t>None</w:t>
+      </w:r>
+    </w:p>
+    <w:p>
+      <w:pPr>
+        <w:pStyle w:val="ListParagraph"/>
+        <w:numPr>
+          <w:ilvl w:val="0"/>
+          <w:numId w:val="4"/>
+        </w:numPr>
+        <w:rPr>
+          <w:sz w:val="24"/>
+          <w:szCs w:val="24"/>
+        </w:rPr>
+      </w:pPr>
+      <w:r>
+        <w:rPr>
+          <w:sz w:val="24"/>
+          <w:szCs w:val="24"/>
+        </w:rPr>
+        <w:t>Bubble</w:t>
+      </w:r>
+    </w:p>
+    <w:p>
+      <w:pPr>
+        <w:pStyle w:val="ListParagraph"/>
+        <w:rPr>
+          <w:sz w:val="24"/>
+          <w:szCs w:val="24"/>
+        </w:rPr>
+      </w:pPr>
+      <w:r>
+        <w:rPr>
+          <w:sz w:val="24"/>
+          <w:szCs w:val="24"/>
+        </w:rPr>
+        <w:t xml:space="preserve">Type: </w:t>
+      </w:r>
+      <w:r>
+        <w:rPr>
+          <w:sz w:val="24"/>
+          <w:szCs w:val="24"/>
+        </w:rPr>
+        <w:t>Status</w:t>
+      </w:r>
+    </w:p>
+    <w:p>
+      <w:pPr>
+        <w:pStyle w:val="ListParagraph"/>
+        <w:rPr>
+          <w:sz w:val="24"/>
+          <w:szCs w:val="24"/>
+        </w:rPr>
+      </w:pPr>
+      <w:r>
+        <w:rPr>
+          <w:sz w:val="24"/>
+          <w:szCs w:val="24"/>
+        </w:rPr>
+        <w:t xml:space="preserve">Base Power: </w:t>
+      </w:r>
+      <w:r>
+        <w:rPr>
+          <w:sz w:val="24"/>
+          <w:szCs w:val="24"/>
+        </w:rPr>
+        <w:t>40</w:t>
       </w:r>
       <w:bookmarkStart w:id="0" w:name="_GoBack"/>
       <w:bookmarkEnd w:id="0"/>
     </w:p>
+    <w:p>
+      <w:pPr>
+        <w:pStyle w:val="ListParagraph"/>
+        <w:rPr>
+          <w:sz w:val="24"/>
+          <w:szCs w:val="24"/>
+        </w:rPr>
+      </w:pPr>
+      <w:r>
+        <w:rPr>
+          <w:sz w:val="24"/>
+          <w:szCs w:val="24"/>
+        </w:rPr>
+        <w:t xml:space="preserve">Base Accuracy: </w:t>
+      </w:r>
+      <w:r>
+        <w:rPr>
+          <w:sz w:val="24"/>
+          <w:szCs w:val="24"/>
+        </w:rPr>
+        <w:t>7</w:t>
+      </w:r>
+      <w:r>
+        <w:rPr>
+          <w:sz w:val="24"/>
+          <w:szCs w:val="24"/>
+        </w:rPr>
+        <w:t>0%</w:t>
+      </w:r>
+    </w:p>
+    <w:p>
+      <w:pPr>
+        <w:pStyle w:val="ListParagraph"/>
+        <w:rPr>
+          <w:sz w:val="24"/>
+          <w:szCs w:val="24"/>
+        </w:rPr>
+      </w:pPr>
+      <w:r>
+        <w:rPr>
+          <w:sz w:val="24"/>
+          <w:szCs w:val="24"/>
+        </w:rPr>
+        <w:t>Effects:</w:t>
+      </w:r>
+    </w:p>
+    <w:p>
+      <w:pPr>
+        <w:pStyle w:val="ListParagraph"/>
+        <w:rPr>
+          <w:sz w:val="24"/>
+          <w:szCs w:val="24"/>
+        </w:rPr>
+      </w:pPr>
+      <w:r>
+        <w:rPr>
+          <w:sz w:val="24"/>
+          <w:szCs w:val="24"/>
+        </w:rPr>
+        <w:t xml:space="preserve">Lower Opponent </w:t>
+      </w:r>
+      <w:r>
+        <w:rPr>
+          <w:sz w:val="24"/>
+          <w:szCs w:val="24"/>
+        </w:rPr>
+        <w:t>Speed</w:t>
+      </w:r>
+      <w:r>
+        <w:rPr>
+          <w:sz w:val="24"/>
+          <w:szCs w:val="24"/>
+        </w:rPr>
+        <w:t xml:space="preserve"> by 1</w:t>
+      </w:r>
+    </w:p>
+    <w:p>
+      <w:pPr>
+        <w:pStyle w:val="ListParagraph"/>
+        <w:numPr>
+          <w:ilvl w:val="0"/>
+          <w:numId w:val="4"/>
+        </w:numPr>
+        <w:rPr>
+          <w:sz w:val="24"/>
+          <w:szCs w:val="24"/>
+        </w:rPr>
+      </w:pPr>
+      <w:r>
+        <w:rPr>
+          <w:sz w:val="24"/>
+          <w:szCs w:val="24"/>
+        </w:rPr>
+        <w:t xml:space="preserve">Ice </w:t>
+      </w:r>
+      <w:r>
+        <w:rPr>
+          <w:sz w:val="24"/>
+          <w:szCs w:val="24"/>
+        </w:rPr>
+        <w:t>Ball</w:t>
+      </w:r>
+    </w:p>
+    <w:p>
+      <w:pPr>
+        <w:pStyle w:val="ListParagraph"/>
+        <w:rPr>
+          <w:sz w:val="24"/>
+          <w:szCs w:val="24"/>
+        </w:rPr>
+      </w:pPr>
+      <w:r>
+        <w:rPr>
+          <w:sz w:val="24"/>
+          <w:szCs w:val="24"/>
+        </w:rPr>
+        <w:t>Type: Attack</w:t>
+      </w:r>
+      <w:r>
+        <w:rPr>
+          <w:sz w:val="24"/>
+          <w:szCs w:val="24"/>
+        </w:rPr>
+        <w:t>/Status</w:t>
+      </w:r>
+    </w:p>
+    <w:p>
+      <w:pPr>
+        <w:pStyle w:val="ListParagraph"/>
+        <w:rPr>
+          <w:sz w:val="24"/>
+          <w:szCs w:val="24"/>
+        </w:rPr>
+      </w:pPr>
+      <w:r>
+        <w:rPr>
+          <w:sz w:val="24"/>
+          <w:szCs w:val="24"/>
+        </w:rPr>
+        <w:t xml:space="preserve">Base Power: </w:t>
+      </w:r>
+      <w:r>
+        <w:rPr>
+          <w:sz w:val="24"/>
+          <w:szCs w:val="24"/>
+        </w:rPr>
+        <w:t>3</w:t>
+      </w:r>
+      <w:r>
+        <w:rPr>
+          <w:sz w:val="24"/>
+          <w:szCs w:val="24"/>
+        </w:rPr>
+        <w:t>0</w:t>
+      </w:r>
+    </w:p>
+    <w:p>
+      <w:pPr>
+        <w:pStyle w:val="ListParagraph"/>
+        <w:rPr>
+          <w:sz w:val="24"/>
+          <w:szCs w:val="24"/>
+        </w:rPr>
+      </w:pPr>
+      <w:r>
+        <w:rPr>
+          <w:sz w:val="24"/>
+          <w:szCs w:val="24"/>
+        </w:rPr>
+        <w:t xml:space="preserve">Base Accuracy: </w:t>
+      </w:r>
+      <w:r>
+        <w:rPr>
+          <w:sz w:val="24"/>
+          <w:szCs w:val="24"/>
+        </w:rPr>
+        <w:t>8</w:t>
+      </w:r>
+      <w:r>
+        <w:rPr>
+          <w:sz w:val="24"/>
+          <w:szCs w:val="24"/>
+        </w:rPr>
+        <w:t>0%</w:t>
+      </w:r>
+    </w:p>
+    <w:p>
+      <w:pPr>
+        <w:pStyle w:val="ListParagraph"/>
+        <w:rPr>
+          <w:sz w:val="24"/>
+          <w:szCs w:val="24"/>
+        </w:rPr>
+      </w:pPr>
+      <w:r>
+        <w:rPr>
+          <w:sz w:val="24"/>
+          <w:szCs w:val="24"/>
+        </w:rPr>
+        <w:t>Effects:</w:t>
+      </w:r>
+    </w:p>
+    <w:p>
+      <w:pPr>
+        <w:pStyle w:val="ListParagraph"/>
+        <w:rPr>
+          <w:sz w:val="24"/>
+          <w:szCs w:val="24"/>
+        </w:rPr>
+      </w:pPr>
+      <w:r>
+        <w:rPr>
+          <w:sz w:val="24"/>
+          <w:szCs w:val="24"/>
+        </w:rPr>
+        <w:t>15</w:t>
+      </w:r>
+      <w:r>
+        <w:rPr>
+          <w:sz w:val="24"/>
+          <w:szCs w:val="24"/>
+        </w:rPr>
+        <w:t xml:space="preserve">% to </w:t>
+      </w:r>
+      <w:r>
+        <w:rPr>
+          <w:i/>
+          <w:iCs/>
+          <w:sz w:val="24"/>
+          <w:szCs w:val="24"/>
+        </w:rPr>
+        <w:t xml:space="preserve">Freeze </w:t>
+      </w:r>
+      <w:r>
+        <w:rPr>
+          <w:sz w:val="24"/>
+          <w:szCs w:val="24"/>
+        </w:rPr>
+        <w:t>opponent</w:t>
+      </w:r>
+    </w:p>
+    <w:p>
+      <w:pPr>
+        <w:pStyle w:val="ListParagraph"/>
+        <w:numPr>
+          <w:ilvl w:val="0"/>
+          <w:numId w:val="4"/>
+        </w:numPr>
+        <w:rPr>
+          <w:sz w:val="24"/>
+          <w:szCs w:val="24"/>
+        </w:rPr>
+      </w:pPr>
+      <w:r>
+        <w:rPr>
+          <w:sz w:val="24"/>
+          <w:szCs w:val="24"/>
+        </w:rPr>
+        <w:t>Potion</w:t>
+      </w:r>
+    </w:p>
+    <w:p>
+      <w:pPr>
+        <w:pStyle w:val="ListParagraph"/>
+        <w:rPr>
+          <w:sz w:val="24"/>
+          <w:szCs w:val="24"/>
+        </w:rPr>
+      </w:pPr>
+      <w:r>
+        <w:rPr>
+          <w:sz w:val="24"/>
+          <w:szCs w:val="24"/>
+        </w:rPr>
+        <w:t xml:space="preserve">Type: </w:t>
+      </w:r>
+      <w:r>
+        <w:rPr>
+          <w:sz w:val="24"/>
+          <w:szCs w:val="24"/>
+        </w:rPr>
+        <w:t>Item</w:t>
+      </w:r>
+    </w:p>
+    <w:p>
+      <w:pPr>
+        <w:pStyle w:val="ListParagraph"/>
+        <w:rPr>
+          <w:sz w:val="24"/>
+          <w:szCs w:val="24"/>
+        </w:rPr>
+      </w:pPr>
+      <w:r>
+        <w:rPr>
+          <w:sz w:val="24"/>
+          <w:szCs w:val="24"/>
+        </w:rPr>
+        <w:t xml:space="preserve">Base Power: </w:t>
+      </w:r>
+      <w:r>
+        <w:rPr>
+          <w:sz w:val="24"/>
+          <w:szCs w:val="24"/>
+        </w:rPr>
+        <w:t>--</w:t>
+      </w:r>
+    </w:p>
+    <w:p>
+      <w:pPr>
+        <w:pStyle w:val="ListParagraph"/>
+        <w:rPr>
+          <w:sz w:val="24"/>
+          <w:szCs w:val="24"/>
+        </w:rPr>
+      </w:pPr>
+      <w:r>
+        <w:rPr>
+          <w:sz w:val="24"/>
+          <w:szCs w:val="24"/>
+        </w:rPr>
+        <w:t>Base Accuracy:</w:t>
+      </w:r>
+      <w:r>
+        <w:rPr>
+          <w:sz w:val="24"/>
+          <w:szCs w:val="24"/>
+        </w:rPr>
+        <w:t xml:space="preserve"> --</w:t>
+      </w:r>
+    </w:p>
+    <w:p>
+      <w:pPr>
+        <w:pStyle w:val="ListParagraph"/>
+        <w:rPr>
+          <w:sz w:val="24"/>
+          <w:szCs w:val="24"/>
+        </w:rPr>
+      </w:pPr>
+      <w:r>
+        <w:rPr>
+          <w:sz w:val="24"/>
+          <w:szCs w:val="24"/>
+        </w:rPr>
+        <w:t>Effects:</w:t>
+      </w:r>
+    </w:p>
+    <w:p>
+      <w:pPr>
+        <w:pStyle w:val="ListParagraph"/>
+        <w:rPr>
+          <w:sz w:val="24"/>
+          <w:szCs w:val="24"/>
+        </w:rPr>
+      </w:pPr>
+      <w:r>
+        <w:rPr>
+          <w:sz w:val="24"/>
+          <w:szCs w:val="24"/>
+        </w:rPr>
+        <w:t>Heal 50% of Max HP. Single Use</w:t>
+      </w:r>
+    </w:p>
+    <w:p>
+      <w:pPr>
+        <w:pStyle w:val="ListParagraph"/>
+        <w:numPr>
+          <w:ilvl w:val="0"/>
+          <w:numId w:val="3"/>
+        </w:numPr>
+        <w:rPr>
+          <w:sz w:val="24"/>
+          <w:szCs w:val="24"/>
+        </w:rPr>
+        <w:sectPr>
+          <w:type w:val="continuous"/>
+          <w:pgSz w:w="12240" w:h="15840"/>
+          <w:pgMar w:top="1440" w:right="1440" w:bottom="1440" w:left="1440" w:header="720" w:footer="720" w:gutter="0"/>
+          <w:cols w:num="2" w:space="720"/>
+          <w:docGrid w:linePitch="360"/>
+        </w:sectPr>
+      </w:pPr>
+    </w:p>
+    <w:p>
+      <w:pPr>
+        <w:sectPr>
+          <w:type w:val="continuous"/>
+          <w:pgSz w:w="12240" w:h="15840"/>
+          <w:pgMar w:top="1440" w:right="1440" w:bottom="1440" w:left="1440" w:header="720" w:footer="720" w:gutter="0"/>
+          <w:cols w:space="720"/>
+          <w:docGrid w:linePitch="360"/>
+        </w:sectPr>
+      </w:pPr>
+    </w:p>
+    <w:p/>
     <w:sectPr>
+      <w:type w:val="continuous"/>
       <w:pgSz w:w="12240" w:h="15840"/>
       <w:pgMar w:top="1440" w:right="1440" w:bottom="1440" w:left="1440" w:header="720" w:footer="720" w:gutter="0"/>
       <w:cols w:space="720"/>
@@ -19,8 +1932,405 @@
 </w:document>
 </file>
 
+<file path=word/numbering.xml><?xml version="1.0" encoding="utf-8"?>
+<w:numbering xmlns:wpc="http://schemas.microsoft.com/office/word/2010/wordprocessingCanvas" xmlns:cx="http://schemas.microsoft.com/office/drawing/2014/chartex" xmlns:cx1="http://schemas.microsoft.com/office/drawing/2015/9/8/chartex" xmlns:cx2="http://schemas.microsoft.com/office/drawing/2015/10/21/chartex" xmlns:cx3="http://schemas.microsoft.com/office/drawing/2016/5/9/chartex" xmlns:cx4="http://schemas.microsoft.com/office/drawing/2016/5/10/chartex" xmlns:cx5="http://schemas.microsoft.com/office/drawing/2016/5/11/chartex" xmlns:cx6="http://schemas.microsoft.com/office/drawing/2016/5/12/chartex" xmlns:cx7="http://schemas.microsoft.com/office/drawing/2016/5/13/chartex" xmlns:cx8="http://schemas.microsoft.com/office/drawing/2016/5/14/chartex" xmlns:mc="http://schemas.openxmlformats.org/markup-compatibility/2006" xmlns:aink="http://schemas.microsoft.com/office/drawing/2016/ink" xmlns:am3d="http://schemas.microsoft.com/office/drawing/2017/model3d" xmlns:o="urn:schemas-microsoft-com:office:office" xmlns:r="http://schemas.openxmlformats.org/officeDocument/2006/relationships" xmlns:m="http://schemas.openxmlformats.org/officeDocument/2006/math" xmlns:v="urn:schemas-microsoft-com:vml" xmlns:wp14="http://schemas.microsoft.com/office/word/2010/wordprocessingDrawing" xmlns:wp="http://schemas.openxmlformats.org/drawingml/2006/wordprocessingDrawing" xmlns:w10="urn:schemas-microsoft-com:office:word" xmlns:w="http://schemas.openxmlformats.org/wordprocessingml/2006/main" xmlns:w14="http://schemas.microsoft.com/office/word/2010/wordml" xmlns:w15="http://schemas.microsoft.com/office/word/2012/wordml" xmlns:w16cid="http://schemas.microsoft.com/office/word/2016/wordml/cid" xmlns:w16se="http://schemas.microsoft.com/office/word/2015/wordml/symex" xmlns:wpg="http://schemas.microsoft.com/office/word/2010/wordprocessingGroup" xmlns:wpi="http://schemas.microsoft.com/office/word/2010/wordprocessingInk" xmlns:wne="http://schemas.microsoft.com/office/word/2006/wordml" xmlns:wps="http://schemas.microsoft.com/office/word/2010/wordprocessingShape" mc:Ignorable="w14 w15 w16se w16cid wp14">
+  <w:abstractNum w:abstractNumId="0" w15:restartNumberingAfterBreak="0">
+    <w:nsid w:val="33DA67B1"/>
+    <w:multiLevelType w:val="hybridMultilevel"/>
+    <w:tmpl w:val="D43CAAC0"/>
+    <w:lvl w:ilvl="0" w:tplc="0409000F">
+      <w:start w:val="1"/>
+      <w:numFmt w:val="decimal"/>
+      <w:lvlText w:val="%1."/>
+      <w:lvlJc w:val="left"/>
+      <w:pPr>
+        <w:ind w:left="720" w:hanging="360"/>
+      </w:pPr>
+      <w:rPr>
+        <w:rFonts w:hint="default"/>
+      </w:rPr>
+    </w:lvl>
+    <w:lvl w:ilvl="1" w:tplc="04090019">
+      <w:start w:val="1"/>
+      <w:numFmt w:val="lowerLetter"/>
+      <w:lvlText w:val="%2."/>
+      <w:lvlJc w:val="left"/>
+      <w:pPr>
+        <w:ind w:left="1440" w:hanging="360"/>
+      </w:pPr>
+    </w:lvl>
+    <w:lvl w:ilvl="2" w:tplc="0409001B" w:tentative="1">
+      <w:start w:val="1"/>
+      <w:numFmt w:val="lowerRoman"/>
+      <w:lvlText w:val="%3."/>
+      <w:lvlJc w:val="right"/>
+      <w:pPr>
+        <w:ind w:left="2160" w:hanging="180"/>
+      </w:pPr>
+    </w:lvl>
+    <w:lvl w:ilvl="3" w:tplc="0409000F" w:tentative="1">
+      <w:start w:val="1"/>
+      <w:numFmt w:val="decimal"/>
+      <w:lvlText w:val="%4."/>
+      <w:lvlJc w:val="left"/>
+      <w:pPr>
+        <w:ind w:left="2880" w:hanging="360"/>
+      </w:pPr>
+    </w:lvl>
+    <w:lvl w:ilvl="4" w:tplc="04090019" w:tentative="1">
+      <w:start w:val="1"/>
+      <w:numFmt w:val="lowerLetter"/>
+      <w:lvlText w:val="%5."/>
+      <w:lvlJc w:val="left"/>
+      <w:pPr>
+        <w:ind w:left="3600" w:hanging="360"/>
+      </w:pPr>
+    </w:lvl>
+    <w:lvl w:ilvl="5" w:tplc="0409001B" w:tentative="1">
+      <w:start w:val="1"/>
+      <w:numFmt w:val="lowerRoman"/>
+      <w:lvlText w:val="%6."/>
+      <w:lvlJc w:val="right"/>
+      <w:pPr>
+        <w:ind w:left="4320" w:hanging="180"/>
+      </w:pPr>
+    </w:lvl>
+    <w:lvl w:ilvl="6" w:tplc="0409000F" w:tentative="1">
+      <w:start w:val="1"/>
+      <w:numFmt w:val="decimal"/>
+      <w:lvlText w:val="%7."/>
+      <w:lvlJc w:val="left"/>
+      <w:pPr>
+        <w:ind w:left="5040" w:hanging="360"/>
+      </w:pPr>
+    </w:lvl>
+    <w:lvl w:ilvl="7" w:tplc="04090019" w:tentative="1">
+      <w:start w:val="1"/>
+      <w:numFmt w:val="lowerLetter"/>
+      <w:lvlText w:val="%8."/>
+      <w:lvlJc w:val="left"/>
+      <w:pPr>
+        <w:ind w:left="5760" w:hanging="360"/>
+      </w:pPr>
+    </w:lvl>
+    <w:lvl w:ilvl="8" w:tplc="0409001B" w:tentative="1">
+      <w:start w:val="1"/>
+      <w:numFmt w:val="lowerRoman"/>
+      <w:lvlText w:val="%9."/>
+      <w:lvlJc w:val="right"/>
+      <w:pPr>
+        <w:ind w:left="6480" w:hanging="180"/>
+      </w:pPr>
+    </w:lvl>
+  </w:abstractNum>
+  <w:abstractNum w:abstractNumId="1" w15:restartNumberingAfterBreak="0">
+    <w:nsid w:val="3DA055FC"/>
+    <w:multiLevelType w:val="hybridMultilevel"/>
+    <w:tmpl w:val="D43CAAC0"/>
+    <w:lvl w:ilvl="0" w:tplc="0409000F">
+      <w:start w:val="1"/>
+      <w:numFmt w:val="decimal"/>
+      <w:lvlText w:val="%1."/>
+      <w:lvlJc w:val="left"/>
+      <w:pPr>
+        <w:ind w:left="720" w:hanging="360"/>
+      </w:pPr>
+      <w:rPr>
+        <w:rFonts w:hint="default"/>
+      </w:rPr>
+    </w:lvl>
+    <w:lvl w:ilvl="1" w:tplc="04090019">
+      <w:start w:val="1"/>
+      <w:numFmt w:val="lowerLetter"/>
+      <w:lvlText w:val="%2."/>
+      <w:lvlJc w:val="left"/>
+      <w:pPr>
+        <w:ind w:left="1440" w:hanging="360"/>
+      </w:pPr>
+    </w:lvl>
+    <w:lvl w:ilvl="2" w:tplc="0409001B" w:tentative="1">
+      <w:start w:val="1"/>
+      <w:numFmt w:val="lowerRoman"/>
+      <w:lvlText w:val="%3."/>
+      <w:lvlJc w:val="right"/>
+      <w:pPr>
+        <w:ind w:left="2160" w:hanging="180"/>
+      </w:pPr>
+    </w:lvl>
+    <w:lvl w:ilvl="3" w:tplc="0409000F" w:tentative="1">
+      <w:start w:val="1"/>
+      <w:numFmt w:val="decimal"/>
+      <w:lvlText w:val="%4."/>
+      <w:lvlJc w:val="left"/>
+      <w:pPr>
+        <w:ind w:left="2880" w:hanging="360"/>
+      </w:pPr>
+    </w:lvl>
+    <w:lvl w:ilvl="4" w:tplc="04090019" w:tentative="1">
+      <w:start w:val="1"/>
+      <w:numFmt w:val="lowerLetter"/>
+      <w:lvlText w:val="%5."/>
+      <w:lvlJc w:val="left"/>
+      <w:pPr>
+        <w:ind w:left="3600" w:hanging="360"/>
+      </w:pPr>
+    </w:lvl>
+    <w:lvl w:ilvl="5" w:tplc="0409001B" w:tentative="1">
+      <w:start w:val="1"/>
+      <w:numFmt w:val="lowerRoman"/>
+      <w:lvlText w:val="%6."/>
+      <w:lvlJc w:val="right"/>
+      <w:pPr>
+        <w:ind w:left="4320" w:hanging="180"/>
+      </w:pPr>
+    </w:lvl>
+    <w:lvl w:ilvl="6" w:tplc="0409000F" w:tentative="1">
+      <w:start w:val="1"/>
+      <w:numFmt w:val="decimal"/>
+      <w:lvlText w:val="%7."/>
+      <w:lvlJc w:val="left"/>
+      <w:pPr>
+        <w:ind w:left="5040" w:hanging="360"/>
+      </w:pPr>
+    </w:lvl>
+    <w:lvl w:ilvl="7" w:tplc="04090019" w:tentative="1">
+      <w:start w:val="1"/>
+      <w:numFmt w:val="lowerLetter"/>
+      <w:lvlText w:val="%8."/>
+      <w:lvlJc w:val="left"/>
+      <w:pPr>
+        <w:ind w:left="5760" w:hanging="360"/>
+      </w:pPr>
+    </w:lvl>
+    <w:lvl w:ilvl="8" w:tplc="0409001B" w:tentative="1">
+      <w:start w:val="1"/>
+      <w:numFmt w:val="lowerRoman"/>
+      <w:lvlText w:val="%9."/>
+      <w:lvlJc w:val="right"/>
+      <w:pPr>
+        <w:ind w:left="6480" w:hanging="180"/>
+      </w:pPr>
+    </w:lvl>
+  </w:abstractNum>
+  <w:abstractNum w:abstractNumId="2" w15:restartNumberingAfterBreak="0">
+    <w:nsid w:val="637668AE"/>
+    <w:multiLevelType w:val="hybridMultilevel"/>
+    <w:tmpl w:val="D43CAAC0"/>
+    <w:lvl w:ilvl="0" w:tplc="0409000F">
+      <w:start w:val="1"/>
+      <w:numFmt w:val="decimal"/>
+      <w:lvlText w:val="%1."/>
+      <w:lvlJc w:val="left"/>
+      <w:pPr>
+        <w:ind w:left="720" w:hanging="360"/>
+      </w:pPr>
+      <w:rPr>
+        <w:rFonts w:hint="default"/>
+      </w:rPr>
+    </w:lvl>
+    <w:lvl w:ilvl="1" w:tplc="04090019">
+      <w:start w:val="1"/>
+      <w:numFmt w:val="lowerLetter"/>
+      <w:lvlText w:val="%2."/>
+      <w:lvlJc w:val="left"/>
+      <w:pPr>
+        <w:ind w:left="1440" w:hanging="360"/>
+      </w:pPr>
+    </w:lvl>
+    <w:lvl w:ilvl="2" w:tplc="0409001B" w:tentative="1">
+      <w:start w:val="1"/>
+      <w:numFmt w:val="lowerRoman"/>
+      <w:lvlText w:val="%3."/>
+      <w:lvlJc w:val="right"/>
+      <w:pPr>
+        <w:ind w:left="2160" w:hanging="180"/>
+      </w:pPr>
+    </w:lvl>
+    <w:lvl w:ilvl="3" w:tplc="0409000F" w:tentative="1">
+      <w:start w:val="1"/>
+      <w:numFmt w:val="decimal"/>
+      <w:lvlText w:val="%4."/>
+      <w:lvlJc w:val="left"/>
+      <w:pPr>
+        <w:ind w:left="2880" w:hanging="360"/>
+      </w:pPr>
+    </w:lvl>
+    <w:lvl w:ilvl="4" w:tplc="04090019" w:tentative="1">
+      <w:start w:val="1"/>
+      <w:numFmt w:val="lowerLetter"/>
+      <w:lvlText w:val="%5."/>
+      <w:lvlJc w:val="left"/>
+      <w:pPr>
+        <w:ind w:left="3600" w:hanging="360"/>
+      </w:pPr>
+    </w:lvl>
+    <w:lvl w:ilvl="5" w:tplc="0409001B" w:tentative="1">
+      <w:start w:val="1"/>
+      <w:numFmt w:val="lowerRoman"/>
+      <w:lvlText w:val="%6."/>
+      <w:lvlJc w:val="right"/>
+      <w:pPr>
+        <w:ind w:left="4320" w:hanging="180"/>
+      </w:pPr>
+    </w:lvl>
+    <w:lvl w:ilvl="6" w:tplc="0409000F" w:tentative="1">
+      <w:start w:val="1"/>
+      <w:numFmt w:val="decimal"/>
+      <w:lvlText w:val="%7."/>
+      <w:lvlJc w:val="left"/>
+      <w:pPr>
+        <w:ind w:left="5040" w:hanging="360"/>
+      </w:pPr>
+    </w:lvl>
+    <w:lvl w:ilvl="7" w:tplc="04090019" w:tentative="1">
+      <w:start w:val="1"/>
+      <w:numFmt w:val="lowerLetter"/>
+      <w:lvlText w:val="%8."/>
+      <w:lvlJc w:val="left"/>
+      <w:pPr>
+        <w:ind w:left="5760" w:hanging="360"/>
+      </w:pPr>
+    </w:lvl>
+    <w:lvl w:ilvl="8" w:tplc="0409001B" w:tentative="1">
+      <w:start w:val="1"/>
+      <w:numFmt w:val="lowerRoman"/>
+      <w:lvlText w:val="%9."/>
+      <w:lvlJc w:val="right"/>
+      <w:pPr>
+        <w:ind w:left="6480" w:hanging="180"/>
+      </w:pPr>
+    </w:lvl>
+  </w:abstractNum>
+  <w:abstractNum w:abstractNumId="3" w15:restartNumberingAfterBreak="0">
+    <w:nsid w:val="6F085DF9"/>
+    <w:multiLevelType w:val="hybridMultilevel"/>
+    <w:tmpl w:val="7D28E886"/>
+    <w:lvl w:ilvl="0" w:tplc="04090001">
+      <w:start w:val="1"/>
+      <w:numFmt w:val="bullet"/>
+      <w:lvlText w:val=""/>
+      <w:lvlJc w:val="left"/>
+      <w:pPr>
+        <w:ind w:left="720" w:hanging="360"/>
+      </w:pPr>
+      <w:rPr>
+        <w:rFonts w:ascii="Symbol" w:hAnsi="Symbol" w:hint="default"/>
+      </w:rPr>
+    </w:lvl>
+    <w:lvl w:ilvl="1" w:tplc="04090003">
+      <w:start w:val="1"/>
+      <w:numFmt w:val="bullet"/>
+      <w:lvlText w:val="o"/>
+      <w:lvlJc w:val="left"/>
+      <w:pPr>
+        <w:ind w:left="1440" w:hanging="360"/>
+      </w:pPr>
+      <w:rPr>
+        <w:rFonts w:ascii="Courier New" w:hAnsi="Courier New" w:cs="Courier New" w:hint="default"/>
+      </w:rPr>
+    </w:lvl>
+    <w:lvl w:ilvl="2" w:tplc="04090005" w:tentative="1">
+      <w:start w:val="1"/>
+      <w:numFmt w:val="bullet"/>
+      <w:lvlText w:val=""/>
+      <w:lvlJc w:val="left"/>
+      <w:pPr>
+        <w:ind w:left="2160" w:hanging="360"/>
+      </w:pPr>
+      <w:rPr>
+        <w:rFonts w:ascii="Wingdings" w:hAnsi="Wingdings" w:hint="default"/>
+      </w:rPr>
+    </w:lvl>
+    <w:lvl w:ilvl="3" w:tplc="04090001" w:tentative="1">
+      <w:start w:val="1"/>
+      <w:numFmt w:val="bullet"/>
+      <w:lvlText w:val=""/>
+      <w:lvlJc w:val="left"/>
+      <w:pPr>
+        <w:ind w:left="2880" w:hanging="360"/>
+      </w:pPr>
+      <w:rPr>
+        <w:rFonts w:ascii="Symbol" w:hAnsi="Symbol" w:hint="default"/>
+      </w:rPr>
+    </w:lvl>
+    <w:lvl w:ilvl="4" w:tplc="04090003" w:tentative="1">
+      <w:start w:val="1"/>
+      <w:numFmt w:val="bullet"/>
+      <w:lvlText w:val="o"/>
+      <w:lvlJc w:val="left"/>
+      <w:pPr>
+        <w:ind w:left="3600" w:hanging="360"/>
+      </w:pPr>
+      <w:rPr>
+        <w:rFonts w:ascii="Courier New" w:hAnsi="Courier New" w:cs="Courier New" w:hint="default"/>
+      </w:rPr>
+    </w:lvl>
+    <w:lvl w:ilvl="5" w:tplc="04090005" w:tentative="1">
+      <w:start w:val="1"/>
+      <w:numFmt w:val="bullet"/>
+      <w:lvlText w:val=""/>
+      <w:lvlJc w:val="left"/>
+      <w:pPr>
+        <w:ind w:left="4320" w:hanging="360"/>
+      </w:pPr>
+      <w:rPr>
+        <w:rFonts w:ascii="Wingdings" w:hAnsi="Wingdings" w:hint="default"/>
+      </w:rPr>
+    </w:lvl>
+    <w:lvl w:ilvl="6" w:tplc="04090001" w:tentative="1">
+      <w:start w:val="1"/>
+      <w:numFmt w:val="bullet"/>
+      <w:lvlText w:val=""/>
+      <w:lvlJc w:val="left"/>
+      <w:pPr>
+        <w:ind w:left="5040" w:hanging="360"/>
+      </w:pPr>
+      <w:rPr>
+        <w:rFonts w:ascii="Symbol" w:hAnsi="Symbol" w:hint="default"/>
+      </w:rPr>
+    </w:lvl>
+    <w:lvl w:ilvl="7" w:tplc="04090003" w:tentative="1">
+      <w:start w:val="1"/>
+      <w:numFmt w:val="bullet"/>
+      <w:lvlText w:val="o"/>
+      <w:lvlJc w:val="left"/>
+      <w:pPr>
+        <w:ind w:left="5760" w:hanging="360"/>
+      </w:pPr>
+      <w:rPr>
+        <w:rFonts w:ascii="Courier New" w:hAnsi="Courier New" w:cs="Courier New" w:hint="default"/>
+      </w:rPr>
+    </w:lvl>
+    <w:lvl w:ilvl="8" w:tplc="04090005" w:tentative="1">
+      <w:start w:val="1"/>
+      <w:numFmt w:val="bullet"/>
+      <w:lvlText w:val=""/>
+      <w:lvlJc w:val="left"/>
+      <w:pPr>
+        <w:ind w:left="6480" w:hanging="360"/>
+      </w:pPr>
+      <w:rPr>
+        <w:rFonts w:ascii="Wingdings" w:hAnsi="Wingdings" w:hint="default"/>
+      </w:rPr>
+    </w:lvl>
+  </w:abstractNum>
+  <w:num w:numId="1">
+    <w:abstractNumId w:val="3"/>
+  </w:num>
+  <w:num w:numId="2">
+    <w:abstractNumId w:val="1"/>
+  </w:num>
+  <w:num w:numId="3">
+    <w:abstractNumId w:val="0"/>
+  </w:num>
+  <w:num w:numId="4">
+    <w:abstractNumId w:val="2"/>
+  </w:num>
+</w:numbering>
+</file>
+
 <file path=word/styles.xml><?xml version="1.0" encoding="utf-8"?>
-<w:styles xmlns:mc="http://schemas.openxmlformats.org/markup-compatibility/2006" xmlns:r="http://schemas.openxmlformats.org/officeDocument/2006/relationships" xmlns:w="http://schemas.openxmlformats.org/wordprocessingml/2006/main" xmlns:w14="http://schemas.microsoft.com/office/word/2010/wordml" xmlns:w15="http://schemas.microsoft.com/office/word/2012/wordml" xmlns:w16se="http://schemas.microsoft.com/office/word/2015/wordml/symex" mc:Ignorable="w14 w15 w16se">
+<w:styles xmlns:mc="http://schemas.openxmlformats.org/markup-compatibility/2006" xmlns:r="http://schemas.openxmlformats.org/officeDocument/2006/relationships" xmlns:w="http://schemas.openxmlformats.org/wordprocessingml/2006/main" xmlns:w14="http://schemas.microsoft.com/office/word/2010/wordml" xmlns:w15="http://schemas.microsoft.com/office/word/2012/wordml" xmlns:w16cid="http://schemas.microsoft.com/office/word/2016/wordml/cid" xmlns:w16se="http://schemas.microsoft.com/office/word/2015/wordml/symex" mc:Ignorable="w14 w15 w16se w16cid">
   <w:docDefaults>
     <w:rPrDefault>
       <w:rPr>
@@ -36,7 +2346,7 @@
       </w:pPr>
     </w:pPrDefault>
   </w:docDefaults>
-  <w:latentStyles w:defLockedState="0" w:defUIPriority="99" w:defSemiHidden="0" w:defUnhideWhenUsed="0" w:defQFormat="0" w:count="374">
+  <w:latentStyles w:defLockedState="0" w:defUIPriority="99" w:defSemiHidden="0" w:defUnhideWhenUsed="0" w:defQFormat="0" w:count="376">
     <w:lsdException w:name="Normal" w:uiPriority="0" w:qFormat="1"/>
     <w:lsdException w:name="heading 1" w:uiPriority="9" w:qFormat="1"/>
     <w:lsdException w:name="heading 2" w:semiHidden="1" w:uiPriority="9" w:unhideWhenUsed="1" w:qFormat="1"/>
@@ -142,7 +2452,6 @@
     <w:lsdException w:name="HTML Sample" w:semiHidden="1" w:unhideWhenUsed="1"/>
     <w:lsdException w:name="HTML Typewriter" w:semiHidden="1" w:unhideWhenUsed="1"/>
     <w:lsdException w:name="HTML Variable" w:semiHidden="1" w:unhideWhenUsed="1"/>
-    <w:lsdException w:name="Normal Table" w:semiHidden="1" w:unhideWhenUsed="1"/>
     <w:lsdException w:name="annotation subject" w:semiHidden="1" w:unhideWhenUsed="1"/>
     <w:lsdException w:name="No List" w:semiHidden="1" w:unhideWhenUsed="1"/>
     <w:lsdException w:name="Outline List 1" w:semiHidden="1" w:unhideWhenUsed="1"/>
@@ -188,11 +2497,9 @@
     <w:lsdException w:name="Table Subtle 1" w:semiHidden="1" w:unhideWhenUsed="1"/>
     <w:lsdException w:name="Table Subtle 2" w:semiHidden="1" w:unhideWhenUsed="1"/>
     <w:lsdException w:name="Table Web 1" w:semiHidden="1" w:unhideWhenUsed="1"/>
-    <w:lsdException w:name="Table Web 2" w:semiHidden="1" w:unhideWhenUsed="1"/>
     <w:lsdException w:name="Table Web 3" w:semiHidden="1" w:unhideWhenUsed="1"/>
     <w:lsdException w:name="Balloon Text" w:semiHidden="1" w:unhideWhenUsed="1"/>
     <w:lsdException w:name="Table Grid" w:uiPriority="39"/>
-    <w:lsdException w:name="Table Theme" w:semiHidden="1" w:unhideWhenUsed="1"/>
     <w:lsdException w:name="Placeholder Text" w:semiHidden="1"/>
     <w:lsdException w:name="No Spacing" w:uiPriority="1" w:qFormat="1"/>
     <w:lsdException w:name="Light Shading" w:uiPriority="60"/>
@@ -411,10 +2718,77 @@
     <w:lsdException w:name="Mention" w:semiHidden="1" w:unhideWhenUsed="1"/>
     <w:lsdException w:name="Smart Hyperlink" w:semiHidden="1" w:unhideWhenUsed="1"/>
     <w:lsdException w:name="Hashtag" w:semiHidden="1" w:unhideWhenUsed="1"/>
+    <w:lsdException w:name="Unresolved Mention" w:semiHidden="1" w:unhideWhenUsed="1"/>
+    <w:lsdException w:name="Smart Link" w:semiHidden="1" w:unhideWhenUsed="1"/>
   </w:latentStyles>
   <w:style w:type="paragraph" w:default="1" w:styleId="Normal">
     <w:name w:val="Normal"/>
     <w:qFormat/>
+  </w:style>
+  <w:style w:type="paragraph" w:styleId="Heading1">
+    <w:name w:val="heading 1"/>
+    <w:basedOn w:val="Normal"/>
+    <w:next w:val="Normal"/>
+    <w:link w:val="Heading1Char"/>
+    <w:uiPriority w:val="9"/>
+    <w:qFormat/>
+    <w:rsid w:val="00922C43"/>
+    <w:pPr>
+      <w:keepNext/>
+      <w:keepLines/>
+      <w:spacing w:before="240" w:after="0"/>
+      <w:outlineLvl w:val="0"/>
+    </w:pPr>
+    <w:rPr>
+      <w:rFonts w:asciiTheme="majorHAnsi" w:eastAsiaTheme="majorEastAsia" w:hAnsiTheme="majorHAnsi" w:cstheme="majorBidi"/>
+      <w:color w:val="2F5496" w:themeColor="accent1" w:themeShade="BF"/>
+      <w:sz w:val="56"/>
+      <w:szCs w:val="32"/>
+    </w:rPr>
+  </w:style>
+  <w:style w:type="paragraph" w:styleId="Heading2">
+    <w:name w:val="heading 2"/>
+    <w:basedOn w:val="Normal"/>
+    <w:next w:val="Normal"/>
+    <w:link w:val="Heading2Char"/>
+    <w:uiPriority w:val="9"/>
+    <w:unhideWhenUsed/>
+    <w:qFormat/>
+    <w:rsid w:val="00922C43"/>
+    <w:pPr>
+      <w:keepNext/>
+      <w:keepLines/>
+      <w:spacing w:before="40" w:after="0"/>
+      <w:outlineLvl w:val="1"/>
+    </w:pPr>
+    <w:rPr>
+      <w:rFonts w:asciiTheme="majorHAnsi" w:eastAsiaTheme="majorEastAsia" w:hAnsiTheme="majorHAnsi" w:cstheme="majorBidi"/>
+      <w:color w:val="2F5496" w:themeColor="accent1" w:themeShade="BF"/>
+      <w:sz w:val="40"/>
+      <w:szCs w:val="26"/>
+    </w:rPr>
+  </w:style>
+  <w:style w:type="paragraph" w:styleId="Heading3">
+    <w:name w:val="heading 3"/>
+    <w:basedOn w:val="Normal"/>
+    <w:next w:val="Normal"/>
+    <w:link w:val="Heading3Char"/>
+    <w:uiPriority w:val="9"/>
+    <w:unhideWhenUsed/>
+    <w:qFormat/>
+    <w:rsid w:val="00922C43"/>
+    <w:pPr>
+      <w:keepNext/>
+      <w:keepLines/>
+      <w:spacing w:before="40" w:after="0"/>
+      <w:outlineLvl w:val="2"/>
+    </w:pPr>
+    <w:rPr>
+      <w:rFonts w:asciiTheme="majorHAnsi" w:eastAsiaTheme="majorEastAsia" w:hAnsiTheme="majorHAnsi" w:cstheme="majorBidi"/>
+      <w:color w:val="1F3763" w:themeColor="accent1" w:themeShade="7F"/>
+      <w:sz w:val="36"/>
+      <w:szCs w:val="24"/>
+    </w:rPr>
   </w:style>
   <w:style w:type="character" w:default="1" w:styleId="DefaultParagraphFont">
     <w:name w:val="Default Paragraph Font"/>
@@ -442,6 +2816,151 @@
     <w:uiPriority w:val="99"/>
     <w:semiHidden/>
     <w:unhideWhenUsed/>
+  </w:style>
+  <w:style w:type="character" w:customStyle="1" w:styleId="Heading1Char">
+    <w:name w:val="Heading 1 Char"/>
+    <w:basedOn w:val="DefaultParagraphFont"/>
+    <w:link w:val="Heading1"/>
+    <w:uiPriority w:val="9"/>
+    <w:rsid w:val="00922C43"/>
+    <w:rPr>
+      <w:rFonts w:asciiTheme="majorHAnsi" w:eastAsiaTheme="majorEastAsia" w:hAnsiTheme="majorHAnsi" w:cstheme="majorBidi"/>
+      <w:color w:val="2F5496" w:themeColor="accent1" w:themeShade="BF"/>
+      <w:sz w:val="56"/>
+      <w:szCs w:val="32"/>
+    </w:rPr>
+  </w:style>
+  <w:style w:type="paragraph" w:styleId="Title">
+    <w:name w:val="Title"/>
+    <w:basedOn w:val="Normal"/>
+    <w:next w:val="Normal"/>
+    <w:link w:val="TitleChar"/>
+    <w:uiPriority w:val="10"/>
+    <w:qFormat/>
+    <w:rsid w:val="00E25C25"/>
+    <w:pPr>
+      <w:spacing w:after="0" w:line="240" w:lineRule="auto"/>
+      <w:contextualSpacing/>
+    </w:pPr>
+    <w:rPr>
+      <w:rFonts w:asciiTheme="majorHAnsi" w:eastAsiaTheme="majorEastAsia" w:hAnsiTheme="majorHAnsi" w:cstheme="majorBidi"/>
+      <w:spacing w:val="-10"/>
+      <w:kern w:val="28"/>
+      <w:sz w:val="56"/>
+      <w:szCs w:val="56"/>
+    </w:rPr>
+  </w:style>
+  <w:style w:type="character" w:customStyle="1" w:styleId="TitleChar">
+    <w:name w:val="Title Char"/>
+    <w:basedOn w:val="DefaultParagraphFont"/>
+    <w:link w:val="Title"/>
+    <w:uiPriority w:val="10"/>
+    <w:rsid w:val="00E25C25"/>
+    <w:rPr>
+      <w:rFonts w:asciiTheme="majorHAnsi" w:eastAsiaTheme="majorEastAsia" w:hAnsiTheme="majorHAnsi" w:cstheme="majorBidi"/>
+      <w:spacing w:val="-10"/>
+      <w:kern w:val="28"/>
+      <w:sz w:val="56"/>
+      <w:szCs w:val="56"/>
+    </w:rPr>
+  </w:style>
+  <w:style w:type="paragraph" w:styleId="Quote">
+    <w:name w:val="Quote"/>
+    <w:basedOn w:val="Normal"/>
+    <w:next w:val="Normal"/>
+    <w:link w:val="QuoteChar"/>
+    <w:uiPriority w:val="29"/>
+    <w:qFormat/>
+    <w:rsid w:val="00E25C25"/>
+    <w:pPr>
+      <w:spacing w:before="200"/>
+      <w:ind w:left="864" w:right="864"/>
+      <w:jc w:val="center"/>
+    </w:pPr>
+    <w:rPr>
+      <w:i/>
+      <w:iCs/>
+      <w:color w:val="404040" w:themeColor="text1" w:themeTint="BF"/>
+    </w:rPr>
+  </w:style>
+  <w:style w:type="character" w:customStyle="1" w:styleId="QuoteChar">
+    <w:name w:val="Quote Char"/>
+    <w:basedOn w:val="DefaultParagraphFont"/>
+    <w:link w:val="Quote"/>
+    <w:uiPriority w:val="29"/>
+    <w:rsid w:val="00E25C25"/>
+    <w:rPr>
+      <w:i/>
+      <w:iCs/>
+      <w:color w:val="404040" w:themeColor="text1" w:themeTint="BF"/>
+    </w:rPr>
+  </w:style>
+  <w:style w:type="character" w:customStyle="1" w:styleId="Heading2Char">
+    <w:name w:val="Heading 2 Char"/>
+    <w:basedOn w:val="DefaultParagraphFont"/>
+    <w:link w:val="Heading2"/>
+    <w:uiPriority w:val="9"/>
+    <w:rsid w:val="00922C43"/>
+    <w:rPr>
+      <w:rFonts w:asciiTheme="majorHAnsi" w:eastAsiaTheme="majorEastAsia" w:hAnsiTheme="majorHAnsi" w:cstheme="majorBidi"/>
+      <w:color w:val="2F5496" w:themeColor="accent1" w:themeShade="BF"/>
+      <w:sz w:val="40"/>
+      <w:szCs w:val="26"/>
+    </w:rPr>
+  </w:style>
+  <w:style w:type="paragraph" w:styleId="BalloonText">
+    <w:name w:val="Balloon Text"/>
+    <w:basedOn w:val="Normal"/>
+    <w:link w:val="BalloonTextChar"/>
+    <w:uiPriority w:val="99"/>
+    <w:semiHidden/>
+    <w:unhideWhenUsed/>
+    <w:rsid w:val="00E25C25"/>
+    <w:pPr>
+      <w:spacing w:after="0" w:line="240" w:lineRule="auto"/>
+    </w:pPr>
+    <w:rPr>
+      <w:rFonts w:ascii="Segoe UI" w:hAnsi="Segoe UI" w:cs="Segoe UI"/>
+      <w:sz w:val="18"/>
+      <w:szCs w:val="18"/>
+    </w:rPr>
+  </w:style>
+  <w:style w:type="character" w:customStyle="1" w:styleId="BalloonTextChar">
+    <w:name w:val="Balloon Text Char"/>
+    <w:basedOn w:val="DefaultParagraphFont"/>
+    <w:link w:val="BalloonText"/>
+    <w:uiPriority w:val="99"/>
+    <w:semiHidden/>
+    <w:rsid w:val="00E25C25"/>
+    <w:rPr>
+      <w:rFonts w:ascii="Segoe UI" w:hAnsi="Segoe UI" w:cs="Segoe UI"/>
+      <w:sz w:val="18"/>
+      <w:szCs w:val="18"/>
+    </w:rPr>
+  </w:style>
+  <w:style w:type="paragraph" w:styleId="ListParagraph">
+    <w:name w:val="List Paragraph"/>
+    <w:basedOn w:val="Normal"/>
+    <w:uiPriority w:val="34"/>
+    <w:qFormat/>
+    <w:rsid w:val="00CD18E3"/>
+    <w:pPr>
+      <w:ind w:left="720"/>
+      <w:contextualSpacing/>
+    </w:pPr>
+  </w:style>
+  <w:style w:type="character" w:customStyle="1" w:styleId="Heading3Char">
+    <w:name w:val="Heading 3 Char"/>
+    <w:basedOn w:val="DefaultParagraphFont"/>
+    <w:link w:val="Heading3"/>
+    <w:uiPriority w:val="9"/>
+    <w:rsid w:val="00922C43"/>
+    <w:rPr>
+      <w:rFonts w:asciiTheme="majorHAnsi" w:eastAsiaTheme="majorEastAsia" w:hAnsiTheme="majorHAnsi" w:cstheme="majorBidi"/>
+      <w:color w:val="1F3763" w:themeColor="accent1" w:themeShade="7F"/>
+      <w:sz w:val="36"/>
+      <w:szCs w:val="24"/>
+    </w:rPr>
   </w:style>
 </w:styles>
 </file>
@@ -739,4 +3258,16 @@
     </a:ext>
   </a:extLst>
 </a:theme>
+</file>
+
+<file path=customXml/item1.xml><?xml version="1.0" encoding="utf-8"?>
+<b:Sources xmlns:b="http://schemas.openxmlformats.org/officeDocument/2006/bibliography" xmlns="http://schemas.openxmlformats.org/officeDocument/2006/bibliography" SelectedStyle="\APASixthEditionOfficeOnline.xsl" StyleName="APA" Version="6"/>
+</file>
+
+<file path=customXml/itemProps1.xml><?xml version="1.0" encoding="utf-8"?>
+<ds:datastoreItem xmlns:ds="http://schemas.openxmlformats.org/officeDocument/2006/customXml" ds:itemID="{D7801289-CBC7-49E7-8842-555084F9BFA0}">
+  <ds:schemaRefs>
+    <ds:schemaRef ds:uri="http://schemas.openxmlformats.org/officeDocument/2006/bibliography"/>
+  </ds:schemaRefs>
+</ds:datastoreItem>
 </file>
</xml_diff>

<commit_message>
Updated DesignDoc with Moves, Stats, and Status Effects
</commit_message>
<xml_diff>
--- a/DesignDoc.docx
+++ b/DesignDoc.docx
@@ -27,6 +27,7 @@
         <w:t>Overview</w:t>
       </w:r>
     </w:p>
+    <w:p/>
     <w:p>
       <w:pPr>
         <w:pStyle w:val="Heading2"/>
@@ -35,6 +36,7 @@
         <w:t>Front-end Design</w:t>
       </w:r>
     </w:p>
+    <w:p/>
     <w:p>
       <w:pPr>
         <w:pStyle w:val="Heading2"/>
@@ -44,6 +46,10 @@
       </w:r>
     </w:p>
     <w:p>
+      <w:bookmarkStart w:id="0" w:name="_GoBack"/>
+      <w:bookmarkEnd w:id="0"/>
+    </w:p>
+    <w:p>
       <w:pPr>
         <w:pStyle w:val="Heading2"/>
       </w:pPr>
@@ -53,13 +59,328 @@
     </w:p>
     <w:p>
       <w:pPr>
+        <w:pStyle w:val="Heading3"/>
+      </w:pPr>
+      <w:r>
+        <w:t>Monster Moves</w:t>
+      </w:r>
+    </w:p>
+    <w:p>
+      <w:r>
+        <w:t>Monsters have four (4) moves available to choose from. Moves can be of four (4) types: attack, status, attack/status and item.</w:t>
+      </w:r>
+    </w:p>
+    <w:p>
+      <w:pPr>
+        <w:pStyle w:val="ListParagraph"/>
+        <w:numPr>
+          <w:ilvl w:val="0"/>
+          <w:numId w:val="7"/>
+        </w:numPr>
+      </w:pPr>
+      <w:r>
+        <w:t>Attack</w:t>
+      </w:r>
+    </w:p>
+    <w:p>
+      <w:pPr>
+        <w:pStyle w:val="ListParagraph"/>
+        <w:numPr>
+          <w:ilvl w:val="1"/>
+          <w:numId w:val="7"/>
+        </w:numPr>
+      </w:pPr>
+      <w:r>
+        <w:t>These moves aim to do damage to the opponent. They can come in a wide range of styles, but they always do damage.</w:t>
+      </w:r>
+    </w:p>
+    <w:p>
+      <w:pPr>
+        <w:pStyle w:val="ListParagraph"/>
+        <w:numPr>
+          <w:ilvl w:val="0"/>
+          <w:numId w:val="7"/>
+        </w:numPr>
+      </w:pPr>
+      <w:r>
+        <w:t>Status</w:t>
+      </w:r>
+    </w:p>
+    <w:p>
+      <w:pPr>
+        <w:pStyle w:val="ListParagraph"/>
+        <w:numPr>
+          <w:ilvl w:val="1"/>
+          <w:numId w:val="7"/>
+        </w:numPr>
+      </w:pPr>
+      <w:r>
+        <w:t>These moves add status effects or stat modifications to the target monster. Some status effects are self-targeted (a buff) while others affect the opponent (a de-buff). Status moves do not carry any damage with their action.</w:t>
+      </w:r>
+    </w:p>
+    <w:p>
+      <w:pPr>
+        <w:pStyle w:val="ListParagraph"/>
+        <w:numPr>
+          <w:ilvl w:val="0"/>
+          <w:numId w:val="7"/>
+        </w:numPr>
+      </w:pPr>
+      <w:r>
+        <w:t>Attack/Status</w:t>
+      </w:r>
+    </w:p>
+    <w:p>
+      <w:pPr>
+        <w:pStyle w:val="ListParagraph"/>
+        <w:numPr>
+          <w:ilvl w:val="1"/>
+          <w:numId w:val="7"/>
+        </w:numPr>
+      </w:pPr>
+      <w:r>
+        <w:t>These moves both attack and can cause status effects/stat modifications to the opponent. While powerful, they often come with conditions to limit their effectiveness. For example, many attack/</w:t>
+      </w:r>
+      <w:proofErr w:type="gramStart"/>
+      <w:r>
+        <w:t>status</w:t>
+      </w:r>
+      <w:proofErr w:type="gramEnd"/>
+      <w:r>
+        <w:t xml:space="preserve"> moves will have lower accuracy, damage, or the extra effect may only have a chance of triggering.</w:t>
+      </w:r>
+    </w:p>
+    <w:p>
+      <w:pPr>
+        <w:pStyle w:val="ListParagraph"/>
+        <w:numPr>
+          <w:ilvl w:val="0"/>
+          <w:numId w:val="7"/>
+        </w:numPr>
+      </w:pPr>
+      <w:r>
+        <w:t>Item</w:t>
+      </w:r>
+    </w:p>
+    <w:p>
+      <w:pPr>
+        <w:pStyle w:val="ListParagraph"/>
+        <w:numPr>
+          <w:ilvl w:val="1"/>
+          <w:numId w:val="7"/>
+        </w:numPr>
+      </w:pPr>
+      <w:r>
+        <w:t>Items are single use moves with powerful effects. They effect the battle in ways that are stronger than regular moves</w:t>
+      </w:r>
+      <w:r>
+        <w:t xml:space="preserve"> </w:t>
+      </w:r>
+      <w:r>
+        <w:t xml:space="preserve">but </w:t>
+      </w:r>
+      <w:r>
+        <w:t xml:space="preserve">come with the cost of limited uses. Items can be thought of as band-aids to keep you battling. A common item for monsters is a Potion, which is a move that restores 50% of the monsters </w:t>
+      </w:r>
+      <w:proofErr w:type="gramStart"/>
+      <w:r>
+        <w:t>HP, but</w:t>
+      </w:r>
+      <w:proofErr w:type="gramEnd"/>
+      <w:r>
+        <w:t xml:space="preserve"> can only be used once.</w:t>
+      </w:r>
+    </w:p>
+    <w:p>
+      <w:pPr>
+        <w:pStyle w:val="Heading3"/>
+      </w:pPr>
+      <w:r>
+        <w:lastRenderedPageBreak/>
+        <w:t>Stats</w:t>
+      </w:r>
+    </w:p>
+    <w:p>
+      <w:pPr>
+        <w:pStyle w:val="ListParagraph"/>
+        <w:numPr>
+          <w:ilvl w:val="0"/>
+          <w:numId w:val="6"/>
+        </w:numPr>
+      </w:pPr>
+      <w:r>
+        <w:t>HP (Health Points)</w:t>
+      </w:r>
+    </w:p>
+    <w:p>
+      <w:pPr>
+        <w:pStyle w:val="ListParagraph"/>
+        <w:numPr>
+          <w:ilvl w:val="1"/>
+          <w:numId w:val="6"/>
+        </w:numPr>
+      </w:pPr>
+      <w:r>
+        <w:t>These represent how much damage a monster can take before it is defeated. If it is reduced to 0, the creature faints.</w:t>
+      </w:r>
+    </w:p>
+    <w:p>
+      <w:pPr>
+        <w:pStyle w:val="ListParagraph"/>
+        <w:numPr>
+          <w:ilvl w:val="0"/>
+          <w:numId w:val="6"/>
+        </w:numPr>
+      </w:pPr>
+      <w:r>
+        <w:t>AT (Attack)</w:t>
+      </w:r>
+    </w:p>
+    <w:p>
+      <w:pPr>
+        <w:pStyle w:val="ListParagraph"/>
+        <w:numPr>
+          <w:ilvl w:val="1"/>
+          <w:numId w:val="6"/>
+        </w:numPr>
+      </w:pPr>
+      <w:r>
+        <w:t>This stat affects the power of attacking moves the monster uses. It cannot be reduced below 10. It has a maximum of 100.</w:t>
+      </w:r>
+    </w:p>
+    <w:p>
+      <w:pPr>
+        <w:pStyle w:val="ListParagraph"/>
+        <w:numPr>
+          <w:ilvl w:val="0"/>
+          <w:numId w:val="6"/>
+        </w:numPr>
+      </w:pPr>
+      <w:r>
+        <w:t>DF (Defense)</w:t>
+      </w:r>
+    </w:p>
+    <w:p>
+      <w:pPr>
+        <w:pStyle w:val="ListParagraph"/>
+        <w:numPr>
+          <w:ilvl w:val="1"/>
+          <w:numId w:val="6"/>
+        </w:numPr>
+      </w:pPr>
+      <w:r>
+        <w:t>This stat reduces incoming damage to the monster. The lower the value is, the more damage is taken from incoming attacks. It cannot be reduced below 10. It has a maximum of 100.</w:t>
+      </w:r>
+    </w:p>
+    <w:p>
+      <w:pPr>
+        <w:pStyle w:val="ListParagraph"/>
+        <w:numPr>
+          <w:ilvl w:val="0"/>
+          <w:numId w:val="6"/>
+        </w:numPr>
+      </w:pPr>
+      <w:r>
+        <w:t>AC (Accuracy)</w:t>
+      </w:r>
+    </w:p>
+    <w:p>
+      <w:pPr>
+        <w:pStyle w:val="ListParagraph"/>
+        <w:numPr>
+          <w:ilvl w:val="1"/>
+          <w:numId w:val="6"/>
+        </w:numPr>
+      </w:pPr>
+      <w:r>
+        <w:t>This stat affects the accuracy of moves used by the monster. By default, it is 100%. A monster’s AC is multiplied by a move’s accuracy to get the hit success chance. For example, if a monster has 100% AC and the move has a 90% accuracy, it will hit 90% of the time. If a monster has 50% AC and the move has 70%, it will hit 35% of the time. Accuracy cannot be reduced below 25%</w:t>
+      </w:r>
+      <w:r>
+        <w:t>.</w:t>
+      </w:r>
+    </w:p>
+    <w:p>
+      <w:pPr>
+        <w:pStyle w:val="ListParagraph"/>
+        <w:numPr>
+          <w:ilvl w:val="0"/>
+          <w:numId w:val="6"/>
+        </w:numPr>
+      </w:pPr>
+      <w:r>
+        <w:t>EV (Evasion)</w:t>
+      </w:r>
+    </w:p>
+    <w:p>
+      <w:pPr>
+        <w:pStyle w:val="ListParagraph"/>
+        <w:numPr>
+          <w:ilvl w:val="1"/>
+          <w:numId w:val="6"/>
+        </w:numPr>
+      </w:pPr>
+      <w:r>
+        <w:t xml:space="preserve">This stat determines if a monster </w:t>
+      </w:r>
+      <w:proofErr w:type="gramStart"/>
+      <w:r>
+        <w:t>is able to</w:t>
+      </w:r>
+      <w:proofErr w:type="gramEnd"/>
+      <w:r>
+        <w:t xml:space="preserve"> “dodge” an attack. This stat affects a moves accuracy after the (Move accuracy * monster accuracy) calculation is made. For example, if an attacking monster with 100% AC uses a move with 90% accuracy against a monster with 10</w:t>
+      </w:r>
+      <w:r>
+        <w:t>%</w:t>
+      </w:r>
+      <w:r>
+        <w:t xml:space="preserve"> EV</w:t>
+      </w:r>
+      <w:r>
+        <w:t>,</w:t>
+      </w:r>
+      <w:r>
+        <w:t xml:space="preserve"> they would have an 81% to hit</w:t>
+      </w:r>
+      <w:r>
+        <w:t xml:space="preserve"> (90 – (90 * 0.1))</w:t>
+      </w:r>
+      <w:r>
+        <w:t>. Accuracy starts at 0% for every monster and has a maximum of 75%.</w:t>
+      </w:r>
+    </w:p>
+    <w:p>
+      <w:pPr>
+        <w:pStyle w:val="ListParagraph"/>
+        <w:numPr>
+          <w:ilvl w:val="0"/>
+          <w:numId w:val="6"/>
+        </w:numPr>
+      </w:pPr>
+      <w:r>
+        <w:t>SP (Speed)</w:t>
+      </w:r>
+    </w:p>
+    <w:p>
+      <w:pPr>
+        <w:pStyle w:val="ListParagraph"/>
+        <w:numPr>
+          <w:ilvl w:val="1"/>
+          <w:numId w:val="6"/>
+        </w:numPr>
+      </w:pPr>
+      <w:r>
+        <w:t>Speed determines which monster attacks first in a single turn. If the speed stat is tied between the two monsters, it will be random which monster goes first.</w:t>
+      </w:r>
+    </w:p>
+    <w:p>
+      <w:pPr>
         <w:pStyle w:val="Heading2"/>
       </w:pPr>
       <w:r>
         <w:t>Monsters</w:t>
       </w:r>
     </w:p>
-    <w:p/>
     <w:p>
       <w:pPr>
         <w:pStyle w:val="Heading3"/>
@@ -71,14 +392,12 @@
     <w:p>
       <w:pPr>
         <w:rPr>
-          <w:sz w:val="24"/>
           <w:szCs w:val="24"/>
           <w:u w:val="single"/>
         </w:rPr>
       </w:pPr>
       <w:r>
         <w:rPr>
-          <w:sz w:val="24"/>
           <w:szCs w:val="24"/>
           <w:u w:val="single"/>
         </w:rPr>
@@ -88,7 +407,6 @@
     <w:p>
       <w:pPr>
         <w:rPr>
-          <w:sz w:val="24"/>
           <w:szCs w:val="24"/>
         </w:rPr>
       </w:pPr>
@@ -148,7 +466,6 @@
       <w:proofErr w:type="spellStart"/>
       <w:r>
         <w:rPr>
-          <w:sz w:val="24"/>
           <w:szCs w:val="24"/>
         </w:rPr>
         <w:t>Vulpix</w:t>
@@ -156,7 +473,6 @@
       <w:proofErr w:type="spellEnd"/>
       <w:r>
         <w:rPr>
-          <w:sz w:val="24"/>
           <w:szCs w:val="24"/>
         </w:rPr>
         <w:t xml:space="preserve">, </w:t>
@@ -165,14 +481,12 @@
     <w:p>
       <w:pPr>
         <w:rPr>
-          <w:sz w:val="24"/>
           <w:szCs w:val="24"/>
           <w:u w:val="single"/>
         </w:rPr>
       </w:pPr>
       <w:r>
         <w:rPr>
-          <w:sz w:val="24"/>
           <w:szCs w:val="24"/>
           <w:u w:val="single"/>
         </w:rPr>
@@ -180,7 +494,6 @@
       </w:r>
       <w:r>
         <w:rPr>
-          <w:sz w:val="24"/>
           <w:szCs w:val="24"/>
           <w:u w:val="single"/>
         </w:rPr>
@@ -190,7 +503,6 @@
     <w:p>
       <w:pPr>
         <w:rPr>
-          <w:sz w:val="24"/>
           <w:szCs w:val="24"/>
         </w:rPr>
         <w:sectPr>
@@ -204,28 +516,25 @@
     <w:p>
       <w:pPr>
         <w:rPr>
-          <w:sz w:val="24"/>
-          <w:szCs w:val="24"/>
-        </w:rPr>
-      </w:pPr>
-      <w:r>
-        <w:rPr>
-          <w:sz w:val="24"/>
-          <w:szCs w:val="24"/>
-        </w:rPr>
+          <w:szCs w:val="24"/>
+        </w:rPr>
+      </w:pPr>
+      <w:r>
+        <w:rPr>
+          <w:szCs w:val="24"/>
+        </w:rPr>
+        <w:lastRenderedPageBreak/>
         <w:t>HP: 100</w:t>
       </w:r>
     </w:p>
     <w:p>
       <w:pPr>
         <w:rPr>
-          <w:sz w:val="24"/>
-          <w:szCs w:val="24"/>
-        </w:rPr>
-      </w:pPr>
-      <w:r>
-        <w:rPr>
-          <w:sz w:val="24"/>
+          <w:szCs w:val="24"/>
+        </w:rPr>
+      </w:pPr>
+      <w:r>
+        <w:rPr>
           <w:szCs w:val="24"/>
         </w:rPr>
         <w:t>AT:  50</w:t>
@@ -234,13 +543,11 @@
     <w:p>
       <w:pPr>
         <w:rPr>
-          <w:sz w:val="24"/>
-          <w:szCs w:val="24"/>
-        </w:rPr>
-      </w:pPr>
-      <w:r>
-        <w:rPr>
-          <w:sz w:val="24"/>
+          <w:szCs w:val="24"/>
+        </w:rPr>
+      </w:pPr>
+      <w:r>
+        <w:rPr>
           <w:szCs w:val="24"/>
         </w:rPr>
         <w:t>DF: 50</w:t>
@@ -249,13 +556,11 @@
     <w:p>
       <w:pPr>
         <w:rPr>
-          <w:sz w:val="24"/>
-          <w:szCs w:val="24"/>
-        </w:rPr>
-      </w:pPr>
-      <w:r>
-        <w:rPr>
-          <w:sz w:val="24"/>
+          <w:szCs w:val="24"/>
+        </w:rPr>
+      </w:pPr>
+      <w:r>
+        <w:rPr>
           <w:szCs w:val="24"/>
         </w:rPr>
         <w:t>AC: 100%</w:t>
@@ -264,13 +569,11 @@
     <w:p>
       <w:pPr>
         <w:rPr>
-          <w:sz w:val="24"/>
-          <w:szCs w:val="24"/>
-        </w:rPr>
-      </w:pPr>
-      <w:r>
-        <w:rPr>
-          <w:sz w:val="24"/>
+          <w:szCs w:val="24"/>
+        </w:rPr>
+      </w:pPr>
+      <w:r>
+        <w:rPr>
           <w:szCs w:val="24"/>
         </w:rPr>
         <w:t>EV: 0%</w:t>
@@ -279,7 +582,6 @@
     <w:p>
       <w:pPr>
         <w:rPr>
-          <w:sz w:val="24"/>
           <w:szCs w:val="24"/>
         </w:rPr>
         <w:sectPr>
@@ -292,14 +594,12 @@
       </w:pPr>
       <w:r>
         <w:rPr>
-          <w:sz w:val="24"/>
           <w:szCs w:val="24"/>
         </w:rPr>
         <w:t>SP: 5</w:t>
       </w:r>
       <w:r>
         <w:rPr>
-          <w:sz w:val="24"/>
           <w:szCs w:val="24"/>
         </w:rPr>
         <w:t>/10</w:t>
@@ -308,13 +608,11 @@
     <w:p>
       <w:pPr>
         <w:rPr>
-          <w:sz w:val="24"/>
-          <w:szCs w:val="24"/>
-        </w:rPr>
-      </w:pPr>
-      <w:r>
-        <w:rPr>
-          <w:sz w:val="24"/>
+          <w:szCs w:val="24"/>
+        </w:rPr>
+      </w:pPr>
+      <w:r>
+        <w:rPr>
           <w:szCs w:val="24"/>
           <w:u w:val="single"/>
         </w:rPr>
@@ -322,7 +620,6 @@
       </w:r>
       <w:r>
         <w:rPr>
-          <w:sz w:val="24"/>
           <w:szCs w:val="24"/>
           <w:u w:val="single"/>
         </w:rPr>
@@ -337,7 +634,6 @@
           <w:numId w:val="2"/>
         </w:numPr>
         <w:rPr>
-          <w:sz w:val="24"/>
           <w:szCs w:val="24"/>
         </w:rPr>
         <w:sectPr>
@@ -357,13 +653,11 @@
           <w:numId w:val="2"/>
         </w:numPr>
         <w:rPr>
-          <w:sz w:val="24"/>
-          <w:szCs w:val="24"/>
-        </w:rPr>
-      </w:pPr>
-      <w:r>
-        <w:rPr>
-          <w:sz w:val="24"/>
+          <w:szCs w:val="24"/>
+        </w:rPr>
+      </w:pPr>
+      <w:r>
+        <w:rPr>
           <w:szCs w:val="24"/>
         </w:rPr>
         <w:t>Tackle</w:t>
@@ -373,13 +667,11 @@
       <w:pPr>
         <w:pStyle w:val="ListParagraph"/>
         <w:rPr>
-          <w:sz w:val="24"/>
-          <w:szCs w:val="24"/>
-        </w:rPr>
-      </w:pPr>
-      <w:r>
-        <w:rPr>
-          <w:sz w:val="24"/>
+          <w:szCs w:val="24"/>
+        </w:rPr>
+      </w:pPr>
+      <w:r>
+        <w:rPr>
           <w:szCs w:val="24"/>
         </w:rPr>
         <w:t>Type: Attack</w:t>
@@ -389,13 +681,11 @@
       <w:pPr>
         <w:pStyle w:val="ListParagraph"/>
         <w:rPr>
-          <w:sz w:val="24"/>
-          <w:szCs w:val="24"/>
-        </w:rPr>
-      </w:pPr>
-      <w:r>
-        <w:rPr>
-          <w:sz w:val="24"/>
+          <w:szCs w:val="24"/>
+        </w:rPr>
+      </w:pPr>
+      <w:r>
+        <w:rPr>
           <w:szCs w:val="24"/>
         </w:rPr>
         <w:t>Base Power: 40</w:t>
@@ -405,13 +695,11 @@
       <w:pPr>
         <w:pStyle w:val="ListParagraph"/>
         <w:rPr>
-          <w:sz w:val="24"/>
-          <w:szCs w:val="24"/>
-        </w:rPr>
-      </w:pPr>
-      <w:r>
-        <w:rPr>
-          <w:sz w:val="24"/>
+          <w:szCs w:val="24"/>
+        </w:rPr>
+      </w:pPr>
+      <w:r>
+        <w:rPr>
           <w:szCs w:val="24"/>
         </w:rPr>
         <w:t>Base Accuracy: 100%</w:t>
@@ -421,13 +709,11 @@
       <w:pPr>
         <w:pStyle w:val="ListParagraph"/>
         <w:rPr>
-          <w:sz w:val="24"/>
-          <w:szCs w:val="24"/>
-        </w:rPr>
-      </w:pPr>
-      <w:r>
-        <w:rPr>
-          <w:sz w:val="24"/>
+          <w:szCs w:val="24"/>
+        </w:rPr>
+      </w:pPr>
+      <w:r>
+        <w:rPr>
           <w:szCs w:val="24"/>
         </w:rPr>
         <w:t>Effects:</w:t>
@@ -437,13 +723,11 @@
       <w:pPr>
         <w:pStyle w:val="ListParagraph"/>
         <w:rPr>
-          <w:sz w:val="24"/>
-          <w:szCs w:val="24"/>
-        </w:rPr>
-      </w:pPr>
-      <w:r>
-        <w:rPr>
-          <w:sz w:val="24"/>
+          <w:szCs w:val="24"/>
+        </w:rPr>
+      </w:pPr>
+      <w:r>
+        <w:rPr>
           <w:szCs w:val="24"/>
         </w:rPr>
         <w:t>None</w:t>
@@ -453,25 +737,22 @@
       <w:pPr>
         <w:pStyle w:val="ListParagraph"/>
         <w:rPr>
-          <w:sz w:val="24"/>
-          <w:szCs w:val="24"/>
-        </w:rPr>
-      </w:pPr>
-    </w:p>
-    <w:p>
-      <w:pPr>
-        <w:pStyle w:val="ListParagraph"/>
-        <w:rPr>
-          <w:sz w:val="24"/>
-          <w:szCs w:val="24"/>
-        </w:rPr>
-      </w:pPr>
-    </w:p>
-    <w:p>
-      <w:pPr>
-        <w:pStyle w:val="ListParagraph"/>
-        <w:rPr>
-          <w:sz w:val="24"/>
+          <w:szCs w:val="24"/>
+        </w:rPr>
+      </w:pPr>
+    </w:p>
+    <w:p>
+      <w:pPr>
+        <w:pStyle w:val="ListParagraph"/>
+        <w:rPr>
+          <w:szCs w:val="24"/>
+        </w:rPr>
+      </w:pPr>
+    </w:p>
+    <w:p>
+      <w:pPr>
+        <w:pStyle w:val="ListParagraph"/>
+        <w:rPr>
           <w:szCs w:val="24"/>
         </w:rPr>
       </w:pPr>
@@ -484,13 +765,11 @@
           <w:numId w:val="2"/>
         </w:numPr>
         <w:rPr>
-          <w:sz w:val="24"/>
-          <w:szCs w:val="24"/>
-        </w:rPr>
-      </w:pPr>
-      <w:r>
-        <w:rPr>
-          <w:sz w:val="24"/>
+          <w:szCs w:val="24"/>
+        </w:rPr>
+      </w:pPr>
+      <w:r>
+        <w:rPr>
           <w:szCs w:val="24"/>
         </w:rPr>
         <w:t>Tail Whip</w:t>
@@ -500,20 +779,17 @@
       <w:pPr>
         <w:pStyle w:val="ListParagraph"/>
         <w:rPr>
-          <w:sz w:val="24"/>
-          <w:szCs w:val="24"/>
-        </w:rPr>
-      </w:pPr>
-      <w:r>
-        <w:rPr>
-          <w:sz w:val="24"/>
+          <w:szCs w:val="24"/>
+        </w:rPr>
+      </w:pPr>
+      <w:r>
+        <w:rPr>
           <w:szCs w:val="24"/>
         </w:rPr>
         <w:t xml:space="preserve">Type: </w:t>
       </w:r>
       <w:r>
         <w:rPr>
-          <w:sz w:val="24"/>
           <w:szCs w:val="24"/>
         </w:rPr>
         <w:t>Status</w:t>
@@ -523,20 +799,17 @@
       <w:pPr>
         <w:pStyle w:val="ListParagraph"/>
         <w:rPr>
-          <w:sz w:val="24"/>
-          <w:szCs w:val="24"/>
-        </w:rPr>
-      </w:pPr>
-      <w:r>
-        <w:rPr>
-          <w:sz w:val="24"/>
+          <w:szCs w:val="24"/>
+        </w:rPr>
+      </w:pPr>
+      <w:r>
+        <w:rPr>
           <w:szCs w:val="24"/>
         </w:rPr>
         <w:t xml:space="preserve">Base Power: </w:t>
       </w:r>
       <w:r>
         <w:rPr>
-          <w:sz w:val="24"/>
           <w:szCs w:val="24"/>
         </w:rPr>
         <w:t>--</w:t>
@@ -546,13 +819,11 @@
       <w:pPr>
         <w:pStyle w:val="ListParagraph"/>
         <w:rPr>
-          <w:sz w:val="24"/>
-          <w:szCs w:val="24"/>
-        </w:rPr>
-      </w:pPr>
-      <w:r>
-        <w:rPr>
-          <w:sz w:val="24"/>
+          <w:szCs w:val="24"/>
+        </w:rPr>
+      </w:pPr>
+      <w:r>
+        <w:rPr>
           <w:szCs w:val="24"/>
         </w:rPr>
         <w:t>Base Accuracy: 100%</w:t>
@@ -562,13 +833,11 @@
       <w:pPr>
         <w:pStyle w:val="ListParagraph"/>
         <w:rPr>
-          <w:sz w:val="24"/>
-          <w:szCs w:val="24"/>
-        </w:rPr>
-      </w:pPr>
-      <w:r>
-        <w:rPr>
-          <w:sz w:val="24"/>
+          <w:szCs w:val="24"/>
+        </w:rPr>
+      </w:pPr>
+      <w:r>
+        <w:rPr>
           <w:szCs w:val="24"/>
         </w:rPr>
         <w:t>Effects:</w:t>
@@ -578,13 +847,11 @@
       <w:pPr>
         <w:pStyle w:val="ListParagraph"/>
         <w:rPr>
-          <w:sz w:val="24"/>
-          <w:szCs w:val="24"/>
-        </w:rPr>
-      </w:pPr>
-      <w:r>
-        <w:rPr>
-          <w:sz w:val="24"/>
+          <w:szCs w:val="24"/>
+        </w:rPr>
+      </w:pPr>
+      <w:r>
+        <w:rPr>
           <w:szCs w:val="24"/>
         </w:rPr>
         <w:t>Lower Opponent Defense by 10</w:t>
@@ -594,25 +861,22 @@
       <w:pPr>
         <w:pStyle w:val="ListParagraph"/>
         <w:rPr>
-          <w:sz w:val="24"/>
-          <w:szCs w:val="24"/>
-        </w:rPr>
-      </w:pPr>
-    </w:p>
-    <w:p>
-      <w:pPr>
-        <w:pStyle w:val="ListParagraph"/>
-        <w:rPr>
-          <w:sz w:val="24"/>
-          <w:szCs w:val="24"/>
-        </w:rPr>
-      </w:pPr>
-    </w:p>
-    <w:p>
-      <w:pPr>
-        <w:pStyle w:val="ListParagraph"/>
-        <w:rPr>
-          <w:sz w:val="24"/>
+          <w:szCs w:val="24"/>
+        </w:rPr>
+      </w:pPr>
+    </w:p>
+    <w:p>
+      <w:pPr>
+        <w:pStyle w:val="ListParagraph"/>
+        <w:rPr>
+          <w:szCs w:val="24"/>
+        </w:rPr>
+      </w:pPr>
+    </w:p>
+    <w:p>
+      <w:pPr>
+        <w:pStyle w:val="ListParagraph"/>
+        <w:rPr>
           <w:szCs w:val="24"/>
         </w:rPr>
       </w:pPr>
@@ -625,16 +889,13 @@
           <w:numId w:val="2"/>
         </w:numPr>
         <w:rPr>
-          <w:sz w:val="24"/>
-          <w:szCs w:val="24"/>
-        </w:rPr>
-      </w:pPr>
-      <w:r>
-        <w:rPr>
-          <w:sz w:val="24"/>
-          <w:szCs w:val="24"/>
-        </w:rPr>
-        <w:lastRenderedPageBreak/>
+          <w:szCs w:val="24"/>
+        </w:rPr>
+      </w:pPr>
+      <w:r>
+        <w:rPr>
+          <w:szCs w:val="24"/>
+        </w:rPr>
         <w:t>Ember</w:t>
       </w:r>
     </w:p>
@@ -642,20 +903,17 @@
       <w:pPr>
         <w:pStyle w:val="ListParagraph"/>
         <w:rPr>
-          <w:sz w:val="24"/>
-          <w:szCs w:val="24"/>
-        </w:rPr>
-      </w:pPr>
-      <w:r>
-        <w:rPr>
-          <w:sz w:val="24"/>
+          <w:szCs w:val="24"/>
+        </w:rPr>
+      </w:pPr>
+      <w:r>
+        <w:rPr>
           <w:szCs w:val="24"/>
         </w:rPr>
         <w:t>Type: Attack</w:t>
       </w:r>
       <w:r>
         <w:rPr>
-          <w:sz w:val="24"/>
           <w:szCs w:val="24"/>
         </w:rPr>
         <w:t>/Status</w:t>
@@ -665,27 +923,23 @@
       <w:pPr>
         <w:pStyle w:val="ListParagraph"/>
         <w:rPr>
-          <w:sz w:val="24"/>
-          <w:szCs w:val="24"/>
-        </w:rPr>
-      </w:pPr>
-      <w:r>
-        <w:rPr>
-          <w:sz w:val="24"/>
+          <w:szCs w:val="24"/>
+        </w:rPr>
+      </w:pPr>
+      <w:r>
+        <w:rPr>
           <w:szCs w:val="24"/>
         </w:rPr>
         <w:t xml:space="preserve">Base Power: </w:t>
       </w:r>
       <w:r>
         <w:rPr>
-          <w:sz w:val="24"/>
           <w:szCs w:val="24"/>
         </w:rPr>
         <w:t>3</w:t>
       </w:r>
       <w:r>
         <w:rPr>
-          <w:sz w:val="24"/>
           <w:szCs w:val="24"/>
         </w:rPr>
         <w:t>0</w:t>
@@ -695,27 +949,23 @@
       <w:pPr>
         <w:pStyle w:val="ListParagraph"/>
         <w:rPr>
-          <w:sz w:val="24"/>
-          <w:szCs w:val="24"/>
-        </w:rPr>
-      </w:pPr>
-      <w:r>
-        <w:rPr>
-          <w:sz w:val="24"/>
+          <w:szCs w:val="24"/>
+        </w:rPr>
+      </w:pPr>
+      <w:r>
+        <w:rPr>
           <w:szCs w:val="24"/>
         </w:rPr>
         <w:t xml:space="preserve">Base Accuracy: </w:t>
       </w:r>
       <w:r>
         <w:rPr>
-          <w:sz w:val="24"/>
           <w:szCs w:val="24"/>
         </w:rPr>
         <w:t>8</w:t>
       </w:r>
       <w:r>
         <w:rPr>
-          <w:sz w:val="24"/>
           <w:szCs w:val="24"/>
         </w:rPr>
         <w:t>0%</w:t>
@@ -725,13 +975,11 @@
       <w:pPr>
         <w:pStyle w:val="ListParagraph"/>
         <w:rPr>
-          <w:sz w:val="24"/>
-          <w:szCs w:val="24"/>
-        </w:rPr>
-      </w:pPr>
-      <w:r>
-        <w:rPr>
-          <w:sz w:val="24"/>
+          <w:szCs w:val="24"/>
+        </w:rPr>
+      </w:pPr>
+      <w:r>
+        <w:rPr>
           <w:szCs w:val="24"/>
         </w:rPr>
         <w:t>Effects:</w:t>
@@ -741,13 +989,11 @@
       <w:pPr>
         <w:pStyle w:val="ListParagraph"/>
         <w:rPr>
-          <w:sz w:val="24"/>
-          <w:szCs w:val="24"/>
-        </w:rPr>
-      </w:pPr>
-      <w:r>
-        <w:rPr>
-          <w:sz w:val="24"/>
+          <w:szCs w:val="24"/>
+        </w:rPr>
+      </w:pPr>
+      <w:r>
+        <w:rPr>
           <w:szCs w:val="24"/>
         </w:rPr>
         <w:t xml:space="preserve">20% to </w:t>
@@ -756,14 +1002,12 @@
         <w:rPr>
           <w:i/>
           <w:iCs/>
-          <w:sz w:val="24"/>
           <w:szCs w:val="24"/>
         </w:rPr>
         <w:t>Burn</w:t>
       </w:r>
       <w:r>
         <w:rPr>
-          <w:sz w:val="24"/>
           <w:szCs w:val="24"/>
         </w:rPr>
         <w:t xml:space="preserve"> opponent</w:t>
@@ -777,13 +1021,11 @@
           <w:numId w:val="2"/>
         </w:numPr>
         <w:rPr>
-          <w:sz w:val="24"/>
-          <w:szCs w:val="24"/>
-        </w:rPr>
-      </w:pPr>
-      <w:r>
-        <w:rPr>
-          <w:sz w:val="24"/>
+          <w:szCs w:val="24"/>
+        </w:rPr>
+      </w:pPr>
+      <w:r>
+        <w:rPr>
           <w:szCs w:val="24"/>
         </w:rPr>
         <w:t>Potion</w:t>
@@ -793,20 +1035,17 @@
       <w:pPr>
         <w:pStyle w:val="ListParagraph"/>
         <w:rPr>
-          <w:sz w:val="24"/>
-          <w:szCs w:val="24"/>
-        </w:rPr>
-      </w:pPr>
-      <w:r>
-        <w:rPr>
-          <w:sz w:val="24"/>
+          <w:szCs w:val="24"/>
+        </w:rPr>
+      </w:pPr>
+      <w:r>
+        <w:rPr>
           <w:szCs w:val="24"/>
         </w:rPr>
         <w:t xml:space="preserve">Type: </w:t>
       </w:r>
       <w:r>
         <w:rPr>
-          <w:sz w:val="24"/>
           <w:szCs w:val="24"/>
         </w:rPr>
         <w:t>Item</w:t>
@@ -816,20 +1055,17 @@
       <w:pPr>
         <w:pStyle w:val="ListParagraph"/>
         <w:rPr>
-          <w:sz w:val="24"/>
-          <w:szCs w:val="24"/>
-        </w:rPr>
-      </w:pPr>
-      <w:r>
-        <w:rPr>
-          <w:sz w:val="24"/>
+          <w:szCs w:val="24"/>
+        </w:rPr>
+      </w:pPr>
+      <w:r>
+        <w:rPr>
           <w:szCs w:val="24"/>
         </w:rPr>
         <w:t xml:space="preserve">Base Power: </w:t>
       </w:r>
       <w:r>
         <w:rPr>
-          <w:sz w:val="24"/>
           <w:szCs w:val="24"/>
         </w:rPr>
         <w:t>--</w:t>
@@ -839,20 +1075,17 @@
       <w:pPr>
         <w:pStyle w:val="ListParagraph"/>
         <w:rPr>
-          <w:sz w:val="24"/>
-          <w:szCs w:val="24"/>
-        </w:rPr>
-      </w:pPr>
-      <w:r>
-        <w:rPr>
-          <w:sz w:val="24"/>
+          <w:szCs w:val="24"/>
+        </w:rPr>
+      </w:pPr>
+      <w:r>
+        <w:rPr>
           <w:szCs w:val="24"/>
         </w:rPr>
         <w:t>Base Accuracy:</w:t>
       </w:r>
       <w:r>
         <w:rPr>
-          <w:sz w:val="24"/>
           <w:szCs w:val="24"/>
         </w:rPr>
         <w:t xml:space="preserve"> --</w:t>
@@ -862,13 +1095,11 @@
       <w:pPr>
         <w:pStyle w:val="ListParagraph"/>
         <w:rPr>
-          <w:sz w:val="24"/>
-          <w:szCs w:val="24"/>
-        </w:rPr>
-      </w:pPr>
-      <w:r>
-        <w:rPr>
-          <w:sz w:val="24"/>
+          <w:szCs w:val="24"/>
+        </w:rPr>
+      </w:pPr>
+      <w:r>
+        <w:rPr>
           <w:szCs w:val="24"/>
         </w:rPr>
         <w:t>Effects:</w:t>
@@ -878,7 +1109,6 @@
       <w:pPr>
         <w:pStyle w:val="ListParagraph"/>
         <w:rPr>
-          <w:sz w:val="24"/>
           <w:szCs w:val="24"/>
         </w:rPr>
         <w:sectPr>
@@ -891,7 +1121,6 @@
       </w:pPr>
       <w:r>
         <w:rPr>
-          <w:sz w:val="24"/>
           <w:szCs w:val="24"/>
         </w:rPr>
         <w:t>Heal 50% of Max HP. Single Us</w:t>
@@ -914,14 +1143,12 @@
     <w:p>
       <w:pPr>
         <w:rPr>
-          <w:sz w:val="24"/>
           <w:szCs w:val="24"/>
           <w:u w:val="single"/>
         </w:rPr>
       </w:pPr>
       <w:r>
         <w:rPr>
-          <w:sz w:val="24"/>
           <w:szCs w:val="24"/>
           <w:u w:val="single"/>
         </w:rPr>
@@ -931,7 +1158,6 @@
     <w:p>
       <w:pPr>
         <w:rPr>
-          <w:sz w:val="24"/>
           <w:szCs w:val="24"/>
         </w:rPr>
       </w:pPr>
@@ -990,7 +1216,6 @@
       </w:r>
       <w:r>
         <w:rPr>
-          <w:sz w:val="24"/>
           <w:szCs w:val="24"/>
         </w:rPr>
         <w:t xml:space="preserve"> </w:t>
@@ -998,7 +1223,6 @@
       <w:proofErr w:type="spellStart"/>
       <w:r>
         <w:rPr>
-          <w:sz w:val="24"/>
           <w:szCs w:val="24"/>
         </w:rPr>
         <w:t>Poliwag</w:t>
@@ -1006,7 +1230,6 @@
       <w:proofErr w:type="spellEnd"/>
       <w:r>
         <w:rPr>
-          <w:sz w:val="24"/>
           <w:szCs w:val="24"/>
         </w:rPr>
         <w:t xml:space="preserve">, </w:t>
@@ -1066,7 +1289,6 @@
       </w:r>
       <w:r>
         <w:rPr>
-          <w:sz w:val="24"/>
           <w:szCs w:val="24"/>
         </w:rPr>
         <w:t xml:space="preserve"> </w:t>
@@ -1074,7 +1296,6 @@
       <w:proofErr w:type="spellStart"/>
       <w:r>
         <w:rPr>
-          <w:sz w:val="24"/>
           <w:szCs w:val="24"/>
         </w:rPr>
         <w:t>Spheal</w:t>
@@ -1082,7 +1303,6 @@
       <w:proofErr w:type="spellEnd"/>
       <w:r>
         <w:rPr>
-          <w:sz w:val="24"/>
           <w:szCs w:val="24"/>
         </w:rPr>
         <w:t xml:space="preserve">, </w:t>
@@ -1142,7 +1362,6 @@
       </w:r>
       <w:r>
         <w:rPr>
-          <w:sz w:val="24"/>
           <w:szCs w:val="24"/>
         </w:rPr>
         <w:t xml:space="preserve"> </w:t>
@@ -1150,7 +1369,6 @@
       <w:proofErr w:type="spellStart"/>
       <w:r>
         <w:rPr>
-          <w:sz w:val="24"/>
           <w:szCs w:val="24"/>
         </w:rPr>
         <w:t>Azuril</w:t>
@@ -1160,14 +1378,12 @@
     <w:p>
       <w:pPr>
         <w:rPr>
-          <w:sz w:val="24"/>
           <w:szCs w:val="24"/>
           <w:u w:val="single"/>
         </w:rPr>
       </w:pPr>
       <w:r>
         <w:rPr>
-          <w:sz w:val="24"/>
           <w:szCs w:val="24"/>
           <w:u w:val="single"/>
         </w:rPr>
@@ -1175,7 +1391,6 @@
       </w:r>
       <w:r>
         <w:rPr>
-          <w:sz w:val="24"/>
           <w:szCs w:val="24"/>
           <w:u w:val="single"/>
         </w:rPr>
@@ -1185,7 +1400,6 @@
     <w:p>
       <w:pPr>
         <w:rPr>
-          <w:sz w:val="24"/>
           <w:szCs w:val="24"/>
         </w:rPr>
         <w:sectPr>
@@ -1200,13 +1414,11 @@
     <w:p>
       <w:pPr>
         <w:rPr>
-          <w:sz w:val="24"/>
-          <w:szCs w:val="24"/>
-        </w:rPr>
-      </w:pPr>
-      <w:r>
-        <w:rPr>
-          <w:sz w:val="24"/>
+          <w:szCs w:val="24"/>
+        </w:rPr>
+      </w:pPr>
+      <w:r>
+        <w:rPr>
           <w:szCs w:val="24"/>
         </w:rPr>
         <w:t>HP: 100</w:t>
@@ -1215,13 +1427,11 @@
     <w:p>
       <w:pPr>
         <w:rPr>
-          <w:sz w:val="24"/>
-          <w:szCs w:val="24"/>
-        </w:rPr>
-      </w:pPr>
-      <w:r>
-        <w:rPr>
-          <w:sz w:val="24"/>
+          <w:szCs w:val="24"/>
+        </w:rPr>
+      </w:pPr>
+      <w:r>
+        <w:rPr>
           <w:szCs w:val="24"/>
         </w:rPr>
         <w:t>AT:  50</w:t>
@@ -1230,13 +1440,11 @@
     <w:p>
       <w:pPr>
         <w:rPr>
-          <w:sz w:val="24"/>
-          <w:szCs w:val="24"/>
-        </w:rPr>
-      </w:pPr>
-      <w:r>
-        <w:rPr>
-          <w:sz w:val="24"/>
+          <w:szCs w:val="24"/>
+        </w:rPr>
+      </w:pPr>
+      <w:r>
+        <w:rPr>
           <w:szCs w:val="24"/>
         </w:rPr>
         <w:t>DF: 50</w:t>
@@ -1245,42 +1453,24 @@
     <w:p>
       <w:pPr>
         <w:rPr>
-          <w:sz w:val="24"/>
-          <w:szCs w:val="24"/>
-        </w:rPr>
-      </w:pPr>
-      <w:r>
-        <w:rPr>
-          <w:sz w:val="24"/>
-          <w:szCs w:val="24"/>
-        </w:rPr>
-        <w:t xml:space="preserve">AC: </w:t>
-      </w:r>
-      <w:r>
-        <w:rPr>
-          <w:sz w:val="24"/>
-          <w:szCs w:val="24"/>
-        </w:rPr>
-        <w:t>10</w:t>
-      </w:r>
-      <w:r>
-        <w:rPr>
-          <w:sz w:val="24"/>
-          <w:szCs w:val="24"/>
-        </w:rPr>
-        <w:t>0%</w:t>
-      </w:r>
-    </w:p>
-    <w:p>
-      <w:pPr>
-        <w:rPr>
-          <w:sz w:val="24"/>
-          <w:szCs w:val="24"/>
-        </w:rPr>
-      </w:pPr>
-      <w:r>
-        <w:rPr>
-          <w:sz w:val="24"/>
+          <w:szCs w:val="24"/>
+        </w:rPr>
+      </w:pPr>
+      <w:r>
+        <w:rPr>
+          <w:szCs w:val="24"/>
+        </w:rPr>
+        <w:t>AC: 100%</w:t>
+      </w:r>
+    </w:p>
+    <w:p>
+      <w:pPr>
+        <w:rPr>
+          <w:szCs w:val="24"/>
+        </w:rPr>
+      </w:pPr>
+      <w:r>
+        <w:rPr>
           <w:szCs w:val="24"/>
         </w:rPr>
         <w:t>EV: 0%</w:t>
@@ -1289,7 +1479,6 @@
     <w:p>
       <w:pPr>
         <w:rPr>
-          <w:sz w:val="24"/>
           <w:szCs w:val="24"/>
         </w:rPr>
         <w:sectPr>
@@ -1302,14 +1491,12 @@
       </w:pPr>
       <w:r>
         <w:rPr>
-          <w:sz w:val="24"/>
           <w:szCs w:val="24"/>
         </w:rPr>
         <w:t>SP: 5</w:t>
       </w:r>
       <w:r>
         <w:rPr>
-          <w:sz w:val="24"/>
           <w:szCs w:val="24"/>
         </w:rPr>
         <w:t>/10</w:t>
@@ -1318,13 +1505,11 @@
     <w:p>
       <w:pPr>
         <w:rPr>
-          <w:sz w:val="24"/>
-          <w:szCs w:val="24"/>
-        </w:rPr>
-      </w:pPr>
-      <w:r>
-        <w:rPr>
-          <w:sz w:val="24"/>
+          <w:szCs w:val="24"/>
+        </w:rPr>
+      </w:pPr>
+      <w:r>
+        <w:rPr>
           <w:szCs w:val="24"/>
           <w:u w:val="single"/>
         </w:rPr>
@@ -1332,7 +1517,6 @@
       </w:r>
       <w:r>
         <w:rPr>
-          <w:sz w:val="24"/>
           <w:szCs w:val="24"/>
           <w:u w:val="single"/>
         </w:rPr>
@@ -1347,7 +1531,6 @@
           <w:numId w:val="4"/>
         </w:numPr>
         <w:rPr>
-          <w:sz w:val="24"/>
           <w:szCs w:val="24"/>
         </w:rPr>
         <w:sectPr>
@@ -1367,13 +1550,11 @@
           <w:numId w:val="4"/>
         </w:numPr>
         <w:rPr>
-          <w:sz w:val="24"/>
-          <w:szCs w:val="24"/>
-        </w:rPr>
-      </w:pPr>
-      <w:r>
-        <w:rPr>
-          <w:sz w:val="24"/>
+          <w:szCs w:val="24"/>
+        </w:rPr>
+      </w:pPr>
+      <w:r>
+        <w:rPr>
           <w:szCs w:val="24"/>
         </w:rPr>
         <w:t>Pound</w:t>
@@ -1383,13 +1564,11 @@
       <w:pPr>
         <w:pStyle w:val="ListParagraph"/>
         <w:rPr>
-          <w:sz w:val="24"/>
-          <w:szCs w:val="24"/>
-        </w:rPr>
-      </w:pPr>
-      <w:r>
-        <w:rPr>
-          <w:sz w:val="24"/>
+          <w:szCs w:val="24"/>
+        </w:rPr>
+      </w:pPr>
+      <w:r>
+        <w:rPr>
           <w:szCs w:val="24"/>
         </w:rPr>
         <w:t>Type: Attack</w:t>
@@ -1399,13 +1578,11 @@
       <w:pPr>
         <w:pStyle w:val="ListParagraph"/>
         <w:rPr>
-          <w:sz w:val="24"/>
-          <w:szCs w:val="24"/>
-        </w:rPr>
-      </w:pPr>
-      <w:r>
-        <w:rPr>
-          <w:sz w:val="24"/>
+          <w:szCs w:val="24"/>
+        </w:rPr>
+      </w:pPr>
+      <w:r>
+        <w:rPr>
           <w:szCs w:val="24"/>
         </w:rPr>
         <w:t>Base Power: 40</w:t>
@@ -1415,13 +1592,11 @@
       <w:pPr>
         <w:pStyle w:val="ListParagraph"/>
         <w:rPr>
-          <w:sz w:val="24"/>
-          <w:szCs w:val="24"/>
-        </w:rPr>
-      </w:pPr>
-      <w:r>
-        <w:rPr>
-          <w:sz w:val="24"/>
+          <w:szCs w:val="24"/>
+        </w:rPr>
+      </w:pPr>
+      <w:r>
+        <w:rPr>
           <w:szCs w:val="24"/>
         </w:rPr>
         <w:t>Base Accuracy: 100%</w:t>
@@ -1431,13 +1606,11 @@
       <w:pPr>
         <w:pStyle w:val="ListParagraph"/>
         <w:rPr>
-          <w:sz w:val="24"/>
-          <w:szCs w:val="24"/>
-        </w:rPr>
-      </w:pPr>
-      <w:r>
-        <w:rPr>
-          <w:sz w:val="24"/>
+          <w:szCs w:val="24"/>
+        </w:rPr>
+      </w:pPr>
+      <w:r>
+        <w:rPr>
           <w:szCs w:val="24"/>
         </w:rPr>
         <w:t>Effects:</w:t>
@@ -1447,13 +1620,11 @@
       <w:pPr>
         <w:pStyle w:val="ListParagraph"/>
         <w:rPr>
-          <w:sz w:val="24"/>
-          <w:szCs w:val="24"/>
-        </w:rPr>
-      </w:pPr>
-      <w:r>
-        <w:rPr>
-          <w:sz w:val="24"/>
+          <w:szCs w:val="24"/>
+        </w:rPr>
+      </w:pPr>
+      <w:r>
+        <w:rPr>
           <w:szCs w:val="24"/>
         </w:rPr>
         <w:t>None</w:t>
@@ -1467,13 +1638,11 @@
           <w:numId w:val="4"/>
         </w:numPr>
         <w:rPr>
-          <w:sz w:val="24"/>
-          <w:szCs w:val="24"/>
-        </w:rPr>
-      </w:pPr>
-      <w:r>
-        <w:rPr>
-          <w:sz w:val="24"/>
+          <w:szCs w:val="24"/>
+        </w:rPr>
+      </w:pPr>
+      <w:r>
+        <w:rPr>
           <w:szCs w:val="24"/>
         </w:rPr>
         <w:t>Bubble</w:t>
@@ -1483,20 +1652,17 @@
       <w:pPr>
         <w:pStyle w:val="ListParagraph"/>
         <w:rPr>
-          <w:sz w:val="24"/>
-          <w:szCs w:val="24"/>
-        </w:rPr>
-      </w:pPr>
-      <w:r>
-        <w:rPr>
-          <w:sz w:val="24"/>
+          <w:szCs w:val="24"/>
+        </w:rPr>
+      </w:pPr>
+      <w:r>
+        <w:rPr>
           <w:szCs w:val="24"/>
         </w:rPr>
         <w:t xml:space="preserve">Type: </w:t>
       </w:r>
       <w:r>
         <w:rPr>
-          <w:sz w:val="24"/>
           <w:szCs w:val="24"/>
         </w:rPr>
         <w:t>Status</w:t>
@@ -1506,52 +1672,44 @@
       <w:pPr>
         <w:pStyle w:val="ListParagraph"/>
         <w:rPr>
-          <w:sz w:val="24"/>
-          <w:szCs w:val="24"/>
-        </w:rPr>
-      </w:pPr>
-      <w:r>
-        <w:rPr>
-          <w:sz w:val="24"/>
-          <w:szCs w:val="24"/>
-        </w:rPr>
+          <w:szCs w:val="24"/>
+        </w:rPr>
+      </w:pPr>
+      <w:r>
+        <w:rPr>
+          <w:szCs w:val="24"/>
+        </w:rPr>
+        <w:lastRenderedPageBreak/>
         <w:t xml:space="preserve">Base Power: </w:t>
       </w:r>
       <w:r>
         <w:rPr>
-          <w:sz w:val="24"/>
           <w:szCs w:val="24"/>
         </w:rPr>
         <w:t>40</w:t>
       </w:r>
-      <w:bookmarkStart w:id="0" w:name="_GoBack"/>
-      <w:bookmarkEnd w:id="0"/>
-    </w:p>
-    <w:p>
-      <w:pPr>
-        <w:pStyle w:val="ListParagraph"/>
-        <w:rPr>
-          <w:sz w:val="24"/>
-          <w:szCs w:val="24"/>
-        </w:rPr>
-      </w:pPr>
-      <w:r>
-        <w:rPr>
-          <w:sz w:val="24"/>
+    </w:p>
+    <w:p>
+      <w:pPr>
+        <w:pStyle w:val="ListParagraph"/>
+        <w:rPr>
+          <w:szCs w:val="24"/>
+        </w:rPr>
+      </w:pPr>
+      <w:r>
+        <w:rPr>
           <w:szCs w:val="24"/>
         </w:rPr>
         <w:t xml:space="preserve">Base Accuracy: </w:t>
       </w:r>
       <w:r>
         <w:rPr>
-          <w:sz w:val="24"/>
           <w:szCs w:val="24"/>
         </w:rPr>
         <w:t>7</w:t>
       </w:r>
       <w:r>
         <w:rPr>
-          <w:sz w:val="24"/>
           <w:szCs w:val="24"/>
         </w:rPr>
         <w:t>0%</w:t>
@@ -1561,13 +1719,11 @@
       <w:pPr>
         <w:pStyle w:val="ListParagraph"/>
         <w:rPr>
-          <w:sz w:val="24"/>
-          <w:szCs w:val="24"/>
-        </w:rPr>
-      </w:pPr>
-      <w:r>
-        <w:rPr>
-          <w:sz w:val="24"/>
+          <w:szCs w:val="24"/>
+        </w:rPr>
+      </w:pPr>
+      <w:r>
+        <w:rPr>
           <w:szCs w:val="24"/>
         </w:rPr>
         <w:t>Effects:</w:t>
@@ -1577,27 +1733,23 @@
       <w:pPr>
         <w:pStyle w:val="ListParagraph"/>
         <w:rPr>
-          <w:sz w:val="24"/>
-          <w:szCs w:val="24"/>
-        </w:rPr>
-      </w:pPr>
-      <w:r>
-        <w:rPr>
-          <w:sz w:val="24"/>
+          <w:szCs w:val="24"/>
+        </w:rPr>
+      </w:pPr>
+      <w:r>
+        <w:rPr>
           <w:szCs w:val="24"/>
         </w:rPr>
         <w:t xml:space="preserve">Lower Opponent </w:t>
       </w:r>
       <w:r>
         <w:rPr>
-          <w:sz w:val="24"/>
           <w:szCs w:val="24"/>
         </w:rPr>
         <w:t>Speed</w:t>
       </w:r>
       <w:r>
         <w:rPr>
-          <w:sz w:val="24"/>
           <w:szCs w:val="24"/>
         </w:rPr>
         <w:t xml:space="preserve"> by 1</w:t>
@@ -1611,20 +1763,17 @@
           <w:numId w:val="4"/>
         </w:numPr>
         <w:rPr>
-          <w:sz w:val="24"/>
-          <w:szCs w:val="24"/>
-        </w:rPr>
-      </w:pPr>
-      <w:r>
-        <w:rPr>
-          <w:sz w:val="24"/>
+          <w:szCs w:val="24"/>
+        </w:rPr>
+      </w:pPr>
+      <w:r>
+        <w:rPr>
           <w:szCs w:val="24"/>
         </w:rPr>
         <w:t xml:space="preserve">Ice </w:t>
       </w:r>
       <w:r>
         <w:rPr>
-          <w:sz w:val="24"/>
           <w:szCs w:val="24"/>
         </w:rPr>
         <w:t>Ball</w:t>
@@ -1634,20 +1783,17 @@
       <w:pPr>
         <w:pStyle w:val="ListParagraph"/>
         <w:rPr>
-          <w:sz w:val="24"/>
-          <w:szCs w:val="24"/>
-        </w:rPr>
-      </w:pPr>
-      <w:r>
-        <w:rPr>
-          <w:sz w:val="24"/>
+          <w:szCs w:val="24"/>
+        </w:rPr>
+      </w:pPr>
+      <w:r>
+        <w:rPr>
           <w:szCs w:val="24"/>
         </w:rPr>
         <w:t>Type: Attack</w:t>
       </w:r>
       <w:r>
         <w:rPr>
-          <w:sz w:val="24"/>
           <w:szCs w:val="24"/>
         </w:rPr>
         <w:t>/Status</w:t>
@@ -1657,27 +1803,23 @@
       <w:pPr>
         <w:pStyle w:val="ListParagraph"/>
         <w:rPr>
-          <w:sz w:val="24"/>
-          <w:szCs w:val="24"/>
-        </w:rPr>
-      </w:pPr>
-      <w:r>
-        <w:rPr>
-          <w:sz w:val="24"/>
+          <w:szCs w:val="24"/>
+        </w:rPr>
+      </w:pPr>
+      <w:r>
+        <w:rPr>
           <w:szCs w:val="24"/>
         </w:rPr>
         <w:t xml:space="preserve">Base Power: </w:t>
       </w:r>
       <w:r>
         <w:rPr>
-          <w:sz w:val="24"/>
           <w:szCs w:val="24"/>
         </w:rPr>
         <w:t>3</w:t>
       </w:r>
       <w:r>
         <w:rPr>
-          <w:sz w:val="24"/>
           <w:szCs w:val="24"/>
         </w:rPr>
         <w:t>0</w:t>
@@ -1687,27 +1829,23 @@
       <w:pPr>
         <w:pStyle w:val="ListParagraph"/>
         <w:rPr>
-          <w:sz w:val="24"/>
-          <w:szCs w:val="24"/>
-        </w:rPr>
-      </w:pPr>
-      <w:r>
-        <w:rPr>
-          <w:sz w:val="24"/>
+          <w:szCs w:val="24"/>
+        </w:rPr>
+      </w:pPr>
+      <w:r>
+        <w:rPr>
           <w:szCs w:val="24"/>
         </w:rPr>
         <w:t xml:space="preserve">Base Accuracy: </w:t>
       </w:r>
       <w:r>
         <w:rPr>
-          <w:sz w:val="24"/>
           <w:szCs w:val="24"/>
         </w:rPr>
         <w:t>8</w:t>
       </w:r>
       <w:r>
         <w:rPr>
-          <w:sz w:val="24"/>
           <w:szCs w:val="24"/>
         </w:rPr>
         <w:t>0%</w:t>
@@ -1717,13 +1855,11 @@
       <w:pPr>
         <w:pStyle w:val="ListParagraph"/>
         <w:rPr>
-          <w:sz w:val="24"/>
-          <w:szCs w:val="24"/>
-        </w:rPr>
-      </w:pPr>
-      <w:r>
-        <w:rPr>
-          <w:sz w:val="24"/>
+          <w:szCs w:val="24"/>
+        </w:rPr>
+      </w:pPr>
+      <w:r>
+        <w:rPr>
           <w:szCs w:val="24"/>
         </w:rPr>
         <w:t>Effects:</w:t>
@@ -1733,20 +1869,17 @@
       <w:pPr>
         <w:pStyle w:val="ListParagraph"/>
         <w:rPr>
-          <w:sz w:val="24"/>
-          <w:szCs w:val="24"/>
-        </w:rPr>
-      </w:pPr>
-      <w:r>
-        <w:rPr>
-          <w:sz w:val="24"/>
+          <w:szCs w:val="24"/>
+        </w:rPr>
+      </w:pPr>
+      <w:r>
+        <w:rPr>
           <w:szCs w:val="24"/>
         </w:rPr>
         <w:t>15</w:t>
       </w:r>
       <w:r>
         <w:rPr>
-          <w:sz w:val="24"/>
           <w:szCs w:val="24"/>
         </w:rPr>
         <w:t xml:space="preserve">% to </w:t>
@@ -1755,14 +1888,12 @@
         <w:rPr>
           <w:i/>
           <w:iCs/>
-          <w:sz w:val="24"/>
           <w:szCs w:val="24"/>
         </w:rPr>
         <w:t xml:space="preserve">Freeze </w:t>
       </w:r>
       <w:r>
         <w:rPr>
-          <w:sz w:val="24"/>
           <w:szCs w:val="24"/>
         </w:rPr>
         <w:t>opponent</w:t>
@@ -1776,13 +1907,11 @@
           <w:numId w:val="4"/>
         </w:numPr>
         <w:rPr>
-          <w:sz w:val="24"/>
-          <w:szCs w:val="24"/>
-        </w:rPr>
-      </w:pPr>
-      <w:r>
-        <w:rPr>
-          <w:sz w:val="24"/>
+          <w:szCs w:val="24"/>
+        </w:rPr>
+      </w:pPr>
+      <w:r>
+        <w:rPr>
           <w:szCs w:val="24"/>
         </w:rPr>
         <w:t>Potion</w:t>
@@ -1792,20 +1921,17 @@
       <w:pPr>
         <w:pStyle w:val="ListParagraph"/>
         <w:rPr>
-          <w:sz w:val="24"/>
-          <w:szCs w:val="24"/>
-        </w:rPr>
-      </w:pPr>
-      <w:r>
-        <w:rPr>
-          <w:sz w:val="24"/>
+          <w:szCs w:val="24"/>
+        </w:rPr>
+      </w:pPr>
+      <w:r>
+        <w:rPr>
           <w:szCs w:val="24"/>
         </w:rPr>
         <w:t xml:space="preserve">Type: </w:t>
       </w:r>
       <w:r>
         <w:rPr>
-          <w:sz w:val="24"/>
           <w:szCs w:val="24"/>
         </w:rPr>
         <w:t>Item</w:t>
@@ -1815,20 +1941,17 @@
       <w:pPr>
         <w:pStyle w:val="ListParagraph"/>
         <w:rPr>
-          <w:sz w:val="24"/>
-          <w:szCs w:val="24"/>
-        </w:rPr>
-      </w:pPr>
-      <w:r>
-        <w:rPr>
-          <w:sz w:val="24"/>
+          <w:szCs w:val="24"/>
+        </w:rPr>
+      </w:pPr>
+      <w:r>
+        <w:rPr>
           <w:szCs w:val="24"/>
         </w:rPr>
         <w:t xml:space="preserve">Base Power: </w:t>
       </w:r>
       <w:r>
         <w:rPr>
-          <w:sz w:val="24"/>
           <w:szCs w:val="24"/>
         </w:rPr>
         <w:t>--</w:t>
@@ -1838,20 +1961,17 @@
       <w:pPr>
         <w:pStyle w:val="ListParagraph"/>
         <w:rPr>
-          <w:sz w:val="24"/>
-          <w:szCs w:val="24"/>
-        </w:rPr>
-      </w:pPr>
-      <w:r>
-        <w:rPr>
-          <w:sz w:val="24"/>
+          <w:szCs w:val="24"/>
+        </w:rPr>
+      </w:pPr>
+      <w:r>
+        <w:rPr>
           <w:szCs w:val="24"/>
         </w:rPr>
         <w:t>Base Accuracy:</w:t>
       </w:r>
       <w:r>
         <w:rPr>
-          <w:sz w:val="24"/>
           <w:szCs w:val="24"/>
         </w:rPr>
         <w:t xml:space="preserve"> --</w:t>
@@ -1861,13 +1981,11 @@
       <w:pPr>
         <w:pStyle w:val="ListParagraph"/>
         <w:rPr>
-          <w:sz w:val="24"/>
-          <w:szCs w:val="24"/>
-        </w:rPr>
-      </w:pPr>
-      <w:r>
-        <w:rPr>
-          <w:sz w:val="24"/>
+          <w:szCs w:val="24"/>
+        </w:rPr>
+      </w:pPr>
+      <w:r>
+        <w:rPr>
           <w:szCs w:val="24"/>
         </w:rPr>
         <w:t>Effects:</w:t>
@@ -1877,13 +1995,11 @@
       <w:pPr>
         <w:pStyle w:val="ListParagraph"/>
         <w:rPr>
-          <w:sz w:val="24"/>
-          <w:szCs w:val="24"/>
-        </w:rPr>
-      </w:pPr>
-      <w:r>
-        <w:rPr>
-          <w:sz w:val="24"/>
+          <w:szCs w:val="24"/>
+        </w:rPr>
+      </w:pPr>
+      <w:r>
+        <w:rPr>
           <w:szCs w:val="24"/>
         </w:rPr>
         <w:t>Heal 50% of Max HP. Single Use</w:t>
@@ -1897,7 +2013,6 @@
           <w:numId w:val="3"/>
         </w:numPr>
         <w:rPr>
-          <w:sz w:val="24"/>
           <w:szCs w:val="24"/>
         </w:rPr>
         <w:sectPr>
@@ -1920,7 +2035,70 @@
         </w:sectPr>
       </w:pPr>
     </w:p>
-    <w:p/>
+    <w:p>
+      <w:pPr>
+        <w:pStyle w:val="Heading2"/>
+      </w:pPr>
+      <w:r>
+        <w:t>Status effects</w:t>
+      </w:r>
+    </w:p>
+    <w:p>
+      <w:pPr>
+        <w:pStyle w:val="ListParagraph"/>
+        <w:numPr>
+          <w:ilvl w:val="0"/>
+          <w:numId w:val="5"/>
+        </w:numPr>
+      </w:pPr>
+      <w:r>
+        <w:rPr>
+          <w:i/>
+          <w:iCs/>
+        </w:rPr>
+        <w:t>Burn</w:t>
+      </w:r>
+    </w:p>
+    <w:p>
+      <w:pPr>
+        <w:pStyle w:val="ListParagraph"/>
+        <w:numPr>
+          <w:ilvl w:val="1"/>
+          <w:numId w:val="5"/>
+        </w:numPr>
+      </w:pPr>
+      <w:r>
+        <w:t>Deals 10% of the target’s health as damage each turn</w:t>
+      </w:r>
+    </w:p>
+    <w:p>
+      <w:pPr>
+        <w:pStyle w:val="ListParagraph"/>
+        <w:numPr>
+          <w:ilvl w:val="0"/>
+          <w:numId w:val="5"/>
+        </w:numPr>
+      </w:pPr>
+      <w:r>
+        <w:rPr>
+          <w:i/>
+          <w:iCs/>
+        </w:rPr>
+        <w:t>Freeze</w:t>
+      </w:r>
+    </w:p>
+    <w:p>
+      <w:pPr>
+        <w:pStyle w:val="ListParagraph"/>
+        <w:numPr>
+          <w:ilvl w:val="1"/>
+          <w:numId w:val="5"/>
+        </w:numPr>
+      </w:pPr>
+      <w:r>
+        <w:t>Prevents the target from acting for 1 turn</w:t>
+      </w:r>
+    </w:p>
     <w:sectPr>
       <w:type w:val="continuous"/>
       <w:pgSz w:w="12240" w:h="15840"/>
@@ -1935,6 +2113,119 @@
 <file path=word/numbering.xml><?xml version="1.0" encoding="utf-8"?>
 <w:numbering xmlns:wpc="http://schemas.microsoft.com/office/word/2010/wordprocessingCanvas" xmlns:cx="http://schemas.microsoft.com/office/drawing/2014/chartex" xmlns:cx1="http://schemas.microsoft.com/office/drawing/2015/9/8/chartex" xmlns:cx2="http://schemas.microsoft.com/office/drawing/2015/10/21/chartex" xmlns:cx3="http://schemas.microsoft.com/office/drawing/2016/5/9/chartex" xmlns:cx4="http://schemas.microsoft.com/office/drawing/2016/5/10/chartex" xmlns:cx5="http://schemas.microsoft.com/office/drawing/2016/5/11/chartex" xmlns:cx6="http://schemas.microsoft.com/office/drawing/2016/5/12/chartex" xmlns:cx7="http://schemas.microsoft.com/office/drawing/2016/5/13/chartex" xmlns:cx8="http://schemas.microsoft.com/office/drawing/2016/5/14/chartex" xmlns:mc="http://schemas.openxmlformats.org/markup-compatibility/2006" xmlns:aink="http://schemas.microsoft.com/office/drawing/2016/ink" xmlns:am3d="http://schemas.microsoft.com/office/drawing/2017/model3d" xmlns:o="urn:schemas-microsoft-com:office:office" xmlns:r="http://schemas.openxmlformats.org/officeDocument/2006/relationships" xmlns:m="http://schemas.openxmlformats.org/officeDocument/2006/math" xmlns:v="urn:schemas-microsoft-com:vml" xmlns:wp14="http://schemas.microsoft.com/office/word/2010/wordprocessingDrawing" xmlns:wp="http://schemas.openxmlformats.org/drawingml/2006/wordprocessingDrawing" xmlns:w10="urn:schemas-microsoft-com:office:word" xmlns:w="http://schemas.openxmlformats.org/wordprocessingml/2006/main" xmlns:w14="http://schemas.microsoft.com/office/word/2010/wordml" xmlns:w15="http://schemas.microsoft.com/office/word/2012/wordml" xmlns:w16cid="http://schemas.microsoft.com/office/word/2016/wordml/cid" xmlns:w16se="http://schemas.microsoft.com/office/word/2015/wordml/symex" xmlns:wpg="http://schemas.microsoft.com/office/word/2010/wordprocessingGroup" xmlns:wpi="http://schemas.microsoft.com/office/word/2010/wordprocessingInk" xmlns:wne="http://schemas.microsoft.com/office/word/2006/wordml" xmlns:wps="http://schemas.microsoft.com/office/word/2010/wordprocessingShape" mc:Ignorable="w14 w15 w16se w16cid wp14">
   <w:abstractNum w:abstractNumId="0" w15:restartNumberingAfterBreak="0">
+    <w:nsid w:val="312F076E"/>
+    <w:multiLevelType w:val="hybridMultilevel"/>
+    <w:tmpl w:val="88F6BBC8"/>
+    <w:lvl w:ilvl="0" w:tplc="04090001">
+      <w:start w:val="1"/>
+      <w:numFmt w:val="bullet"/>
+      <w:lvlText w:val=""/>
+      <w:lvlJc w:val="left"/>
+      <w:pPr>
+        <w:ind w:left="720" w:hanging="360"/>
+      </w:pPr>
+      <w:rPr>
+        <w:rFonts w:ascii="Symbol" w:hAnsi="Symbol" w:hint="default"/>
+      </w:rPr>
+    </w:lvl>
+    <w:lvl w:ilvl="1" w:tplc="04090003">
+      <w:start w:val="1"/>
+      <w:numFmt w:val="bullet"/>
+      <w:lvlText w:val="o"/>
+      <w:lvlJc w:val="left"/>
+      <w:pPr>
+        <w:ind w:left="1440" w:hanging="360"/>
+      </w:pPr>
+      <w:rPr>
+        <w:rFonts w:ascii="Courier New" w:hAnsi="Courier New" w:cs="Courier New" w:hint="default"/>
+      </w:rPr>
+    </w:lvl>
+    <w:lvl w:ilvl="2" w:tplc="04090005" w:tentative="1">
+      <w:start w:val="1"/>
+      <w:numFmt w:val="bullet"/>
+      <w:lvlText w:val=""/>
+      <w:lvlJc w:val="left"/>
+      <w:pPr>
+        <w:ind w:left="2160" w:hanging="360"/>
+      </w:pPr>
+      <w:rPr>
+        <w:rFonts w:ascii="Wingdings" w:hAnsi="Wingdings" w:hint="default"/>
+      </w:rPr>
+    </w:lvl>
+    <w:lvl w:ilvl="3" w:tplc="04090001" w:tentative="1">
+      <w:start w:val="1"/>
+      <w:numFmt w:val="bullet"/>
+      <w:lvlText w:val=""/>
+      <w:lvlJc w:val="left"/>
+      <w:pPr>
+        <w:ind w:left="2880" w:hanging="360"/>
+      </w:pPr>
+      <w:rPr>
+        <w:rFonts w:ascii="Symbol" w:hAnsi="Symbol" w:hint="default"/>
+      </w:rPr>
+    </w:lvl>
+    <w:lvl w:ilvl="4" w:tplc="04090003" w:tentative="1">
+      <w:start w:val="1"/>
+      <w:numFmt w:val="bullet"/>
+      <w:lvlText w:val="o"/>
+      <w:lvlJc w:val="left"/>
+      <w:pPr>
+        <w:ind w:left="3600" w:hanging="360"/>
+      </w:pPr>
+      <w:rPr>
+        <w:rFonts w:ascii="Courier New" w:hAnsi="Courier New" w:cs="Courier New" w:hint="default"/>
+      </w:rPr>
+    </w:lvl>
+    <w:lvl w:ilvl="5" w:tplc="04090005" w:tentative="1">
+      <w:start w:val="1"/>
+      <w:numFmt w:val="bullet"/>
+      <w:lvlText w:val=""/>
+      <w:lvlJc w:val="left"/>
+      <w:pPr>
+        <w:ind w:left="4320" w:hanging="360"/>
+      </w:pPr>
+      <w:rPr>
+        <w:rFonts w:ascii="Wingdings" w:hAnsi="Wingdings" w:hint="default"/>
+      </w:rPr>
+    </w:lvl>
+    <w:lvl w:ilvl="6" w:tplc="04090001" w:tentative="1">
+      <w:start w:val="1"/>
+      <w:numFmt w:val="bullet"/>
+      <w:lvlText w:val=""/>
+      <w:lvlJc w:val="left"/>
+      <w:pPr>
+        <w:ind w:left="5040" w:hanging="360"/>
+      </w:pPr>
+      <w:rPr>
+        <w:rFonts w:ascii="Symbol" w:hAnsi="Symbol" w:hint="default"/>
+      </w:rPr>
+    </w:lvl>
+    <w:lvl w:ilvl="7" w:tplc="04090003" w:tentative="1">
+      <w:start w:val="1"/>
+      <w:numFmt w:val="bullet"/>
+      <w:lvlText w:val="o"/>
+      <w:lvlJc w:val="left"/>
+      <w:pPr>
+        <w:ind w:left="5760" w:hanging="360"/>
+      </w:pPr>
+      <w:rPr>
+        <w:rFonts w:ascii="Courier New" w:hAnsi="Courier New" w:cs="Courier New" w:hint="default"/>
+      </w:rPr>
+    </w:lvl>
+    <w:lvl w:ilvl="8" w:tplc="04090005" w:tentative="1">
+      <w:start w:val="1"/>
+      <w:numFmt w:val="bullet"/>
+      <w:lvlText w:val=""/>
+      <w:lvlJc w:val="left"/>
+      <w:pPr>
+        <w:ind w:left="6480" w:hanging="360"/>
+      </w:pPr>
+      <w:rPr>
+        <w:rFonts w:ascii="Wingdings" w:hAnsi="Wingdings" w:hint="default"/>
+      </w:rPr>
+    </w:lvl>
+  </w:abstractNum>
+  <w:abstractNum w:abstractNumId="1" w15:restartNumberingAfterBreak="0">
     <w:nsid w:val="33DA67B1"/>
     <w:multiLevelType w:val="hybridMultilevel"/>
     <w:tmpl w:val="D43CAAC0"/>
@@ -2023,7 +2314,7 @@
       </w:pPr>
     </w:lvl>
   </w:abstractNum>
-  <w:abstractNum w:abstractNumId="1" w15:restartNumberingAfterBreak="0">
+  <w:abstractNum w:abstractNumId="2" w15:restartNumberingAfterBreak="0">
     <w:nsid w:val="3DA055FC"/>
     <w:multiLevelType w:val="hybridMultilevel"/>
     <w:tmpl w:val="D43CAAC0"/>
@@ -2112,7 +2403,7 @@
       </w:pPr>
     </w:lvl>
   </w:abstractNum>
-  <w:abstractNum w:abstractNumId="2" w15:restartNumberingAfterBreak="0">
+  <w:abstractNum w:abstractNumId="3" w15:restartNumberingAfterBreak="0">
     <w:nsid w:val="637668AE"/>
     <w:multiLevelType w:val="hybridMultilevel"/>
     <w:tmpl w:val="D43CAAC0"/>
@@ -2201,7 +2492,120 @@
       </w:pPr>
     </w:lvl>
   </w:abstractNum>
-  <w:abstractNum w:abstractNumId="3" w15:restartNumberingAfterBreak="0">
+  <w:abstractNum w:abstractNumId="4" w15:restartNumberingAfterBreak="0">
+    <w:nsid w:val="6AC72B6C"/>
+    <w:multiLevelType w:val="hybridMultilevel"/>
+    <w:tmpl w:val="0388CE9E"/>
+    <w:lvl w:ilvl="0" w:tplc="04090001">
+      <w:start w:val="1"/>
+      <w:numFmt w:val="bullet"/>
+      <w:lvlText w:val=""/>
+      <w:lvlJc w:val="left"/>
+      <w:pPr>
+        <w:ind w:left="720" w:hanging="360"/>
+      </w:pPr>
+      <w:rPr>
+        <w:rFonts w:ascii="Symbol" w:hAnsi="Symbol" w:hint="default"/>
+      </w:rPr>
+    </w:lvl>
+    <w:lvl w:ilvl="1" w:tplc="04090003">
+      <w:start w:val="1"/>
+      <w:numFmt w:val="bullet"/>
+      <w:lvlText w:val="o"/>
+      <w:lvlJc w:val="left"/>
+      <w:pPr>
+        <w:ind w:left="1440" w:hanging="360"/>
+      </w:pPr>
+      <w:rPr>
+        <w:rFonts w:ascii="Courier New" w:hAnsi="Courier New" w:cs="Courier New" w:hint="default"/>
+      </w:rPr>
+    </w:lvl>
+    <w:lvl w:ilvl="2" w:tplc="04090005" w:tentative="1">
+      <w:start w:val="1"/>
+      <w:numFmt w:val="bullet"/>
+      <w:lvlText w:val=""/>
+      <w:lvlJc w:val="left"/>
+      <w:pPr>
+        <w:ind w:left="2160" w:hanging="360"/>
+      </w:pPr>
+      <w:rPr>
+        <w:rFonts w:ascii="Wingdings" w:hAnsi="Wingdings" w:hint="default"/>
+      </w:rPr>
+    </w:lvl>
+    <w:lvl w:ilvl="3" w:tplc="04090001" w:tentative="1">
+      <w:start w:val="1"/>
+      <w:numFmt w:val="bullet"/>
+      <w:lvlText w:val=""/>
+      <w:lvlJc w:val="left"/>
+      <w:pPr>
+        <w:ind w:left="2880" w:hanging="360"/>
+      </w:pPr>
+      <w:rPr>
+        <w:rFonts w:ascii="Symbol" w:hAnsi="Symbol" w:hint="default"/>
+      </w:rPr>
+    </w:lvl>
+    <w:lvl w:ilvl="4" w:tplc="04090003" w:tentative="1">
+      <w:start w:val="1"/>
+      <w:numFmt w:val="bullet"/>
+      <w:lvlText w:val="o"/>
+      <w:lvlJc w:val="left"/>
+      <w:pPr>
+        <w:ind w:left="3600" w:hanging="360"/>
+      </w:pPr>
+      <w:rPr>
+        <w:rFonts w:ascii="Courier New" w:hAnsi="Courier New" w:cs="Courier New" w:hint="default"/>
+      </w:rPr>
+    </w:lvl>
+    <w:lvl w:ilvl="5" w:tplc="04090005" w:tentative="1">
+      <w:start w:val="1"/>
+      <w:numFmt w:val="bullet"/>
+      <w:lvlText w:val=""/>
+      <w:lvlJc w:val="left"/>
+      <w:pPr>
+        <w:ind w:left="4320" w:hanging="360"/>
+      </w:pPr>
+      <w:rPr>
+        <w:rFonts w:ascii="Wingdings" w:hAnsi="Wingdings" w:hint="default"/>
+      </w:rPr>
+    </w:lvl>
+    <w:lvl w:ilvl="6" w:tplc="04090001" w:tentative="1">
+      <w:start w:val="1"/>
+      <w:numFmt w:val="bullet"/>
+      <w:lvlText w:val=""/>
+      <w:lvlJc w:val="left"/>
+      <w:pPr>
+        <w:ind w:left="5040" w:hanging="360"/>
+      </w:pPr>
+      <w:rPr>
+        <w:rFonts w:ascii="Symbol" w:hAnsi="Symbol" w:hint="default"/>
+      </w:rPr>
+    </w:lvl>
+    <w:lvl w:ilvl="7" w:tplc="04090003" w:tentative="1">
+      <w:start w:val="1"/>
+      <w:numFmt w:val="bullet"/>
+      <w:lvlText w:val="o"/>
+      <w:lvlJc w:val="left"/>
+      <w:pPr>
+        <w:ind w:left="5760" w:hanging="360"/>
+      </w:pPr>
+      <w:rPr>
+        <w:rFonts w:ascii="Courier New" w:hAnsi="Courier New" w:cs="Courier New" w:hint="default"/>
+      </w:rPr>
+    </w:lvl>
+    <w:lvl w:ilvl="8" w:tplc="04090005" w:tentative="1">
+      <w:start w:val="1"/>
+      <w:numFmt w:val="bullet"/>
+      <w:lvlText w:val=""/>
+      <w:lvlJc w:val="left"/>
+      <w:pPr>
+        <w:ind w:left="6480" w:hanging="360"/>
+      </w:pPr>
+      <w:rPr>
+        <w:rFonts w:ascii="Wingdings" w:hAnsi="Wingdings" w:hint="default"/>
+      </w:rPr>
+    </w:lvl>
+  </w:abstractNum>
+  <w:abstractNum w:abstractNumId="5" w15:restartNumberingAfterBreak="0">
     <w:nsid w:val="6F085DF9"/>
     <w:multiLevelType w:val="hybridMultilevel"/>
     <w:tmpl w:val="7D28E886"/>
@@ -2314,17 +2718,139 @@
       </w:rPr>
     </w:lvl>
   </w:abstractNum>
+  <w:abstractNum w:abstractNumId="6" w15:restartNumberingAfterBreak="0">
+    <w:nsid w:val="71883466"/>
+    <w:multiLevelType w:val="hybridMultilevel"/>
+    <w:tmpl w:val="F5F43794"/>
+    <w:lvl w:ilvl="0" w:tplc="04090001">
+      <w:start w:val="1"/>
+      <w:numFmt w:val="bullet"/>
+      <w:lvlText w:val=""/>
+      <w:lvlJc w:val="left"/>
+      <w:pPr>
+        <w:ind w:left="720" w:hanging="360"/>
+      </w:pPr>
+      <w:rPr>
+        <w:rFonts w:ascii="Symbol" w:hAnsi="Symbol" w:hint="default"/>
+      </w:rPr>
+    </w:lvl>
+    <w:lvl w:ilvl="1" w:tplc="04090003">
+      <w:start w:val="1"/>
+      <w:numFmt w:val="bullet"/>
+      <w:lvlText w:val="o"/>
+      <w:lvlJc w:val="left"/>
+      <w:pPr>
+        <w:ind w:left="1440" w:hanging="360"/>
+      </w:pPr>
+      <w:rPr>
+        <w:rFonts w:ascii="Courier New" w:hAnsi="Courier New" w:cs="Courier New" w:hint="default"/>
+      </w:rPr>
+    </w:lvl>
+    <w:lvl w:ilvl="2" w:tplc="04090005" w:tentative="1">
+      <w:start w:val="1"/>
+      <w:numFmt w:val="bullet"/>
+      <w:lvlText w:val=""/>
+      <w:lvlJc w:val="left"/>
+      <w:pPr>
+        <w:ind w:left="2160" w:hanging="360"/>
+      </w:pPr>
+      <w:rPr>
+        <w:rFonts w:ascii="Wingdings" w:hAnsi="Wingdings" w:hint="default"/>
+      </w:rPr>
+    </w:lvl>
+    <w:lvl w:ilvl="3" w:tplc="04090001" w:tentative="1">
+      <w:start w:val="1"/>
+      <w:numFmt w:val="bullet"/>
+      <w:lvlText w:val=""/>
+      <w:lvlJc w:val="left"/>
+      <w:pPr>
+        <w:ind w:left="2880" w:hanging="360"/>
+      </w:pPr>
+      <w:rPr>
+        <w:rFonts w:ascii="Symbol" w:hAnsi="Symbol" w:hint="default"/>
+      </w:rPr>
+    </w:lvl>
+    <w:lvl w:ilvl="4" w:tplc="04090003" w:tentative="1">
+      <w:start w:val="1"/>
+      <w:numFmt w:val="bullet"/>
+      <w:lvlText w:val="o"/>
+      <w:lvlJc w:val="left"/>
+      <w:pPr>
+        <w:ind w:left="3600" w:hanging="360"/>
+      </w:pPr>
+      <w:rPr>
+        <w:rFonts w:ascii="Courier New" w:hAnsi="Courier New" w:cs="Courier New" w:hint="default"/>
+      </w:rPr>
+    </w:lvl>
+    <w:lvl w:ilvl="5" w:tplc="04090005" w:tentative="1">
+      <w:start w:val="1"/>
+      <w:numFmt w:val="bullet"/>
+      <w:lvlText w:val=""/>
+      <w:lvlJc w:val="left"/>
+      <w:pPr>
+        <w:ind w:left="4320" w:hanging="360"/>
+      </w:pPr>
+      <w:rPr>
+        <w:rFonts w:ascii="Wingdings" w:hAnsi="Wingdings" w:hint="default"/>
+      </w:rPr>
+    </w:lvl>
+    <w:lvl w:ilvl="6" w:tplc="04090001" w:tentative="1">
+      <w:start w:val="1"/>
+      <w:numFmt w:val="bullet"/>
+      <w:lvlText w:val=""/>
+      <w:lvlJc w:val="left"/>
+      <w:pPr>
+        <w:ind w:left="5040" w:hanging="360"/>
+      </w:pPr>
+      <w:rPr>
+        <w:rFonts w:ascii="Symbol" w:hAnsi="Symbol" w:hint="default"/>
+      </w:rPr>
+    </w:lvl>
+    <w:lvl w:ilvl="7" w:tplc="04090003" w:tentative="1">
+      <w:start w:val="1"/>
+      <w:numFmt w:val="bullet"/>
+      <w:lvlText w:val="o"/>
+      <w:lvlJc w:val="left"/>
+      <w:pPr>
+        <w:ind w:left="5760" w:hanging="360"/>
+      </w:pPr>
+      <w:rPr>
+        <w:rFonts w:ascii="Courier New" w:hAnsi="Courier New" w:cs="Courier New" w:hint="default"/>
+      </w:rPr>
+    </w:lvl>
+    <w:lvl w:ilvl="8" w:tplc="04090005" w:tentative="1">
+      <w:start w:val="1"/>
+      <w:numFmt w:val="bullet"/>
+      <w:lvlText w:val=""/>
+      <w:lvlJc w:val="left"/>
+      <w:pPr>
+        <w:ind w:left="6480" w:hanging="360"/>
+      </w:pPr>
+      <w:rPr>
+        <w:rFonts w:ascii="Wingdings" w:hAnsi="Wingdings" w:hint="default"/>
+      </w:rPr>
+    </w:lvl>
+  </w:abstractNum>
   <w:num w:numId="1">
+    <w:abstractNumId w:val="5"/>
+  </w:num>
+  <w:num w:numId="2">
+    <w:abstractNumId w:val="2"/>
+  </w:num>
+  <w:num w:numId="3">
+    <w:abstractNumId w:val="1"/>
+  </w:num>
+  <w:num w:numId="4">
     <w:abstractNumId w:val="3"/>
   </w:num>
-  <w:num w:numId="2">
-    <w:abstractNumId w:val="1"/>
+  <w:num w:numId="5">
+    <w:abstractNumId w:val="4"/>
   </w:num>
-  <w:num w:numId="3">
+  <w:num w:numId="6">
     <w:abstractNumId w:val="0"/>
   </w:num>
-  <w:num w:numId="4">
-    <w:abstractNumId w:val="2"/>
+  <w:num w:numId="7">
+    <w:abstractNumId w:val="6"/>
   </w:num>
 </w:numbering>
 </file>
@@ -2452,6 +2978,7 @@
     <w:lsdException w:name="HTML Sample" w:semiHidden="1" w:unhideWhenUsed="1"/>
     <w:lsdException w:name="HTML Typewriter" w:semiHidden="1" w:unhideWhenUsed="1"/>
     <w:lsdException w:name="HTML Variable" w:semiHidden="1" w:unhideWhenUsed="1"/>
+    <w:lsdException w:name="Normal Table" w:semiHidden="1" w:unhideWhenUsed="1"/>
     <w:lsdException w:name="annotation subject" w:semiHidden="1" w:unhideWhenUsed="1"/>
     <w:lsdException w:name="No List" w:semiHidden="1" w:unhideWhenUsed="1"/>
     <w:lsdException w:name="Outline List 1" w:semiHidden="1" w:unhideWhenUsed="1"/>
@@ -2497,9 +3024,11 @@
     <w:lsdException w:name="Table Subtle 1" w:semiHidden="1" w:unhideWhenUsed="1"/>
     <w:lsdException w:name="Table Subtle 2" w:semiHidden="1" w:unhideWhenUsed="1"/>
     <w:lsdException w:name="Table Web 1" w:semiHidden="1" w:unhideWhenUsed="1"/>
+    <w:lsdException w:name="Table Web 2" w:semiHidden="1" w:unhideWhenUsed="1"/>
     <w:lsdException w:name="Table Web 3" w:semiHidden="1" w:unhideWhenUsed="1"/>
     <w:lsdException w:name="Balloon Text" w:semiHidden="1" w:unhideWhenUsed="1"/>
     <w:lsdException w:name="Table Grid" w:uiPriority="39"/>
+    <w:lsdException w:name="Table Theme" w:semiHidden="1" w:unhideWhenUsed="1"/>
     <w:lsdException w:name="Placeholder Text" w:semiHidden="1"/>
     <w:lsdException w:name="No Spacing" w:uiPriority="1" w:qFormat="1"/>
     <w:lsdException w:name="Light Shading" w:uiPriority="60"/>
@@ -2724,6 +3253,10 @@
   <w:style w:type="paragraph" w:default="1" w:styleId="Normal">
     <w:name w:val="Normal"/>
     <w:qFormat/>
+    <w:rsid w:val="00757958"/>
+    <w:rPr>
+      <w:sz w:val="24"/>
+    </w:rPr>
   </w:style>
   <w:style w:type="paragraph" w:styleId="Heading1">
     <w:name w:val="heading 1"/>
@@ -3265,7 +3798,7 @@
 </file>
 
 <file path=customXml/itemProps1.xml><?xml version="1.0" encoding="utf-8"?>
-<ds:datastoreItem xmlns:ds="http://schemas.openxmlformats.org/officeDocument/2006/customXml" ds:itemID="{D7801289-CBC7-49E7-8842-555084F9BFA0}">
+<ds:datastoreItem xmlns:ds="http://schemas.openxmlformats.org/officeDocument/2006/customXml" ds:itemID="{16EE038D-184E-4825-B931-DD9433A8F0DB}">
   <ds:schemaRefs>
     <ds:schemaRef ds:uri="http://schemas.openxmlformats.org/officeDocument/2006/bibliography"/>
   </ds:schemaRefs>

</xml_diff>

<commit_message>
Created Basic Button Design and Updated DesignDoc
</commit_message>
<xml_diff>
--- a/DesignDoc.docx
+++ b/DesignDoc.docx
@@ -36,19 +36,298 @@
         <w:t>Front-end Design</w:t>
       </w:r>
     </w:p>
-    <w:p/>
-    <w:p>
-      <w:pPr>
-        <w:pStyle w:val="Heading2"/>
-      </w:pPr>
-      <w:r>
-        <w:t>Chat-bar</w:t>
-      </w:r>
-    </w:p>
-    <w:p>
+    <w:p>
+      <w:pPr>
+        <w:pStyle w:val="Heading3"/>
+      </w:pPr>
+      <w:r>
+        <w:t>Inspiration</w:t>
+      </w:r>
+    </w:p>
+    <w:p>
+      <w:pPr>
+        <w:jc w:val="center"/>
+      </w:pPr>
+      <w:r>
+        <w:rPr>
+          <w:noProof/>
+        </w:rPr>
+        <w:drawing>
+          <wp:inline distT="0" distB="0" distL="0" distR="0" wp14:anchorId="7F5D107E" wp14:editId="010A5BB5">
+            <wp:extent cx="5380557" cy="3076575"/>
+            <wp:effectExtent l="0" t="0" r="0" b="0"/>
+            <wp:docPr id="5" name="Picture 5" descr="Image result for pokemon menu"/>
+            <wp:cNvGraphicFramePr>
+              <a:graphicFrameLocks xmlns:a="http://schemas.openxmlformats.org/drawingml/2006/main" noChangeAspect="1"/>
+            </wp:cNvGraphicFramePr>
+            <a:graphic xmlns:a="http://schemas.openxmlformats.org/drawingml/2006/main">
+              <a:graphicData uri="http://schemas.openxmlformats.org/drawingml/2006/picture">
+                <pic:pic xmlns:pic="http://schemas.openxmlformats.org/drawingml/2006/picture">
+                  <pic:nvPicPr>
+                    <pic:cNvPr id="0" name="Picture 1" descr="Image result for pokemon menu"/>
+                    <pic:cNvPicPr>
+                      <a:picLocks noChangeAspect="1" noChangeArrowheads="1"/>
+                    </pic:cNvPicPr>
+                  </pic:nvPicPr>
+                  <pic:blipFill>
+                    <a:blip r:embed="rId6">
+                      <a:extLst>
+                        <a:ext uri="{28A0092B-C50C-407E-A947-70E740481C1C}">
+                          <a14:useLocalDpi xmlns:a14="http://schemas.microsoft.com/office/drawing/2010/main" val="0"/>
+                        </a:ext>
+                      </a:extLst>
+                    </a:blip>
+                    <a:srcRect/>
+                    <a:stretch>
+                      <a:fillRect/>
+                    </a:stretch>
+                  </pic:blipFill>
+                  <pic:spPr bwMode="auto">
+                    <a:xfrm>
+                      <a:off x="0" y="0"/>
+                      <a:ext cx="5413044" cy="3095151"/>
+                    </a:xfrm>
+                    <a:prstGeom prst="rect">
+                      <a:avLst/>
+                    </a:prstGeom>
+                    <a:noFill/>
+                    <a:ln>
+                      <a:noFill/>
+                    </a:ln>
+                  </pic:spPr>
+                </pic:pic>
+              </a:graphicData>
+            </a:graphic>
+          </wp:inline>
+        </w:drawing>
+      </w:r>
+    </w:p>
+    <w:p>
+      <w:pPr>
+        <w:jc w:val="center"/>
+      </w:pPr>
+      <w:r>
+        <w:drawing>
+          <wp:inline distT="0" distB="0" distL="0" distR="0" wp14:anchorId="5257A9E4" wp14:editId="576A97B0">
+            <wp:extent cx="3580379" cy="2686050"/>
+            <wp:effectExtent l="0" t="0" r="1270" b="0"/>
+            <wp:docPr id="6" name="Picture 6"/>
+            <wp:cNvGraphicFramePr>
+              <a:graphicFrameLocks xmlns:a="http://schemas.openxmlformats.org/drawingml/2006/main" noChangeAspect="1"/>
+            </wp:cNvGraphicFramePr>
+            <a:graphic xmlns:a="http://schemas.openxmlformats.org/drawingml/2006/main">
+              <a:graphicData uri="http://schemas.openxmlformats.org/drawingml/2006/picture">
+                <pic:pic xmlns:pic="http://schemas.openxmlformats.org/drawingml/2006/picture">
+                  <pic:nvPicPr>
+                    <pic:cNvPr id="1" name=""/>
+                    <pic:cNvPicPr/>
+                  </pic:nvPicPr>
+                  <pic:blipFill>
+                    <a:blip r:embed="rId7"/>
+                    <a:stretch>
+                      <a:fillRect/>
+                    </a:stretch>
+                  </pic:blipFill>
+                  <pic:spPr>
+                    <a:xfrm>
+                      <a:off x="0" y="0"/>
+                      <a:ext cx="3641878" cy="2732188"/>
+                    </a:xfrm>
+                    <a:prstGeom prst="rect">
+                      <a:avLst/>
+                    </a:prstGeom>
+                  </pic:spPr>
+                </pic:pic>
+              </a:graphicData>
+            </a:graphic>
+          </wp:inline>
+        </w:drawing>
+      </w:r>
+    </w:p>
+    <w:p>
+      <w:pPr>
+        <w:jc w:val="center"/>
+      </w:pPr>
+      <w:r>
+        <w:rPr>
+          <w:noProof/>
+        </w:rPr>
+        <w:lastRenderedPageBreak/>
+        <w:drawing>
+          <wp:inline distT="0" distB="0" distL="0" distR="0" wp14:anchorId="7083EA26" wp14:editId="72F03A39">
+            <wp:extent cx="4572000" cy="3409950"/>
+            <wp:effectExtent l="0" t="0" r="0" b="0"/>
+            <wp:docPr id="7" name="Picture 7"/>
+            <wp:cNvGraphicFramePr>
+              <a:graphicFrameLocks xmlns:a="http://schemas.openxmlformats.org/drawingml/2006/main" noChangeAspect="1"/>
+            </wp:cNvGraphicFramePr>
+            <a:graphic xmlns:a="http://schemas.openxmlformats.org/drawingml/2006/main">
+              <a:graphicData uri="http://schemas.openxmlformats.org/drawingml/2006/picture">
+                <pic:pic xmlns:pic="http://schemas.openxmlformats.org/drawingml/2006/picture">
+                  <pic:nvPicPr>
+                    <pic:cNvPr id="0" name="Picture 3"/>
+                    <pic:cNvPicPr>
+                      <a:picLocks noChangeAspect="1" noChangeArrowheads="1"/>
+                    </pic:cNvPicPr>
+                  </pic:nvPicPr>
+                  <pic:blipFill>
+                    <a:blip r:embed="rId8">
+                      <a:extLst>
+                        <a:ext uri="{28A0092B-C50C-407E-A947-70E740481C1C}">
+                          <a14:useLocalDpi xmlns:a14="http://schemas.microsoft.com/office/drawing/2010/main" val="0"/>
+                        </a:ext>
+                      </a:extLst>
+                    </a:blip>
+                    <a:srcRect/>
+                    <a:stretch>
+                      <a:fillRect/>
+                    </a:stretch>
+                  </pic:blipFill>
+                  <pic:spPr bwMode="auto">
+                    <a:xfrm>
+                      <a:off x="0" y="0"/>
+                      <a:ext cx="4572000" cy="3409950"/>
+                    </a:xfrm>
+                    <a:prstGeom prst="rect">
+                      <a:avLst/>
+                    </a:prstGeom>
+                    <a:noFill/>
+                    <a:ln>
+                      <a:noFill/>
+                    </a:ln>
+                  </pic:spPr>
+                </pic:pic>
+              </a:graphicData>
+            </a:graphic>
+          </wp:inline>
+        </w:drawing>
+      </w:r>
+    </w:p>
+    <w:p>
+      <w:pPr>
+        <w:jc w:val="center"/>
+      </w:pPr>
+      <w:r>
+        <w:drawing>
+          <wp:inline distT="0" distB="0" distL="0" distR="0" wp14:anchorId="2A91B562" wp14:editId="467D2686">
+            <wp:extent cx="2933700" cy="3936048"/>
+            <wp:effectExtent l="0" t="0" r="0" b="7620"/>
+            <wp:docPr id="8" name="Picture 8"/>
+            <wp:cNvGraphicFramePr>
+              <a:graphicFrameLocks xmlns:a="http://schemas.openxmlformats.org/drawingml/2006/main" noChangeAspect="1"/>
+            </wp:cNvGraphicFramePr>
+            <a:graphic xmlns:a="http://schemas.openxmlformats.org/drawingml/2006/main">
+              <a:graphicData uri="http://schemas.openxmlformats.org/drawingml/2006/picture">
+                <pic:pic xmlns:pic="http://schemas.openxmlformats.org/drawingml/2006/picture">
+                  <pic:nvPicPr>
+                    <pic:cNvPr id="1" name=""/>
+                    <pic:cNvPicPr/>
+                  </pic:nvPicPr>
+                  <pic:blipFill>
+                    <a:blip r:embed="rId9"/>
+                    <a:stretch>
+                      <a:fillRect/>
+                    </a:stretch>
+                  </pic:blipFill>
+                  <pic:spPr>
+                    <a:xfrm>
+                      <a:off x="0" y="0"/>
+                      <a:ext cx="2948938" cy="3956493"/>
+                    </a:xfrm>
+                    <a:prstGeom prst="rect">
+                      <a:avLst/>
+                    </a:prstGeom>
+                  </pic:spPr>
+                </pic:pic>
+              </a:graphicData>
+            </a:graphic>
+          </wp:inline>
+        </w:drawing>
+      </w:r>
+    </w:p>
+    <w:p>
+      <w:pPr>
+        <w:jc w:val="center"/>
+      </w:pPr>
+      <w:r>
+        <w:rPr>
+          <w:noProof/>
+        </w:rPr>
+        <w:lastRenderedPageBreak/>
+        <w:drawing>
+          <wp:inline distT="0" distB="0" distL="0" distR="0" wp14:anchorId="03183E46" wp14:editId="70EFEAE0">
+            <wp:extent cx="4876800" cy="3657600"/>
+            <wp:effectExtent l="0" t="0" r="0" b="0"/>
+            <wp:docPr id="9" name="Picture 9"/>
+            <wp:cNvGraphicFramePr>
+              <a:graphicFrameLocks xmlns:a="http://schemas.openxmlformats.org/drawingml/2006/main" noChangeAspect="1"/>
+            </wp:cNvGraphicFramePr>
+            <a:graphic xmlns:a="http://schemas.openxmlformats.org/drawingml/2006/main">
+              <a:graphicData uri="http://schemas.openxmlformats.org/drawingml/2006/picture">
+                <pic:pic xmlns:pic="http://schemas.openxmlformats.org/drawingml/2006/picture">
+                  <pic:nvPicPr>
+                    <pic:cNvPr id="0" name="Picture 5"/>
+                    <pic:cNvPicPr>
+                      <a:picLocks noChangeAspect="1" noChangeArrowheads="1"/>
+                    </pic:cNvPicPr>
+                  </pic:nvPicPr>
+                  <pic:blipFill>
+                    <a:blip r:embed="rId10">
+                      <a:extLst>
+                        <a:ext uri="{28A0092B-C50C-407E-A947-70E740481C1C}">
+                          <a14:useLocalDpi xmlns:a14="http://schemas.microsoft.com/office/drawing/2010/main" val="0"/>
+                        </a:ext>
+                      </a:extLst>
+                    </a:blip>
+                    <a:srcRect/>
+                    <a:stretch>
+                      <a:fillRect/>
+                    </a:stretch>
+                  </pic:blipFill>
+                  <pic:spPr bwMode="auto">
+                    <a:xfrm>
+                      <a:off x="0" y="0"/>
+                      <a:ext cx="4876800" cy="3657600"/>
+                    </a:xfrm>
+                    <a:prstGeom prst="rect">
+                      <a:avLst/>
+                    </a:prstGeom>
+                    <a:noFill/>
+                    <a:ln>
+                      <a:noFill/>
+                    </a:ln>
+                  </pic:spPr>
+                </pic:pic>
+              </a:graphicData>
+            </a:graphic>
+          </wp:inline>
+        </w:drawing>
+      </w:r>
+    </w:p>
+    <w:p>
+      <w:r>
+        <w:t>https://www.fontstruct.com/fontstructions/show/1182741/pokem</w:t>
+      </w:r>
       <w:bookmarkStart w:id="0" w:name="_GoBack"/>
       <w:bookmarkEnd w:id="0"/>
-    </w:p>
+      <w:r>
+        <w:t>on-ds-font</w:t>
+      </w:r>
+    </w:p>
+    <w:p>
+      <w:pPr>
+        <w:pStyle w:val="Heading2"/>
+      </w:pPr>
+    </w:p>
+    <w:p>
+      <w:pPr>
+        <w:pStyle w:val="Heading2"/>
+      </w:pPr>
+      <w:r>
+        <w:t>Chat-bar</w:t>
+      </w:r>
+    </w:p>
+    <w:p/>
     <w:p>
       <w:pPr>
         <w:pStyle w:val="Heading2"/>
@@ -139,6 +418,7 @@
         </w:numPr>
       </w:pPr>
       <w:r>
+        <w:lastRenderedPageBreak/>
         <w:t>These moves both attack and can cause status effects/stat modifications to the opponent. While powerful, they often come with conditions to limit their effectiveness. For example, many attack/</w:t>
       </w:r>
       <w:proofErr w:type="gramStart"/>
@@ -196,7 +476,6 @@
         <w:pStyle w:val="Heading3"/>
       </w:pPr>
       <w:r>
-        <w:lastRenderedPageBreak/>
         <w:t>Stats</w:t>
       </w:r>
     </w:p>
@@ -378,6 +657,7 @@
         <w:pStyle w:val="Heading2"/>
       </w:pPr>
       <w:r>
+        <w:lastRenderedPageBreak/>
         <w:t>Monsters</w:t>
       </w:r>
     </w:p>
@@ -432,7 +712,7 @@
                     </pic:cNvPicPr>
                   </pic:nvPicPr>
                   <pic:blipFill>
-                    <a:blip r:embed="rId6" cstate="print">
+                    <a:blip r:embed="rId11" cstate="print">
                       <a:extLst>
                         <a:ext uri="{28A0092B-C50C-407E-A947-70E740481C1C}">
                           <a14:useLocalDpi xmlns:a14="http://schemas.microsoft.com/office/drawing/2010/main" val="0"/>
@@ -523,7 +803,6 @@
         <w:rPr>
           <w:szCs w:val="24"/>
         </w:rPr>
-        <w:lastRenderedPageBreak/>
         <w:t>HP: 100</w:t>
       </w:r>
     </w:p>
@@ -1165,6 +1444,7 @@
         <w:rPr>
           <w:noProof/>
         </w:rPr>
+        <w:lastRenderedPageBreak/>
         <w:drawing>
           <wp:inline distT="0" distB="0" distL="0" distR="0" wp14:anchorId="06AC5B27" wp14:editId="6B28F3F5">
             <wp:extent cx="1506395" cy="1188720"/>
@@ -1183,7 +1463,7 @@
                     </pic:cNvPicPr>
                   </pic:nvPicPr>
                   <pic:blipFill>
-                    <a:blip r:embed="rId7" cstate="print">
+                    <a:blip r:embed="rId12" cstate="print">
                       <a:extLst>
                         <a:ext uri="{28A0092B-C50C-407E-A947-70E740481C1C}">
                           <a14:useLocalDpi xmlns:a14="http://schemas.microsoft.com/office/drawing/2010/main" val="0"/>
@@ -1256,7 +1536,7 @@
                     </pic:cNvPicPr>
                   </pic:nvPicPr>
                   <pic:blipFill>
-                    <a:blip r:embed="rId8" cstate="print">
+                    <a:blip r:embed="rId13" cstate="print">
                       <a:extLst>
                         <a:ext uri="{28A0092B-C50C-407E-A947-70E740481C1C}">
                           <a14:useLocalDpi xmlns:a14="http://schemas.microsoft.com/office/drawing/2010/main" val="0"/>
@@ -1329,7 +1609,7 @@
                     </pic:cNvPicPr>
                   </pic:nvPicPr>
                   <pic:blipFill>
-                    <a:blip r:embed="rId9" cstate="print">
+                    <a:blip r:embed="rId14" cstate="print">
                       <a:extLst>
                         <a:ext uri="{28A0092B-C50C-407E-A947-70E740481C1C}">
                           <a14:useLocalDpi xmlns:a14="http://schemas.microsoft.com/office/drawing/2010/main" val="0"/>
@@ -1679,7 +1959,6 @@
         <w:rPr>
           <w:szCs w:val="24"/>
         </w:rPr>
-        <w:lastRenderedPageBreak/>
         <w:t xml:space="preserve">Base Power: </w:t>
       </w:r>
       <w:r>
@@ -3798,7 +4077,7 @@
 </file>
 
 <file path=customXml/itemProps1.xml><?xml version="1.0" encoding="utf-8"?>
-<ds:datastoreItem xmlns:ds="http://schemas.openxmlformats.org/officeDocument/2006/customXml" ds:itemID="{16EE038D-184E-4825-B931-DD9433A8F0DB}">
+<ds:datastoreItem xmlns:ds="http://schemas.openxmlformats.org/officeDocument/2006/customXml" ds:itemID="{1C7BFA48-C240-4272-A690-E8B8F5D77F7A}">
   <ds:schemaRefs>
     <ds:schemaRef ds:uri="http://schemas.openxmlformats.org/officeDocument/2006/bibliography"/>
   </ds:schemaRefs>

</xml_diff>

<commit_message>
Began adding new color and styles to Stats Column
</commit_message>
<xml_diff>
--- a/DesignDoc.docx
+++ b/DesignDoc.docx
@@ -107,6 +107,9 @@
         <w:jc w:val="center"/>
       </w:pPr>
       <w:r>
+        <w:rPr>
+          <w:noProof/>
+        </w:rPr>
         <w:drawing>
           <wp:inline distT="0" distB="0" distL="0" distR="0" wp14:anchorId="5257A9E4" wp14:editId="576A97B0">
             <wp:extent cx="3580379" cy="2686050"/>
@@ -154,6 +157,64 @@
         </w:rPr>
         <w:lastRenderedPageBreak/>
         <w:drawing>
+          <wp:inline distT="0" distB="0" distL="0" distR="0" wp14:anchorId="50621E9C" wp14:editId="58DE0DE9">
+            <wp:extent cx="4876800" cy="3657600"/>
+            <wp:effectExtent l="0" t="0" r="0" b="0"/>
+            <wp:docPr id="10" name="Picture 10"/>
+            <wp:cNvGraphicFramePr>
+              <a:graphicFrameLocks xmlns:a="http://schemas.openxmlformats.org/drawingml/2006/main" noChangeAspect="1"/>
+            </wp:cNvGraphicFramePr>
+            <a:graphic xmlns:a="http://schemas.openxmlformats.org/drawingml/2006/main">
+              <a:graphicData uri="http://schemas.openxmlformats.org/drawingml/2006/picture">
+                <pic:pic xmlns:pic="http://schemas.openxmlformats.org/drawingml/2006/picture">
+                  <pic:nvPicPr>
+                    <pic:cNvPr id="0" name="Picture 1"/>
+                    <pic:cNvPicPr>
+                      <a:picLocks noChangeAspect="1" noChangeArrowheads="1"/>
+                    </pic:cNvPicPr>
+                  </pic:nvPicPr>
+                  <pic:blipFill>
+                    <a:blip r:embed="rId8">
+                      <a:extLst>
+                        <a:ext uri="{28A0092B-C50C-407E-A947-70E740481C1C}">
+                          <a14:useLocalDpi xmlns:a14="http://schemas.microsoft.com/office/drawing/2010/main" val="0"/>
+                        </a:ext>
+                      </a:extLst>
+                    </a:blip>
+                    <a:srcRect/>
+                    <a:stretch>
+                      <a:fillRect/>
+                    </a:stretch>
+                  </pic:blipFill>
+                  <pic:spPr bwMode="auto">
+                    <a:xfrm>
+                      <a:off x="0" y="0"/>
+                      <a:ext cx="4876800" cy="3657600"/>
+                    </a:xfrm>
+                    <a:prstGeom prst="rect">
+                      <a:avLst/>
+                    </a:prstGeom>
+                    <a:noFill/>
+                    <a:ln>
+                      <a:noFill/>
+                    </a:ln>
+                  </pic:spPr>
+                </pic:pic>
+              </a:graphicData>
+            </a:graphic>
+          </wp:inline>
+        </w:drawing>
+      </w:r>
+    </w:p>
+    <w:p>
+      <w:pPr>
+        <w:jc w:val="center"/>
+      </w:pPr>
+      <w:r>
+        <w:rPr>
+          <w:noProof/>
+        </w:rPr>
+        <w:drawing>
           <wp:inline distT="0" distB="0" distL="0" distR="0" wp14:anchorId="7083EA26" wp14:editId="72F03A39">
             <wp:extent cx="4572000" cy="3409950"/>
             <wp:effectExtent l="0" t="0" r="0" b="0"/>
@@ -171,7 +232,7 @@
                     </pic:cNvPicPr>
                   </pic:nvPicPr>
                   <pic:blipFill>
-                    <a:blip r:embed="rId8">
+                    <a:blip r:embed="rId9">
                       <a:extLst>
                         <a:ext uri="{28A0092B-C50C-407E-A947-70E740481C1C}">
                           <a14:useLocalDpi xmlns:a14="http://schemas.microsoft.com/office/drawing/2010/main" val="0"/>
@@ -208,6 +269,10 @@
         <w:jc w:val="center"/>
       </w:pPr>
       <w:r>
+        <w:rPr>
+          <w:noProof/>
+        </w:rPr>
+        <w:lastRenderedPageBreak/>
         <w:drawing>
           <wp:inline distT="0" distB="0" distL="0" distR="0" wp14:anchorId="2A91B562" wp14:editId="467D2686">
             <wp:extent cx="2933700" cy="3936048"/>
@@ -224,7 +289,7 @@
                     <pic:cNvPicPr/>
                   </pic:nvPicPr>
                   <pic:blipFill>
-                    <a:blip r:embed="rId9"/>
+                    <a:blip r:embed="rId10"/>
                     <a:stretch>
                       <a:fillRect/>
                     </a:stretch>
@@ -253,7 +318,6 @@
         <w:rPr>
           <w:noProof/>
         </w:rPr>
-        <w:lastRenderedPageBreak/>
         <w:drawing>
           <wp:inline distT="0" distB="0" distL="0" distR="0" wp14:anchorId="03183E46" wp14:editId="70EFEAE0">
             <wp:extent cx="4876800" cy="3657600"/>
@@ -272,7 +336,7 @@
                     </pic:cNvPicPr>
                   </pic:nvPicPr>
                   <pic:blipFill>
-                    <a:blip r:embed="rId10">
+                    <a:blip r:embed="rId11">
                       <a:extLst>
                         <a:ext uri="{28A0092B-C50C-407E-A947-70E740481C1C}">
                           <a14:useLocalDpi xmlns:a14="http://schemas.microsoft.com/office/drawing/2010/main" val="0"/>
@@ -305,19 +369,124 @@
       </w:r>
     </w:p>
     <w:p>
-      <w:r>
-        <w:t>https://www.fontstruct.com/fontstructions/show/1182741/pokem</w:t>
+      <w:pPr>
+        <w:jc w:val="center"/>
+      </w:pPr>
+      <w:r>
+        <w:rPr>
+          <w:noProof/>
+        </w:rPr>
+        <w:lastRenderedPageBreak/>
+        <w:drawing>
+          <wp:inline distT="0" distB="0" distL="0" distR="0" wp14:anchorId="2BA386B4" wp14:editId="1B64A10F">
+            <wp:extent cx="4552950" cy="4648200"/>
+            <wp:effectExtent l="0" t="0" r="0" b="0"/>
+            <wp:docPr id="11" name="Picture 11"/>
+            <wp:cNvGraphicFramePr>
+              <a:graphicFrameLocks xmlns:a="http://schemas.openxmlformats.org/drawingml/2006/main" noChangeAspect="1"/>
+            </wp:cNvGraphicFramePr>
+            <a:graphic xmlns:a="http://schemas.openxmlformats.org/drawingml/2006/main">
+              <a:graphicData uri="http://schemas.openxmlformats.org/drawingml/2006/picture">
+                <pic:pic xmlns:pic="http://schemas.openxmlformats.org/drawingml/2006/picture">
+                  <pic:nvPicPr>
+                    <pic:cNvPr id="0" name="Picture 3"/>
+                    <pic:cNvPicPr>
+                      <a:picLocks noChangeAspect="1" noChangeArrowheads="1"/>
+                    </pic:cNvPicPr>
+                  </pic:nvPicPr>
+                  <pic:blipFill>
+                    <a:blip r:embed="rId12">
+                      <a:extLst>
+                        <a:ext uri="{28A0092B-C50C-407E-A947-70E740481C1C}">
+                          <a14:useLocalDpi xmlns:a14="http://schemas.microsoft.com/office/drawing/2010/main" val="0"/>
+                        </a:ext>
+                      </a:extLst>
+                    </a:blip>
+                    <a:srcRect/>
+                    <a:stretch>
+                      <a:fillRect/>
+                    </a:stretch>
+                  </pic:blipFill>
+                  <pic:spPr bwMode="auto">
+                    <a:xfrm>
+                      <a:off x="0" y="0"/>
+                      <a:ext cx="4552950" cy="4648200"/>
+                    </a:xfrm>
+                    <a:prstGeom prst="rect">
+                      <a:avLst/>
+                    </a:prstGeom>
+                    <a:noFill/>
+                    <a:ln>
+                      <a:noFill/>
+                    </a:ln>
+                  </pic:spPr>
+                </pic:pic>
+              </a:graphicData>
+            </a:graphic>
+          </wp:inline>
+        </w:drawing>
+      </w:r>
+    </w:p>
+    <w:p>
+      <w:pPr>
+        <w:pStyle w:val="Heading2"/>
+      </w:pPr>
+      <w:r>
+        <w:rPr>
+          <w:noProof/>
+        </w:rPr>
+        <w:lastRenderedPageBreak/>
+        <w:drawing>
+          <wp:inline distT="0" distB="0" distL="0" distR="0" wp14:anchorId="0B5B80F6" wp14:editId="4F5FFF0E">
+            <wp:extent cx="5943600" cy="4945380"/>
+            <wp:effectExtent l="0" t="0" r="0" b="7620"/>
+            <wp:docPr id="12" name="Picture 12"/>
+            <wp:cNvGraphicFramePr>
+              <a:graphicFrameLocks xmlns:a="http://schemas.openxmlformats.org/drawingml/2006/main" noChangeAspect="1"/>
+            </wp:cNvGraphicFramePr>
+            <a:graphic xmlns:a="http://schemas.openxmlformats.org/drawingml/2006/main">
+              <a:graphicData uri="http://schemas.openxmlformats.org/drawingml/2006/picture">
+                <pic:pic xmlns:pic="http://schemas.openxmlformats.org/drawingml/2006/picture">
+                  <pic:nvPicPr>
+                    <pic:cNvPr id="0" name="Picture 5"/>
+                    <pic:cNvPicPr>
+                      <a:picLocks noChangeAspect="1" noChangeArrowheads="1"/>
+                    </pic:cNvPicPr>
+                  </pic:nvPicPr>
+                  <pic:blipFill>
+                    <a:blip r:embed="rId13">
+                      <a:extLst>
+                        <a:ext uri="{28A0092B-C50C-407E-A947-70E740481C1C}">
+                          <a14:useLocalDpi xmlns:a14="http://schemas.microsoft.com/office/drawing/2010/main" val="0"/>
+                        </a:ext>
+                      </a:extLst>
+                    </a:blip>
+                    <a:srcRect/>
+                    <a:stretch>
+                      <a:fillRect/>
+                    </a:stretch>
+                  </pic:blipFill>
+                  <pic:spPr bwMode="auto">
+                    <a:xfrm>
+                      <a:off x="0" y="0"/>
+                      <a:ext cx="5943600" cy="4945380"/>
+                    </a:xfrm>
+                    <a:prstGeom prst="rect">
+                      <a:avLst/>
+                    </a:prstGeom>
+                    <a:noFill/>
+                    <a:ln>
+                      <a:noFill/>
+                    </a:ln>
+                  </pic:spPr>
+                </pic:pic>
+              </a:graphicData>
+            </a:graphic>
+          </wp:inline>
+        </w:drawing>
       </w:r>
       <w:bookmarkStart w:id="0" w:name="_GoBack"/>
       <w:bookmarkEnd w:id="0"/>
-      <w:r>
-        <w:t>on-ds-font</w:t>
-      </w:r>
-    </w:p>
-    <w:p>
-      <w:pPr>
-        <w:pStyle w:val="Heading2"/>
-      </w:pPr>
     </w:p>
     <w:p>
       <w:pPr>
@@ -406,6 +575,7 @@
         </w:numPr>
       </w:pPr>
       <w:r>
+        <w:lastRenderedPageBreak/>
         <w:t>Attack/Status</w:t>
       </w:r>
     </w:p>
@@ -418,16 +588,7 @@
         </w:numPr>
       </w:pPr>
       <w:r>
-        <w:lastRenderedPageBreak/>
-        <w:t>These moves both attack and can cause status effects/stat modifications to the opponent. While powerful, they often come with conditions to limit their effectiveness. For example, many attack/</w:t>
-      </w:r>
-      <w:proofErr w:type="gramStart"/>
-      <w:r>
-        <w:t>status</w:t>
-      </w:r>
-      <w:proofErr w:type="gramEnd"/>
-      <w:r>
-        <w:t xml:space="preserve"> moves will have lower accuracy, damage, or the extra effect may only have a chance of triggering.</w:t>
+        <w:t>These moves both attack and can cause status effects/stat modifications to the opponent. While powerful, they often come with conditions to limit their effectiveness. For example, many attack/status moves will have lower accuracy, damage, or the extra effect may only have a chance of triggering.</w:t>
       </w:r>
     </w:p>
     <w:p>
@@ -460,15 +621,7 @@
         <w:t xml:space="preserve">but </w:t>
       </w:r>
       <w:r>
-        <w:t xml:space="preserve">come with the cost of limited uses. Items can be thought of as band-aids to keep you battling. A common item for monsters is a Potion, which is a move that restores 50% of the monsters </w:t>
-      </w:r>
-      <w:proofErr w:type="gramStart"/>
-      <w:r>
-        <w:t>HP, but</w:t>
-      </w:r>
-      <w:proofErr w:type="gramEnd"/>
-      <w:r>
-        <w:t xml:space="preserve"> can only be used once.</w:t>
+        <w:t>come with the cost of limited uses. Items can be thought of as band-aids to keep you battling. A common item for monsters is a Potion, which is a move that restores 50% of the monsters HP, but can only be used once.</w:t>
       </w:r>
     </w:p>
     <w:p>
@@ -599,15 +752,7 @@
         </w:numPr>
       </w:pPr>
       <w:r>
-        <w:t xml:space="preserve">This stat determines if a monster </w:t>
-      </w:r>
-      <w:proofErr w:type="gramStart"/>
-      <w:r>
-        <w:t>is able to</w:t>
-      </w:r>
-      <w:proofErr w:type="gramEnd"/>
-      <w:r>
-        <w:t xml:space="preserve"> “dodge” an attack. This stat affects a moves accuracy after the (Move accuracy * monster accuracy) calculation is made. For example, if an attacking monster with 100% AC uses a move with 90% accuracy against a monster with 10</w:t>
+        <w:t>This stat determines if a monster is able to “dodge” an attack. This stat affects a moves accuracy after the (Move accuracy * monster accuracy) calculation is made. For example, if an attacking monster with 100% AC uses a move with 90% accuracy against a monster with 10</w:t>
       </w:r>
       <w:r>
         <w:t>%</w:t>
@@ -712,7 +857,7 @@
                     </pic:cNvPicPr>
                   </pic:nvPicPr>
                   <pic:blipFill>
-                    <a:blip r:embed="rId11" cstate="print">
+                    <a:blip r:embed="rId14" cstate="print">
                       <a:extLst>
                         <a:ext uri="{28A0092B-C50C-407E-A947-70E740481C1C}">
                           <a14:useLocalDpi xmlns:a14="http://schemas.microsoft.com/office/drawing/2010/main" val="0"/>
@@ -743,19 +888,11 @@
           </wp:inline>
         </w:drawing>
       </w:r>
-      <w:proofErr w:type="spellStart"/>
-      <w:r>
-        <w:rPr>
-          <w:szCs w:val="24"/>
-        </w:rPr>
-        <w:t>Vulpix</w:t>
-      </w:r>
-      <w:proofErr w:type="spellEnd"/>
-      <w:r>
-        <w:rPr>
-          <w:szCs w:val="24"/>
-        </w:rPr>
-        <w:t xml:space="preserve">, </w:t>
+      <w:r>
+        <w:rPr>
+          <w:szCs w:val="24"/>
+        </w:rPr>
+        <w:t xml:space="preserve">Vulpix, </w:t>
       </w:r>
     </w:p>
     <w:p>
@@ -1463,7 +1600,7 @@
                     </pic:cNvPicPr>
                   </pic:nvPicPr>
                   <pic:blipFill>
-                    <a:blip r:embed="rId12" cstate="print">
+                    <a:blip r:embed="rId15" cstate="print">
                       <a:extLst>
                         <a:ext uri="{28A0092B-C50C-407E-A947-70E740481C1C}">
                           <a14:useLocalDpi xmlns:a14="http://schemas.microsoft.com/office/drawing/2010/main" val="0"/>
@@ -1500,14 +1637,12 @@
         </w:rPr>
         <w:t xml:space="preserve"> </w:t>
       </w:r>
-      <w:proofErr w:type="spellStart"/>
       <w:r>
         <w:rPr>
           <w:szCs w:val="24"/>
         </w:rPr>
         <w:t>Poliwag</w:t>
       </w:r>
-      <w:proofErr w:type="spellEnd"/>
       <w:r>
         <w:rPr>
           <w:szCs w:val="24"/>
@@ -1536,7 +1671,7 @@
                     </pic:cNvPicPr>
                   </pic:nvPicPr>
                   <pic:blipFill>
-                    <a:blip r:embed="rId13" cstate="print">
+                    <a:blip r:embed="rId16" cstate="print">
                       <a:extLst>
                         <a:ext uri="{28A0092B-C50C-407E-A947-70E740481C1C}">
                           <a14:useLocalDpi xmlns:a14="http://schemas.microsoft.com/office/drawing/2010/main" val="0"/>
@@ -1573,19 +1708,11 @@
         </w:rPr>
         <w:t xml:space="preserve"> </w:t>
       </w:r>
-      <w:proofErr w:type="spellStart"/>
-      <w:r>
-        <w:rPr>
-          <w:szCs w:val="24"/>
-        </w:rPr>
-        <w:t>Spheal</w:t>
-      </w:r>
-      <w:proofErr w:type="spellEnd"/>
-      <w:r>
-        <w:rPr>
-          <w:szCs w:val="24"/>
-        </w:rPr>
-        <w:t xml:space="preserve">, </w:t>
+      <w:r>
+        <w:rPr>
+          <w:szCs w:val="24"/>
+        </w:rPr>
+        <w:t xml:space="preserve">Spheal, </w:t>
       </w:r>
       <w:r>
         <w:rPr>
@@ -1609,7 +1736,7 @@
                     </pic:cNvPicPr>
                   </pic:nvPicPr>
                   <pic:blipFill>
-                    <a:blip r:embed="rId14" cstate="print">
+                    <a:blip r:embed="rId17" cstate="print">
                       <a:extLst>
                         <a:ext uri="{28A0092B-C50C-407E-A947-70E740481C1C}">
                           <a14:useLocalDpi xmlns:a14="http://schemas.microsoft.com/office/drawing/2010/main" val="0"/>
@@ -1646,14 +1773,12 @@
         </w:rPr>
         <w:t xml:space="preserve"> </w:t>
       </w:r>
-      <w:proofErr w:type="spellStart"/>
       <w:r>
         <w:rPr>
           <w:szCs w:val="24"/>
         </w:rPr>
         <w:t>Azuril</w:t>
       </w:r>
-      <w:proofErr w:type="spellEnd"/>
     </w:p>
     <w:p>
       <w:pPr>
@@ -4077,7 +4202,7 @@
 </file>
 
 <file path=customXml/itemProps1.xml><?xml version="1.0" encoding="utf-8"?>
-<ds:datastoreItem xmlns:ds="http://schemas.openxmlformats.org/officeDocument/2006/customXml" ds:itemID="{1C7BFA48-C240-4272-A690-E8B8F5D77F7A}">
+<ds:datastoreItem xmlns:ds="http://schemas.openxmlformats.org/officeDocument/2006/customXml" ds:itemID="{853D448B-4B1D-4C01-B92F-6915DEA4FCB3}">
   <ds:schemaRefs>
     <ds:schemaRef ds:uri="http://schemas.openxmlformats.org/officeDocument/2006/bibliography"/>
   </ds:schemaRefs>

</xml_diff>

<commit_message>
Added Monster-Library JSON File
</commit_message>
<xml_diff>
--- a/DesignDoc.docx
+++ b/DesignDoc.docx
@@ -485,8 +485,22 @@
           </wp:inline>
         </w:drawing>
       </w:r>
-      <w:bookmarkStart w:id="0" w:name="_GoBack"/>
-      <w:bookmarkEnd w:id="0"/>
+    </w:p>
+    <w:p>
+      <w:r>
+        <w:t>Health bar CSS+JS</w:t>
+      </w:r>
+      <w:r>
+        <w:br/>
+      </w:r>
+      <w:r>
+        <w:t>https://codepen.io/AndrewMcDowe/pen/akWBKj</w:t>
+      </w:r>
+    </w:p>
+    <w:p>
+      <w:pPr>
+        <w:pStyle w:val="Heading2"/>
+      </w:pPr>
     </w:p>
     <w:p>
       <w:pPr>
@@ -529,6 +543,9 @@
       <w:r>
         <w:t>Attack</w:t>
       </w:r>
+      <w:r>
+        <w:t xml:space="preserve"> (value 0)</w:t>
+      </w:r>
     </w:p>
     <w:p>
       <w:pPr>
@@ -539,6 +556,7 @@
         </w:numPr>
       </w:pPr>
       <w:r>
+        <w:lastRenderedPageBreak/>
         <w:t>These moves aim to do damage to the opponent. They can come in a wide range of styles, but they always do damage.</w:t>
       </w:r>
     </w:p>
@@ -553,6 +571,9 @@
       <w:r>
         <w:t>Status</w:t>
       </w:r>
+      <w:r>
+        <w:t xml:space="preserve"> (value 1)</w:t>
+      </w:r>
     </w:p>
     <w:p>
       <w:pPr>
@@ -575,8 +596,10 @@
         </w:numPr>
       </w:pPr>
       <w:r>
-        <w:lastRenderedPageBreak/>
         <w:t>Attack/Status</w:t>
+      </w:r>
+      <w:r>
+        <w:t xml:space="preserve"> (value 2)</w:t>
       </w:r>
     </w:p>
     <w:p>
@@ -602,6 +625,11 @@
       <w:r>
         <w:t>Item</w:t>
       </w:r>
+      <w:r>
+        <w:t xml:space="preserve"> (value 3)</w:t>
+      </w:r>
+      <w:bookmarkStart w:id="0" w:name="_GoBack"/>
+      <w:bookmarkEnd w:id="0"/>
     </w:p>
     <w:p>
       <w:pPr>
@@ -752,7 +780,11 @@
         </w:numPr>
       </w:pPr>
       <w:r>
-        <w:t>This stat determines if a monster is able to “dodge” an attack. This stat affects a moves accuracy after the (Move accuracy * monster accuracy) calculation is made. For example, if an attacking monster with 100% AC uses a move with 90% accuracy against a monster with 10</w:t>
+        <w:t xml:space="preserve">This stat determines if a monster is able to “dodge” an attack. This stat affects a moves accuracy after the (Move accuracy * monster accuracy) calculation is made. For example, if an attacking monster with 100% AC uses a move with 90% </w:t>
+      </w:r>
+      <w:r>
+        <w:lastRenderedPageBreak/>
+        <w:t>accuracy against a monster with 10</w:t>
       </w:r>
       <w:r>
         <w:t>%</w:t>
@@ -802,7 +834,6 @@
         <w:pStyle w:val="Heading2"/>
       </w:pPr>
       <w:r>
-        <w:lastRenderedPageBreak/>
         <w:t>Monsters</w:t>
       </w:r>
     </w:p>
@@ -1547,6 +1578,7 @@
         <w:pStyle w:val="Heading3"/>
       </w:pPr>
       <w:r>
+        <w:lastRenderedPageBreak/>
         <w:t>Water</w:t>
       </w:r>
       <w:r>
@@ -1581,7 +1613,6 @@
         <w:rPr>
           <w:noProof/>
         </w:rPr>
-        <w:lastRenderedPageBreak/>
         <w:drawing>
           <wp:inline distT="0" distB="0" distL="0" distR="0" wp14:anchorId="06AC5B27" wp14:editId="6B28F3F5">
             <wp:extent cx="1506395" cy="1188720"/>
@@ -4202,7 +4233,7 @@
 </file>
 
 <file path=customXml/itemProps1.xml><?xml version="1.0" encoding="utf-8"?>
-<ds:datastoreItem xmlns:ds="http://schemas.openxmlformats.org/officeDocument/2006/customXml" ds:itemID="{853D448B-4B1D-4C01-B92F-6915DEA4FCB3}">
+<ds:datastoreItem xmlns:ds="http://schemas.openxmlformats.org/officeDocument/2006/customXml" ds:itemID="{EEB41DED-D413-451B-AD2C-348BB50C9B91}">
   <ds:schemaRefs>
     <ds:schemaRef ds:uri="http://schemas.openxmlformats.org/officeDocument/2006/bibliography"/>
   </ds:schemaRefs>

</xml_diff>

<commit_message>
Updated monster library with water monster
</commit_message>
<xml_diff>
--- a/DesignDoc.docx
+++ b/DesignDoc.docx
@@ -628,8 +628,6 @@
       <w:r>
         <w:t xml:space="preserve"> (value 3)</w:t>
       </w:r>
-      <w:bookmarkStart w:id="0" w:name="_GoBack"/>
-      <w:bookmarkEnd w:id="0"/>
     </w:p>
     <w:p>
       <w:pPr>
@@ -919,11 +917,19 @@
           </wp:inline>
         </w:drawing>
       </w:r>
-      <w:r>
-        <w:rPr>
-          <w:szCs w:val="24"/>
-        </w:rPr>
-        <w:t xml:space="preserve">Vulpix, </w:t>
+      <w:proofErr w:type="spellStart"/>
+      <w:r>
+        <w:rPr>
+          <w:szCs w:val="24"/>
+        </w:rPr>
+        <w:t>Vulpix</w:t>
+      </w:r>
+      <w:proofErr w:type="spellEnd"/>
+      <w:r>
+        <w:rPr>
+          <w:szCs w:val="24"/>
+        </w:rPr>
+        <w:t xml:space="preserve">, </w:t>
       </w:r>
     </w:p>
     <w:p>
@@ -1614,10 +1620,10 @@
           <w:noProof/>
         </w:rPr>
         <w:drawing>
-          <wp:inline distT="0" distB="0" distL="0" distR="0" wp14:anchorId="06AC5B27" wp14:editId="6B28F3F5">
-            <wp:extent cx="1506395" cy="1188720"/>
+          <wp:inline distT="0" distB="0" distL="0" distR="0" wp14:anchorId="7957DB48" wp14:editId="7F299BD7">
+            <wp:extent cx="1333500" cy="1333500"/>
             <wp:effectExtent l="0" t="0" r="0" b="0"/>
-            <wp:docPr id="2" name="Picture 2"/>
+            <wp:docPr id="13" name="Picture 13"/>
             <wp:cNvGraphicFramePr>
               <a:graphicFrameLocks xmlns:a="http://schemas.openxmlformats.org/drawingml/2006/main" noChangeAspect="1"/>
             </wp:cNvGraphicFramePr>
@@ -1625,7 +1631,7 @@
               <a:graphicData uri="http://schemas.openxmlformats.org/drawingml/2006/picture">
                 <pic:pic xmlns:pic="http://schemas.openxmlformats.org/drawingml/2006/picture">
                   <pic:nvPicPr>
-                    <pic:cNvPr id="0" name="Picture 3"/>
+                    <pic:cNvPr id="0" name="Picture 1"/>
                     <pic:cNvPicPr>
                       <a:picLocks noChangeAspect="1" noChangeArrowheads="1"/>
                     </pic:cNvPicPr>
@@ -1646,7 +1652,7 @@
                   <pic:spPr bwMode="auto">
                     <a:xfrm>
                       <a:off x="0" y="0"/>
-                      <a:ext cx="1506395" cy="1188720"/>
+                      <a:ext cx="1356904" cy="1356904"/>
                     </a:xfrm>
                     <a:prstGeom prst="rect">
                       <a:avLst/>
@@ -1668,148 +1674,22 @@
         </w:rPr>
         <w:t xml:space="preserve"> </w:t>
       </w:r>
-      <w:r>
-        <w:rPr>
-          <w:szCs w:val="24"/>
-        </w:rPr>
-        <w:t>Poliwag</w:t>
-      </w:r>
-      <w:r>
-        <w:rPr>
-          <w:szCs w:val="24"/>
-        </w:rPr>
-        <w:t xml:space="preserve">, </w:t>
-      </w:r>
-      <w:r>
-        <w:rPr>
-          <w:noProof/>
-        </w:rPr>
-        <w:drawing>
-          <wp:inline distT="0" distB="0" distL="0" distR="0" wp14:anchorId="3D70D8FC" wp14:editId="5907EAEA">
-            <wp:extent cx="1371600" cy="1371600"/>
-            <wp:effectExtent l="0" t="0" r="0" b="0"/>
-            <wp:docPr id="3" name="Picture 3"/>
-            <wp:cNvGraphicFramePr>
-              <a:graphicFrameLocks xmlns:a="http://schemas.openxmlformats.org/drawingml/2006/main" noChangeAspect="1"/>
-            </wp:cNvGraphicFramePr>
-            <a:graphic xmlns:a="http://schemas.openxmlformats.org/drawingml/2006/main">
-              <a:graphicData uri="http://schemas.openxmlformats.org/drawingml/2006/picture">
-                <pic:pic xmlns:pic="http://schemas.openxmlformats.org/drawingml/2006/picture">
-                  <pic:nvPicPr>
-                    <pic:cNvPr id="0" name="Picture 5"/>
-                    <pic:cNvPicPr>
-                      <a:picLocks noChangeAspect="1" noChangeArrowheads="1"/>
-                    </pic:cNvPicPr>
-                  </pic:nvPicPr>
-                  <pic:blipFill>
-                    <a:blip r:embed="rId16" cstate="print">
-                      <a:extLst>
-                        <a:ext uri="{28A0092B-C50C-407E-A947-70E740481C1C}">
-                          <a14:useLocalDpi xmlns:a14="http://schemas.microsoft.com/office/drawing/2010/main" val="0"/>
-                        </a:ext>
-                      </a:extLst>
-                    </a:blip>
-                    <a:srcRect/>
-                    <a:stretch>
-                      <a:fillRect/>
-                    </a:stretch>
-                  </pic:blipFill>
-                  <pic:spPr bwMode="auto">
-                    <a:xfrm>
-                      <a:off x="0" y="0"/>
-                      <a:ext cx="1371600" cy="1371600"/>
-                    </a:xfrm>
-                    <a:prstGeom prst="rect">
-                      <a:avLst/>
-                    </a:prstGeom>
-                    <a:noFill/>
-                    <a:ln>
-                      <a:noFill/>
-                    </a:ln>
-                  </pic:spPr>
-                </pic:pic>
-              </a:graphicData>
-            </a:graphic>
-          </wp:inline>
-        </w:drawing>
-      </w:r>
-      <w:r>
-        <w:rPr>
-          <w:szCs w:val="24"/>
-        </w:rPr>
-        <w:t xml:space="preserve"> </w:t>
-      </w:r>
-      <w:r>
-        <w:rPr>
-          <w:szCs w:val="24"/>
-        </w:rPr>
-        <w:t xml:space="preserve">Spheal, </w:t>
-      </w:r>
-      <w:r>
-        <w:rPr>
-          <w:noProof/>
-        </w:rPr>
-        <w:drawing>
-          <wp:inline distT="0" distB="0" distL="0" distR="0" wp14:anchorId="183F4DF6" wp14:editId="402829AC">
-            <wp:extent cx="1052447" cy="1371600"/>
-            <wp:effectExtent l="0" t="0" r="0" b="0"/>
-            <wp:docPr id="4" name="Picture 4"/>
-            <wp:cNvGraphicFramePr>
-              <a:graphicFrameLocks xmlns:a="http://schemas.openxmlformats.org/drawingml/2006/main" noChangeAspect="1"/>
-            </wp:cNvGraphicFramePr>
-            <a:graphic xmlns:a="http://schemas.openxmlformats.org/drawingml/2006/main">
-              <a:graphicData uri="http://schemas.openxmlformats.org/drawingml/2006/picture">
-                <pic:pic xmlns:pic="http://schemas.openxmlformats.org/drawingml/2006/picture">
-                  <pic:nvPicPr>
-                    <pic:cNvPr id="0" name="Picture 7"/>
-                    <pic:cNvPicPr>
-                      <a:picLocks noChangeAspect="1" noChangeArrowheads="1"/>
-                    </pic:cNvPicPr>
-                  </pic:nvPicPr>
-                  <pic:blipFill>
-                    <a:blip r:embed="rId17" cstate="print">
-                      <a:extLst>
-                        <a:ext uri="{28A0092B-C50C-407E-A947-70E740481C1C}">
-                          <a14:useLocalDpi xmlns:a14="http://schemas.microsoft.com/office/drawing/2010/main" val="0"/>
-                        </a:ext>
-                      </a:extLst>
-                    </a:blip>
-                    <a:srcRect/>
-                    <a:stretch>
-                      <a:fillRect/>
-                    </a:stretch>
-                  </pic:blipFill>
-                  <pic:spPr bwMode="auto">
-                    <a:xfrm>
-                      <a:off x="0" y="0"/>
-                      <a:ext cx="1052447" cy="1371600"/>
-                    </a:xfrm>
-                    <a:prstGeom prst="rect">
-                      <a:avLst/>
-                    </a:prstGeom>
-                    <a:noFill/>
-                    <a:ln>
-                      <a:noFill/>
-                    </a:ln>
-                  </pic:spPr>
-                </pic:pic>
-              </a:graphicData>
-            </a:graphic>
-          </wp:inline>
-        </w:drawing>
-      </w:r>
-      <w:r>
-        <w:rPr>
-          <w:szCs w:val="24"/>
-        </w:rPr>
-        <w:t xml:space="preserve"> </w:t>
-      </w:r>
-      <w:r>
-        <w:rPr>
-          <w:szCs w:val="24"/>
-        </w:rPr>
-        <w:t>Azuril</w:t>
-      </w:r>
+      <w:proofErr w:type="spellStart"/>
+      <w:r>
+        <w:rPr>
+          <w:szCs w:val="24"/>
+        </w:rPr>
+        <w:t>Poliw</w:t>
+      </w:r>
+      <w:r>
+        <w:rPr>
+          <w:szCs w:val="24"/>
+        </w:rPr>
+        <w:t>hirl</w:t>
+      </w:r>
+      <w:bookmarkStart w:id="0" w:name="_GoBack"/>
+      <w:bookmarkEnd w:id="0"/>
+      <w:proofErr w:type="spellEnd"/>
     </w:p>
     <w:p>
       <w:pPr>
@@ -4233,7 +4113,7 @@
 </file>
 
 <file path=customXml/itemProps1.xml><?xml version="1.0" encoding="utf-8"?>
-<ds:datastoreItem xmlns:ds="http://schemas.openxmlformats.org/officeDocument/2006/customXml" ds:itemID="{EEB41DED-D413-451B-AD2C-348BB50C9B91}">
+<ds:datastoreItem xmlns:ds="http://schemas.openxmlformats.org/officeDocument/2006/customXml" ds:itemID="{AA647D38-C622-4EA3-8F24-14760B8F1EED}">
   <ds:schemaRefs>
     <ds:schemaRef ds:uri="http://schemas.openxmlformats.org/officeDocument/2006/bibliography"/>
   </ds:schemaRefs>

</xml_diff>

<commit_message>
Updated login modal title
</commit_message>
<xml_diff>
--- a/DesignDoc.docx
+++ b/DesignDoc.docx
@@ -569,7 +569,7 @@
         </w:numPr>
       </w:pPr>
       <w:r>
-        <w:t>Status</w:t>
+        <w:t>Stat</w:t>
       </w:r>
       <w:r>
         <w:t xml:space="preserve"> (value 1)</w:t>
@@ -584,7 +584,21 @@
         </w:numPr>
       </w:pPr>
       <w:r>
-        <w:t>These moves add status effects or stat modifications to the target monster. Some status effects are self-targeted (a buff) while others affect the opponent (a de-buff). Status moves do not carry any damage with their action.</w:t>
+        <w:t xml:space="preserve">These moves add stat modifications to the target monster. Some </w:t>
+      </w:r>
+      <w:r>
+        <w:t>stat changes</w:t>
+      </w:r>
+      <w:r>
+        <w:t xml:space="preserve"> are self-targeted (a buff) while others affect the opponent (a de-buff). Stat</w:t>
+      </w:r>
+      <w:r>
+        <w:t xml:space="preserve"> </w:t>
+      </w:r>
+      <w:bookmarkStart w:id="0" w:name="_GoBack"/>
+      <w:bookmarkEnd w:id="0"/>
+      <w:r>
+        <w:t>moves do not carry any damage with their action.</w:t>
       </w:r>
     </w:p>
     <w:p>
@@ -596,10 +610,7 @@
         </w:numPr>
       </w:pPr>
       <w:r>
-        <w:t>Attack/Status</w:t>
-      </w:r>
-      <w:r>
-        <w:t xml:space="preserve"> (value 2)</w:t>
+        <w:t>Attack/Stat (value 2)</w:t>
       </w:r>
     </w:p>
     <w:p>
@@ -611,7 +622,13 @@
         </w:numPr>
       </w:pPr>
       <w:r>
-        <w:t>These moves both attack and can cause status effects/stat modifications to the opponent. While powerful, they often come with conditions to limit their effectiveness. For example, many attack/status moves will have lower accuracy, damage, or the extra effect may only have a chance of triggering.</w:t>
+        <w:t>These moves both attack and can cause stat modifications to the opponent. While powerful, they often come with conditions to limit their effectiveness. For example, many attack/stat</w:t>
+      </w:r>
+      <w:r>
+        <w:t xml:space="preserve"> </w:t>
+      </w:r>
+      <w:r>
+        <w:t>moves will have lower accuracy, damage, or the extra effect may only have a chance of triggering.</w:t>
       </w:r>
     </w:p>
     <w:p>
@@ -623,10 +640,16 @@
         </w:numPr>
       </w:pPr>
       <w:r>
-        <w:t>Item</w:t>
-      </w:r>
-      <w:r>
-        <w:t xml:space="preserve"> (value 3)</w:t>
+        <w:t>Attack/Status</w:t>
+      </w:r>
+      <w:r>
+        <w:t xml:space="preserve"> (value </w:t>
+      </w:r>
+      <w:r>
+        <w:t>3</w:t>
+      </w:r>
+      <w:r>
+        <w:t>)</w:t>
       </w:r>
     </w:p>
     <w:p>
@@ -638,6 +661,51 @@
         </w:numPr>
       </w:pPr>
       <w:r>
+        <w:t xml:space="preserve">These moves </w:t>
+      </w:r>
+      <w:r>
+        <w:t xml:space="preserve">are similar to attack/stat, but instead </w:t>
+      </w:r>
+      <w:r>
+        <w:t>cause status effects to the opponent.</w:t>
+      </w:r>
+      <w:r>
+        <w:t xml:space="preserve"> These can cause external afflictions to the monsters.</w:t>
+      </w:r>
+      <w:r>
+        <w:t xml:space="preserve"> While powerful, they often come with conditions to limit their effectiveness. For example, many attack/status moves will have lower accuracy, damage, or the extra effect may only have a chance of triggering.</w:t>
+      </w:r>
+    </w:p>
+    <w:p>
+      <w:pPr>
+        <w:pStyle w:val="ListParagraph"/>
+        <w:numPr>
+          <w:ilvl w:val="0"/>
+          <w:numId w:val="7"/>
+        </w:numPr>
+      </w:pPr>
+      <w:r>
+        <w:t>Item</w:t>
+      </w:r>
+      <w:r>
+        <w:t xml:space="preserve"> (value </w:t>
+      </w:r>
+      <w:r>
+        <w:t>4</w:t>
+      </w:r>
+      <w:r>
+        <w:t>)</w:t>
+      </w:r>
+    </w:p>
+    <w:p>
+      <w:pPr>
+        <w:pStyle w:val="ListParagraph"/>
+        <w:numPr>
+          <w:ilvl w:val="1"/>
+          <w:numId w:val="7"/>
+        </w:numPr>
+      </w:pPr>
+      <w:r>
         <w:t>Items are single use moves with powerful effects. They effect the battle in ways that are stronger than regular moves</w:t>
       </w:r>
       <w:r>
@@ -751,7 +819,11 @@
         </w:numPr>
       </w:pPr>
       <w:r>
-        <w:t>This stat affects the accuracy of moves used by the monster. By default, it is 100%. A monster’s AC is multiplied by a move’s accuracy to get the hit success chance. For example, if a monster has 100% AC and the move has a 90% accuracy, it will hit 90% of the time. If a monster has 50% AC and the move has 70%, it will hit 35% of the time. Accuracy cannot be reduced below 25%</w:t>
+        <w:t xml:space="preserve">This stat affects the accuracy of moves used by the monster. By default, it is 100%. A monster’s AC is multiplied by a move’s accuracy to get the hit success chance. For example, if a monster has 100% AC and the move has a 90% </w:t>
+      </w:r>
+      <w:r>
+        <w:lastRenderedPageBreak/>
+        <w:t>accuracy, it will hit 90% of the time. If a monster has 50% AC and the move has 70%, it will hit 35% of the time. Accuracy cannot be reduced below 25%</w:t>
       </w:r>
       <w:r>
         <w:t>.</w:t>
@@ -778,11 +850,7 @@
         </w:numPr>
       </w:pPr>
       <w:r>
-        <w:t xml:space="preserve">This stat determines if a monster is able to “dodge” an attack. This stat affects a moves accuracy after the (Move accuracy * monster accuracy) calculation is made. For example, if an attacking monster with 100% AC uses a move with 90% </w:t>
-      </w:r>
-      <w:r>
-        <w:lastRenderedPageBreak/>
-        <w:t>accuracy against a monster with 10</w:t>
+        <w:t>This stat determines if a monster is able to “dodge” an attack. This stat affects a moves accuracy after the (Move accuracy * monster accuracy) calculation is made. For example, if an attacking monster with 100% AC uses a move with 90% accuracy against a monster with 10</w:t>
       </w:r>
       <w:r>
         <w:t>%</w:t>
@@ -917,19 +985,11 @@
           </wp:inline>
         </w:drawing>
       </w:r>
-      <w:proofErr w:type="spellStart"/>
-      <w:r>
-        <w:rPr>
-          <w:szCs w:val="24"/>
-        </w:rPr>
-        <w:t>Vulpix</w:t>
-      </w:r>
-      <w:proofErr w:type="spellEnd"/>
-      <w:r>
-        <w:rPr>
-          <w:szCs w:val="24"/>
-        </w:rPr>
-        <w:t xml:space="preserve">, </w:t>
+      <w:r>
+        <w:rPr>
+          <w:szCs w:val="24"/>
+        </w:rPr>
+        <w:t xml:space="preserve">Vulpix, </w:t>
       </w:r>
     </w:p>
     <w:p>
@@ -1435,6 +1495,7 @@
         <w:rPr>
           <w:szCs w:val="24"/>
         </w:rPr>
+        <w:lastRenderedPageBreak/>
         <w:t>Effects:</w:t>
       </w:r>
     </w:p>
@@ -1584,7 +1645,6 @@
         <w:pStyle w:val="Heading3"/>
       </w:pPr>
       <w:r>
-        <w:lastRenderedPageBreak/>
         <w:t>Water</w:t>
       </w:r>
       <w:r>
@@ -1674,7 +1734,6 @@
         </w:rPr>
         <w:t xml:space="preserve"> </w:t>
       </w:r>
-      <w:proofErr w:type="spellStart"/>
       <w:r>
         <w:rPr>
           <w:szCs w:val="24"/>
@@ -1687,7 +1746,6 @@
         </w:rPr>
         <w:t>hirl</w:t>
       </w:r>
-      <w:proofErr w:type="spellEnd"/>
     </w:p>
     <w:p>
       <w:pPr>
@@ -1987,8 +2045,6 @@
         </w:rPr>
         <w:t>k</w:t>
       </w:r>
-      <w:bookmarkStart w:id="0" w:name="_GoBack"/>
-      <w:bookmarkEnd w:id="0"/>
       <w:r>
         <w:rPr>
           <w:szCs w:val="24"/>
@@ -1999,7 +2055,7 @@
         <w:rPr>
           <w:szCs w:val="24"/>
         </w:rPr>
-        <w:t>Status</w:t>
+        <w:t>Stat</w:t>
       </w:r>
     </w:p>
     <w:p>
@@ -4131,7 +4187,7 @@
 </file>
 
 <file path=customXml/itemProps1.xml><?xml version="1.0" encoding="utf-8"?>
-<ds:datastoreItem xmlns:ds="http://schemas.openxmlformats.org/officeDocument/2006/customXml" ds:itemID="{EE930FAE-B74A-455B-B4B0-7D3779139081}">
+<ds:datastoreItem xmlns:ds="http://schemas.openxmlformats.org/officeDocument/2006/customXml" ds:itemID="{1DEF569A-837A-433B-8056-F89CC236F06E}">
   <ds:schemaRefs>
     <ds:schemaRef ds:uri="http://schemas.openxmlformats.org/officeDocument/2006/bibliography"/>
   </ds:schemaRefs>

</xml_diff>

<commit_message>
Added two new monsters
Cherrim - Grass Tank
Luxio - Fast Electirc Attacker
</commit_message>
<xml_diff>
--- a/DesignDoc.docx
+++ b/DesignDoc.docx
@@ -595,8 +595,6 @@
       <w:r>
         <w:t xml:space="preserve"> </w:t>
       </w:r>
-      <w:bookmarkStart w:id="0" w:name="_GoBack"/>
-      <w:bookmarkEnd w:id="0"/>
       <w:r>
         <w:t>moves do not carry any damage with their action.</w:t>
       </w:r>
@@ -622,13 +620,7 @@
         </w:numPr>
       </w:pPr>
       <w:r>
-        <w:t>These moves both attack and can cause stat modifications to the opponent. While powerful, they often come with conditions to limit their effectiveness. For example, many attack/stat</w:t>
-      </w:r>
-      <w:r>
-        <w:t xml:space="preserve"> </w:t>
-      </w:r>
-      <w:r>
-        <w:t>moves will have lower accuracy, damage, or the extra effect may only have a chance of triggering.</w:t>
+        <w:t>These moves both attack and can cause stat modifications to the opponent. While powerful, they often come with conditions to limit their effectiveness. For example, many attack/stat moves will have lower accuracy, damage, or the extra effect may only have a chance of triggering.</w:t>
       </w:r>
     </w:p>
     <w:p>
@@ -905,9 +897,23 @@
     </w:p>
     <w:p>
       <w:pPr>
+        <w:rPr>
+          <w:rFonts w:asciiTheme="majorHAnsi" w:eastAsiaTheme="majorEastAsia" w:hAnsiTheme="majorHAnsi" w:cstheme="majorBidi"/>
+          <w:color w:val="1F3763" w:themeColor="accent1" w:themeShade="7F"/>
+          <w:sz w:val="36"/>
+          <w:szCs w:val="24"/>
+        </w:rPr>
+      </w:pPr>
+      <w:r>
+        <w:br w:type="page"/>
+      </w:r>
+    </w:p>
+    <w:p>
+      <w:pPr>
         <w:pStyle w:val="Heading3"/>
       </w:pPr>
       <w:r>
+        <w:lastRenderedPageBreak/>
         <w:t>Fire Type</w:t>
       </w:r>
     </w:p>
@@ -1257,22 +1263,6 @@
     <w:p>
       <w:pPr>
         <w:pStyle w:val="ListParagraph"/>
-        <w:rPr>
-          <w:szCs w:val="24"/>
-        </w:rPr>
-      </w:pPr>
-    </w:p>
-    <w:p>
-      <w:pPr>
-        <w:pStyle w:val="ListParagraph"/>
-        <w:rPr>
-          <w:szCs w:val="24"/>
-        </w:rPr>
-      </w:pPr>
-    </w:p>
-    <w:p>
-      <w:pPr>
-        <w:pStyle w:val="ListParagraph"/>
         <w:numPr>
           <w:ilvl w:val="0"/>
           <w:numId w:val="2"/>
@@ -1381,22 +1371,6 @@
     <w:p>
       <w:pPr>
         <w:pStyle w:val="ListParagraph"/>
-        <w:rPr>
-          <w:szCs w:val="24"/>
-        </w:rPr>
-      </w:pPr>
-    </w:p>
-    <w:p>
-      <w:pPr>
-        <w:pStyle w:val="ListParagraph"/>
-        <w:rPr>
-          <w:szCs w:val="24"/>
-        </w:rPr>
-      </w:pPr>
-    </w:p>
-    <w:p>
-      <w:pPr>
-        <w:pStyle w:val="ListParagraph"/>
         <w:numPr>
           <w:ilvl w:val="0"/>
           <w:numId w:val="2"/>
@@ -1495,7 +1469,6 @@
         <w:rPr>
           <w:szCs w:val="24"/>
         </w:rPr>
-        <w:lastRenderedPageBreak/>
         <w:t>Effects:</w:t>
       </w:r>
     </w:p>
@@ -1526,6 +1499,14 @@
         </w:rPr>
         <w:t xml:space="preserve"> opponent</w:t>
       </w:r>
+    </w:p>
+    <w:p>
+      <w:pPr>
+        <w:pStyle w:val="ListParagraph"/>
+        <w:rPr>
+          <w:szCs w:val="24"/>
+        </w:rPr>
+      </w:pPr>
     </w:p>
     <w:p>
       <w:pPr>
@@ -1639,12 +1620,32 @@
         </w:rPr>
         <w:t>Heal 50% of Max HP. Single Us</w:t>
       </w:r>
+      <w:r>
+        <w:rPr>
+          <w:szCs w:val="24"/>
+        </w:rPr>
+        <w:t>e</w:t>
+      </w:r>
+    </w:p>
+    <w:p>
+      <w:pPr>
+        <w:rPr>
+          <w:rFonts w:asciiTheme="majorHAnsi" w:eastAsiaTheme="majorEastAsia" w:hAnsiTheme="majorHAnsi" w:cstheme="majorBidi"/>
+          <w:color w:val="1F3763" w:themeColor="accent1" w:themeShade="7F"/>
+          <w:sz w:val="36"/>
+          <w:szCs w:val="24"/>
+        </w:rPr>
+      </w:pPr>
+      <w:r>
+        <w:br w:type="page"/>
+      </w:r>
     </w:p>
     <w:p>
       <w:pPr>
         <w:pStyle w:val="Heading3"/>
       </w:pPr>
       <w:r>
+        <w:lastRenderedPageBreak/>
         <w:t>Water</w:t>
       </w:r>
       <w:r>
@@ -2005,6 +2006,14 @@
     <w:p>
       <w:pPr>
         <w:pStyle w:val="ListParagraph"/>
+        <w:rPr>
+          <w:szCs w:val="24"/>
+        </w:rPr>
+      </w:pPr>
+    </w:p>
+    <w:p>
+      <w:pPr>
+        <w:pStyle w:val="ListParagraph"/>
         <w:numPr>
           <w:ilvl w:val="0"/>
           <w:numId w:val="4"/>
@@ -2291,6 +2300,14 @@
     <w:p>
       <w:pPr>
         <w:pStyle w:val="ListParagraph"/>
+        <w:rPr>
+          <w:szCs w:val="24"/>
+        </w:rPr>
+      </w:pPr>
+    </w:p>
+    <w:p>
+      <w:pPr>
+        <w:pStyle w:val="ListParagraph"/>
         <w:numPr>
           <w:ilvl w:val="0"/>
           <w:numId w:val="4"/>
@@ -2396,11 +2413,6 @@
     </w:p>
     <w:p>
       <w:pPr>
-        <w:pStyle w:val="ListParagraph"/>
-        <w:numPr>
-          <w:ilvl w:val="0"/>
-          <w:numId w:val="3"/>
-        </w:numPr>
         <w:rPr>
           <w:szCs w:val="24"/>
         </w:rPr>
@@ -2413,8 +2425,152 @@
         </w:sectPr>
       </w:pPr>
     </w:p>
-    <w:p>
-      <w:pPr>
+    <w:p/>
+    <w:p>
+      <w:pPr>
+        <w:rPr>
+          <w:rFonts w:asciiTheme="majorHAnsi" w:eastAsiaTheme="majorEastAsia" w:hAnsiTheme="majorHAnsi" w:cstheme="majorBidi"/>
+          <w:color w:val="1F3763" w:themeColor="accent1" w:themeShade="7F"/>
+          <w:sz w:val="36"/>
+          <w:szCs w:val="24"/>
+        </w:rPr>
+      </w:pPr>
+      <w:r>
+        <w:br w:type="page"/>
+      </w:r>
+    </w:p>
+    <w:p>
+      <w:pPr>
+        <w:pStyle w:val="Heading3"/>
+      </w:pPr>
+      <w:r>
+        <w:lastRenderedPageBreak/>
+        <w:t>Electric</w:t>
+      </w:r>
+      <w:r>
+        <w:t xml:space="preserve"> </w:t>
+      </w:r>
+      <w:r>
+        <w:t>Typ</w:t>
+      </w:r>
+      <w:r>
+        <w:t>e</w:t>
+      </w:r>
+    </w:p>
+    <w:p>
+      <w:pPr>
+        <w:rPr>
+          <w:szCs w:val="24"/>
+          <w:u w:val="single"/>
+        </w:rPr>
+      </w:pPr>
+      <w:r>
+        <w:rPr>
+          <w:szCs w:val="24"/>
+          <w:u w:val="single"/>
+        </w:rPr>
+        <w:t>Visual Design:</w:t>
+      </w:r>
+    </w:p>
+    <w:p>
+      <w:pPr>
+        <w:rPr>
+          <w:szCs w:val="24"/>
+        </w:rPr>
+      </w:pPr>
+      <w:r>
+        <w:rPr>
+          <w:noProof/>
+        </w:rPr>
+        <w:drawing>
+          <wp:inline distT="0" distB="0" distL="0" distR="0" wp14:anchorId="14F2D167" wp14:editId="4FE16E10">
+            <wp:extent cx="1876425" cy="1876425"/>
+            <wp:effectExtent l="0" t="0" r="9525" b="0"/>
+            <wp:docPr id="17" name="Picture 17"/>
+            <wp:cNvGraphicFramePr>
+              <a:graphicFrameLocks xmlns:a="http://schemas.openxmlformats.org/drawingml/2006/main" noChangeAspect="1"/>
+            </wp:cNvGraphicFramePr>
+            <a:graphic xmlns:a="http://schemas.openxmlformats.org/drawingml/2006/main">
+              <a:graphicData uri="http://schemas.openxmlformats.org/drawingml/2006/picture">
+                <pic:pic xmlns:pic="http://schemas.openxmlformats.org/drawingml/2006/picture">
+                  <pic:nvPicPr>
+                    <pic:cNvPr id="0" name="Picture 7"/>
+                    <pic:cNvPicPr>
+                      <a:picLocks noChangeAspect="1" noChangeArrowheads="1"/>
+                    </pic:cNvPicPr>
+                  </pic:nvPicPr>
+                  <pic:blipFill>
+                    <a:blip r:embed="rId16">
+                      <a:extLst>
+                        <a:ext uri="{28A0092B-C50C-407E-A947-70E740481C1C}">
+                          <a14:useLocalDpi xmlns:a14="http://schemas.microsoft.com/office/drawing/2010/main" val="0"/>
+                        </a:ext>
+                      </a:extLst>
+                    </a:blip>
+                    <a:srcRect/>
+                    <a:stretch>
+                      <a:fillRect/>
+                    </a:stretch>
+                  </pic:blipFill>
+                  <pic:spPr bwMode="auto">
+                    <a:xfrm>
+                      <a:off x="0" y="0"/>
+                      <a:ext cx="1876425" cy="1876425"/>
+                    </a:xfrm>
+                    <a:prstGeom prst="rect">
+                      <a:avLst/>
+                    </a:prstGeom>
+                    <a:noFill/>
+                    <a:ln>
+                      <a:noFill/>
+                    </a:ln>
+                  </pic:spPr>
+                </pic:pic>
+              </a:graphicData>
+            </a:graphic>
+          </wp:inline>
+        </w:drawing>
+      </w:r>
+      <w:r>
+        <w:rPr>
+          <w:szCs w:val="24"/>
+        </w:rPr>
+        <w:t>Luxio</w:t>
+      </w:r>
+      <w:r>
+        <w:rPr>
+          <w:szCs w:val="24"/>
+        </w:rPr>
+        <w:t xml:space="preserve">, </w:t>
+      </w:r>
+    </w:p>
+    <w:p>
+      <w:pPr>
+        <w:rPr>
+          <w:szCs w:val="24"/>
+          <w:u w:val="single"/>
+        </w:rPr>
+      </w:pPr>
+      <w:r>
+        <w:rPr>
+          <w:szCs w:val="24"/>
+          <w:u w:val="single"/>
+        </w:rPr>
+        <w:t>Stats</w:t>
+      </w:r>
+      <w:r>
+        <w:rPr>
+          <w:szCs w:val="24"/>
+          <w:u w:val="single"/>
+        </w:rPr>
+        <w:t>:</w:t>
+      </w:r>
+    </w:p>
+    <w:p>
+      <w:pPr>
+        <w:rPr>
+          <w:szCs w:val="24"/>
+        </w:rPr>
         <w:sectPr>
           <w:type w:val="continuous"/>
           <w:pgSz w:w="12240" w:h="15840"/>
@@ -2426,9 +2582,1442 @@
     </w:p>
     <w:p>
       <w:pPr>
+        <w:rPr>
+          <w:szCs w:val="24"/>
+        </w:rPr>
+      </w:pPr>
+      <w:r>
+        <w:rPr>
+          <w:szCs w:val="24"/>
+        </w:rPr>
+        <w:t>HP: 100</w:t>
+      </w:r>
+    </w:p>
+    <w:p>
+      <w:pPr>
+        <w:rPr>
+          <w:szCs w:val="24"/>
+        </w:rPr>
+      </w:pPr>
+      <w:r>
+        <w:rPr>
+          <w:szCs w:val="24"/>
+        </w:rPr>
+        <w:t>AT:  50</w:t>
+      </w:r>
+    </w:p>
+    <w:p>
+      <w:pPr>
+        <w:rPr>
+          <w:szCs w:val="24"/>
+        </w:rPr>
+      </w:pPr>
+      <w:r>
+        <w:rPr>
+          <w:szCs w:val="24"/>
+        </w:rPr>
+        <w:t xml:space="preserve">DF: </w:t>
+      </w:r>
+      <w:r>
+        <w:rPr>
+          <w:szCs w:val="24"/>
+        </w:rPr>
+        <w:t>4</w:t>
+      </w:r>
+      <w:r>
+        <w:rPr>
+          <w:szCs w:val="24"/>
+        </w:rPr>
+        <w:t>5</w:t>
+      </w:r>
+    </w:p>
+    <w:p>
+      <w:pPr>
+        <w:rPr>
+          <w:szCs w:val="24"/>
+        </w:rPr>
+      </w:pPr>
+      <w:r>
+        <w:rPr>
+          <w:szCs w:val="24"/>
+        </w:rPr>
+        <w:t>AC: 100%</w:t>
+      </w:r>
+    </w:p>
+    <w:p>
+      <w:pPr>
+        <w:rPr>
+          <w:szCs w:val="24"/>
+        </w:rPr>
+      </w:pPr>
+      <w:r>
+        <w:rPr>
+          <w:szCs w:val="24"/>
+        </w:rPr>
+        <w:t>EV: 0%</w:t>
+      </w:r>
+    </w:p>
+    <w:p>
+      <w:pPr>
+        <w:rPr>
+          <w:szCs w:val="24"/>
+        </w:rPr>
+        <w:sectPr>
+          <w:type w:val="continuous"/>
+          <w:pgSz w:w="12240" w:h="15840"/>
+          <w:pgMar w:top="1440" w:right="1440" w:bottom="1440" w:left="1440" w:header="720" w:footer="720" w:gutter="0"/>
+          <w:cols w:num="3" w:space="720"/>
+          <w:docGrid w:linePitch="360"/>
+        </w:sectPr>
+      </w:pPr>
+      <w:r>
+        <w:rPr>
+          <w:szCs w:val="24"/>
+        </w:rPr>
+        <w:t xml:space="preserve">SP: </w:t>
+      </w:r>
+      <w:r>
+        <w:rPr>
+          <w:szCs w:val="24"/>
+        </w:rPr>
+        <w:t>6</w:t>
+      </w:r>
+      <w:r>
+        <w:rPr>
+          <w:szCs w:val="24"/>
+        </w:rPr>
+        <w:t>/10</w:t>
+      </w:r>
+    </w:p>
+    <w:p>
+      <w:pPr>
+        <w:rPr>
+          <w:szCs w:val="24"/>
+        </w:rPr>
+      </w:pPr>
+      <w:r>
+        <w:rPr>
+          <w:szCs w:val="24"/>
+          <w:u w:val="single"/>
+        </w:rPr>
+        <w:t>Moves</w:t>
+      </w:r>
+      <w:r>
+        <w:rPr>
+          <w:szCs w:val="24"/>
+          <w:u w:val="single"/>
+        </w:rPr>
+        <w:t>:</w:t>
+      </w:r>
+    </w:p>
+    <w:p>
+      <w:pPr>
+        <w:pStyle w:val="ListParagraph"/>
+        <w:numPr>
+          <w:ilvl w:val="0"/>
+          <w:numId w:val="8"/>
+        </w:numPr>
+        <w:rPr>
+          <w:szCs w:val="24"/>
+        </w:rPr>
+        <w:sectPr>
+          <w:type w:val="continuous"/>
+          <w:pgSz w:w="12240" w:h="15840"/>
+          <w:pgMar w:top="1440" w:right="1440" w:bottom="1440" w:left="1440" w:header="720" w:footer="720" w:gutter="0"/>
+          <w:cols w:space="720"/>
+          <w:docGrid w:linePitch="360"/>
+        </w:sectPr>
+      </w:pPr>
+    </w:p>
+    <w:p>
+      <w:pPr>
+        <w:pStyle w:val="ListParagraph"/>
+        <w:numPr>
+          <w:ilvl w:val="0"/>
+          <w:numId w:val="8"/>
+        </w:numPr>
+        <w:rPr>
+          <w:szCs w:val="24"/>
+        </w:rPr>
+      </w:pPr>
+      <w:r>
+        <w:rPr>
+          <w:szCs w:val="24"/>
+        </w:rPr>
+        <w:t>Tackle</w:t>
+      </w:r>
+    </w:p>
+    <w:p>
+      <w:pPr>
+        <w:pStyle w:val="ListParagraph"/>
+        <w:rPr>
+          <w:szCs w:val="24"/>
+        </w:rPr>
+      </w:pPr>
+      <w:r>
+        <w:rPr>
+          <w:szCs w:val="24"/>
+        </w:rPr>
+        <w:t>Type: Attack</w:t>
+      </w:r>
+    </w:p>
+    <w:p>
+      <w:pPr>
+        <w:pStyle w:val="ListParagraph"/>
+        <w:rPr>
+          <w:szCs w:val="24"/>
+        </w:rPr>
+      </w:pPr>
+      <w:r>
+        <w:rPr>
+          <w:szCs w:val="24"/>
+        </w:rPr>
+        <w:t>Base Power: 40</w:t>
+      </w:r>
+    </w:p>
+    <w:p>
+      <w:pPr>
+        <w:pStyle w:val="ListParagraph"/>
+        <w:rPr>
+          <w:szCs w:val="24"/>
+        </w:rPr>
+      </w:pPr>
+      <w:r>
+        <w:rPr>
+          <w:szCs w:val="24"/>
+        </w:rPr>
+        <w:t>Base Accuracy: 100%</w:t>
+      </w:r>
+    </w:p>
+    <w:p>
+      <w:pPr>
+        <w:pStyle w:val="ListParagraph"/>
+        <w:rPr>
+          <w:szCs w:val="24"/>
+        </w:rPr>
+      </w:pPr>
+      <w:r>
+        <w:rPr>
+          <w:szCs w:val="24"/>
+        </w:rPr>
+        <w:t>Effects:</w:t>
+      </w:r>
+    </w:p>
+    <w:p>
+      <w:pPr>
+        <w:pStyle w:val="ListParagraph"/>
+        <w:rPr>
+          <w:szCs w:val="24"/>
+        </w:rPr>
+      </w:pPr>
+      <w:r>
+        <w:rPr>
+          <w:szCs w:val="24"/>
+        </w:rPr>
+        <w:t>None</w:t>
+      </w:r>
+    </w:p>
+    <w:p>
+      <w:pPr>
+        <w:pStyle w:val="ListParagraph"/>
+        <w:rPr>
+          <w:szCs w:val="24"/>
+        </w:rPr>
+      </w:pPr>
+    </w:p>
+    <w:p>
+      <w:pPr>
+        <w:pStyle w:val="ListParagraph"/>
+        <w:numPr>
+          <w:ilvl w:val="0"/>
+          <w:numId w:val="8"/>
+        </w:numPr>
+        <w:rPr>
+          <w:szCs w:val="24"/>
+        </w:rPr>
+      </w:pPr>
+      <w:r>
+        <w:rPr>
+          <w:szCs w:val="24"/>
+        </w:rPr>
+        <w:t>Growl</w:t>
+      </w:r>
+    </w:p>
+    <w:p>
+      <w:pPr>
+        <w:pStyle w:val="ListParagraph"/>
+        <w:rPr>
+          <w:szCs w:val="24"/>
+        </w:rPr>
+      </w:pPr>
+      <w:r>
+        <w:rPr>
+          <w:szCs w:val="24"/>
+        </w:rPr>
+        <w:t xml:space="preserve">Type: </w:t>
+      </w:r>
+      <w:r>
+        <w:rPr>
+          <w:szCs w:val="24"/>
+        </w:rPr>
+        <w:t>Status</w:t>
+      </w:r>
+    </w:p>
+    <w:p>
+      <w:pPr>
+        <w:pStyle w:val="ListParagraph"/>
+        <w:rPr>
+          <w:szCs w:val="24"/>
+        </w:rPr>
+      </w:pPr>
+      <w:r>
+        <w:rPr>
+          <w:szCs w:val="24"/>
+        </w:rPr>
+        <w:t xml:space="preserve">Base Power: </w:t>
+      </w:r>
+      <w:r>
+        <w:rPr>
+          <w:szCs w:val="24"/>
+        </w:rPr>
+        <w:t>--</w:t>
+      </w:r>
+    </w:p>
+    <w:p>
+      <w:pPr>
+        <w:pStyle w:val="ListParagraph"/>
+        <w:rPr>
+          <w:szCs w:val="24"/>
+        </w:rPr>
+      </w:pPr>
+      <w:r>
+        <w:rPr>
+          <w:szCs w:val="24"/>
+        </w:rPr>
+        <w:t>Base Accuracy: 100%</w:t>
+      </w:r>
+    </w:p>
+    <w:p>
+      <w:pPr>
+        <w:pStyle w:val="ListParagraph"/>
+        <w:rPr>
+          <w:szCs w:val="24"/>
+        </w:rPr>
+      </w:pPr>
+      <w:r>
+        <w:rPr>
+          <w:szCs w:val="24"/>
+        </w:rPr>
+        <w:t>Effects:</w:t>
+      </w:r>
+    </w:p>
+    <w:p>
+      <w:pPr>
+        <w:pStyle w:val="ListParagraph"/>
+        <w:rPr>
+          <w:szCs w:val="24"/>
+        </w:rPr>
+      </w:pPr>
+      <w:r>
+        <w:rPr>
+          <w:szCs w:val="24"/>
+        </w:rPr>
+        <w:t xml:space="preserve">Lower Opponent </w:t>
+      </w:r>
+      <w:r>
+        <w:rPr>
+          <w:szCs w:val="24"/>
+        </w:rPr>
+        <w:t xml:space="preserve">Attack </w:t>
+      </w:r>
+      <w:r>
+        <w:rPr>
+          <w:szCs w:val="24"/>
+        </w:rPr>
+        <w:t>by 10</w:t>
+      </w:r>
+    </w:p>
+    <w:p>
+      <w:pPr>
+        <w:pStyle w:val="ListParagraph"/>
+        <w:numPr>
+          <w:ilvl w:val="0"/>
+          <w:numId w:val="8"/>
+        </w:numPr>
+        <w:rPr>
+          <w:szCs w:val="24"/>
+        </w:rPr>
+      </w:pPr>
+      <w:r>
+        <w:rPr>
+          <w:szCs w:val="24"/>
+        </w:rPr>
+        <w:t>Spark</w:t>
+      </w:r>
+    </w:p>
+    <w:p>
+      <w:pPr>
+        <w:pStyle w:val="ListParagraph"/>
+        <w:rPr>
+          <w:szCs w:val="24"/>
+        </w:rPr>
+      </w:pPr>
+      <w:r>
+        <w:rPr>
+          <w:szCs w:val="24"/>
+        </w:rPr>
+        <w:t>Type: Attack</w:t>
+      </w:r>
+      <w:r>
+        <w:rPr>
+          <w:szCs w:val="24"/>
+        </w:rPr>
+        <w:t>/Status</w:t>
+      </w:r>
+    </w:p>
+    <w:p>
+      <w:pPr>
+        <w:pStyle w:val="ListParagraph"/>
+        <w:rPr>
+          <w:szCs w:val="24"/>
+        </w:rPr>
+      </w:pPr>
+      <w:r>
+        <w:rPr>
+          <w:szCs w:val="24"/>
+        </w:rPr>
+        <w:t xml:space="preserve">Base Power: </w:t>
+      </w:r>
+      <w:r>
+        <w:rPr>
+          <w:szCs w:val="24"/>
+        </w:rPr>
+        <w:t>3</w:t>
+      </w:r>
+      <w:r>
+        <w:rPr>
+          <w:szCs w:val="24"/>
+        </w:rPr>
+        <w:t>0</w:t>
+      </w:r>
+    </w:p>
+    <w:p>
+      <w:pPr>
+        <w:pStyle w:val="ListParagraph"/>
+        <w:rPr>
+          <w:szCs w:val="24"/>
+        </w:rPr>
+      </w:pPr>
+      <w:r>
+        <w:rPr>
+          <w:szCs w:val="24"/>
+        </w:rPr>
+        <w:t xml:space="preserve">Base Accuracy: </w:t>
+      </w:r>
+      <w:r>
+        <w:rPr>
+          <w:szCs w:val="24"/>
+        </w:rPr>
+        <w:t>9</w:t>
+      </w:r>
+      <w:r>
+        <w:rPr>
+          <w:szCs w:val="24"/>
+        </w:rPr>
+        <w:t>0%</w:t>
+      </w:r>
+    </w:p>
+    <w:p>
+      <w:pPr>
+        <w:pStyle w:val="ListParagraph"/>
+        <w:rPr>
+          <w:szCs w:val="24"/>
+        </w:rPr>
+      </w:pPr>
+      <w:r>
+        <w:rPr>
+          <w:szCs w:val="24"/>
+        </w:rPr>
+        <w:t>Effects:</w:t>
+      </w:r>
+    </w:p>
+    <w:p>
+      <w:pPr>
+        <w:pStyle w:val="ListParagraph"/>
+        <w:rPr>
+          <w:szCs w:val="24"/>
+        </w:rPr>
+      </w:pPr>
+      <w:r>
+        <w:rPr>
+          <w:szCs w:val="24"/>
+        </w:rPr>
+        <w:t>4</w:t>
+      </w:r>
+      <w:r>
+        <w:rPr>
+          <w:szCs w:val="24"/>
+        </w:rPr>
+        <w:t>0</w:t>
+      </w:r>
+      <w:r>
+        <w:rPr>
+          <w:szCs w:val="24"/>
+        </w:rPr>
+        <w:t xml:space="preserve">% to </w:t>
+      </w:r>
+      <w:r>
+        <w:rPr>
+          <w:i/>
+          <w:iCs/>
+          <w:szCs w:val="24"/>
+        </w:rPr>
+        <w:t xml:space="preserve">Paralyze </w:t>
+      </w:r>
+      <w:r>
+        <w:rPr>
+          <w:szCs w:val="24"/>
+        </w:rPr>
+        <w:t>opponent</w:t>
+      </w:r>
+    </w:p>
+    <w:p>
+      <w:pPr>
+        <w:pStyle w:val="ListParagraph"/>
+        <w:rPr>
+          <w:szCs w:val="24"/>
+        </w:rPr>
+      </w:pPr>
+    </w:p>
+    <w:p>
+      <w:pPr>
+        <w:pStyle w:val="ListParagraph"/>
+        <w:numPr>
+          <w:ilvl w:val="0"/>
+          <w:numId w:val="8"/>
+        </w:numPr>
+        <w:rPr>
+          <w:szCs w:val="24"/>
+        </w:rPr>
+      </w:pPr>
+      <w:r>
+        <w:rPr>
+          <w:szCs w:val="24"/>
+        </w:rPr>
+        <w:t>Potion</w:t>
+      </w:r>
+    </w:p>
+    <w:p>
+      <w:pPr>
+        <w:pStyle w:val="ListParagraph"/>
+        <w:rPr>
+          <w:szCs w:val="24"/>
+        </w:rPr>
+      </w:pPr>
+      <w:r>
+        <w:rPr>
+          <w:szCs w:val="24"/>
+        </w:rPr>
+        <w:t xml:space="preserve">Type: </w:t>
+      </w:r>
+      <w:r>
+        <w:rPr>
+          <w:szCs w:val="24"/>
+        </w:rPr>
+        <w:t>Item</w:t>
+      </w:r>
+    </w:p>
+    <w:p>
+      <w:pPr>
+        <w:pStyle w:val="ListParagraph"/>
+        <w:rPr>
+          <w:szCs w:val="24"/>
+        </w:rPr>
+      </w:pPr>
+      <w:r>
+        <w:rPr>
+          <w:szCs w:val="24"/>
+        </w:rPr>
+        <w:t xml:space="preserve">Base Power: </w:t>
+      </w:r>
+      <w:r>
+        <w:rPr>
+          <w:szCs w:val="24"/>
+        </w:rPr>
+        <w:t>--</w:t>
+      </w:r>
+    </w:p>
+    <w:p>
+      <w:pPr>
+        <w:pStyle w:val="ListParagraph"/>
+        <w:rPr>
+          <w:szCs w:val="24"/>
+        </w:rPr>
+      </w:pPr>
+      <w:r>
+        <w:rPr>
+          <w:szCs w:val="24"/>
+        </w:rPr>
+        <w:t>Base Accuracy:</w:t>
+      </w:r>
+      <w:r>
+        <w:rPr>
+          <w:szCs w:val="24"/>
+        </w:rPr>
+        <w:t xml:space="preserve"> --</w:t>
+      </w:r>
+    </w:p>
+    <w:p>
+      <w:pPr>
+        <w:pStyle w:val="ListParagraph"/>
+        <w:rPr>
+          <w:szCs w:val="24"/>
+        </w:rPr>
+      </w:pPr>
+      <w:r>
+        <w:rPr>
+          <w:szCs w:val="24"/>
+        </w:rPr>
+        <w:t>Effects:</w:t>
+      </w:r>
+    </w:p>
+    <w:p>
+      <w:pPr>
+        <w:pStyle w:val="ListParagraph"/>
+        <w:rPr>
+          <w:szCs w:val="24"/>
+        </w:rPr>
+        <w:sectPr>
+          <w:type w:val="continuous"/>
+          <w:pgSz w:w="12240" w:h="15840"/>
+          <w:pgMar w:top="1440" w:right="1440" w:bottom="1440" w:left="1440" w:header="720" w:footer="720" w:gutter="0"/>
+          <w:cols w:num="2" w:space="720"/>
+          <w:docGrid w:linePitch="360"/>
+        </w:sectPr>
+      </w:pPr>
+      <w:r>
+        <w:rPr>
+          <w:szCs w:val="24"/>
+        </w:rPr>
+        <w:t>Heal 50% of Max HP. Single Us</w:t>
+      </w:r>
+      <w:r>
+        <w:rPr>
+          <w:szCs w:val="24"/>
+        </w:rPr>
+        <w:t>e</w:t>
+      </w:r>
+    </w:p>
+    <w:p>
+      <w:pPr>
+        <w:sectPr>
+          <w:type w:val="continuous"/>
+          <w:pgSz w:w="12240" w:h="15840"/>
+          <w:pgMar w:top="1440" w:right="1440" w:bottom="1440" w:left="1440" w:header="720" w:footer="720" w:gutter="0"/>
+          <w:cols w:space="720"/>
+          <w:docGrid w:linePitch="360"/>
+        </w:sectPr>
+      </w:pPr>
+    </w:p>
+    <w:p>
+      <w:r>
+        <w:br w:type="page"/>
+      </w:r>
+    </w:p>
+    <w:p>
+      <w:pPr>
+        <w:pStyle w:val="Heading3"/>
+      </w:pPr>
+      <w:r>
+        <w:lastRenderedPageBreak/>
+        <w:t>Grass</w:t>
+      </w:r>
+      <w:r>
+        <w:t xml:space="preserve"> </w:t>
+      </w:r>
+      <w:r>
+        <w:t>Typ</w:t>
+      </w:r>
+      <w:r>
+        <w:t>e</w:t>
+      </w:r>
+    </w:p>
+    <w:p>
+      <w:pPr>
+        <w:rPr>
+          <w:szCs w:val="24"/>
+          <w:u w:val="single"/>
+        </w:rPr>
+      </w:pPr>
+      <w:r>
+        <w:rPr>
+          <w:szCs w:val="24"/>
+          <w:u w:val="single"/>
+        </w:rPr>
+        <w:t>Visual Design:</w:t>
+      </w:r>
+    </w:p>
+    <w:p>
+      <w:pPr>
+        <w:rPr>
+          <w:szCs w:val="24"/>
+        </w:rPr>
+      </w:pPr>
+      <w:r>
+        <w:rPr>
+          <w:noProof/>
+        </w:rPr>
+        <w:drawing>
+          <wp:inline distT="0" distB="0" distL="0" distR="0" wp14:anchorId="5505382E" wp14:editId="6EAC6C24">
+            <wp:extent cx="1495425" cy="1495425"/>
+            <wp:effectExtent l="0" t="0" r="0" b="9525"/>
+            <wp:docPr id="16" name="Picture 16"/>
+            <wp:cNvGraphicFramePr>
+              <a:graphicFrameLocks xmlns:a="http://schemas.openxmlformats.org/drawingml/2006/main" noChangeAspect="1"/>
+            </wp:cNvGraphicFramePr>
+            <a:graphic xmlns:a="http://schemas.openxmlformats.org/drawingml/2006/main">
+              <a:graphicData uri="http://schemas.openxmlformats.org/drawingml/2006/picture">
+                <pic:pic xmlns:pic="http://schemas.openxmlformats.org/drawingml/2006/picture">
+                  <pic:nvPicPr>
+                    <pic:cNvPr id="0" name="Picture 5"/>
+                    <pic:cNvPicPr>
+                      <a:picLocks noChangeAspect="1" noChangeArrowheads="1"/>
+                    </pic:cNvPicPr>
+                  </pic:nvPicPr>
+                  <pic:blipFill>
+                    <a:blip r:embed="rId17">
+                      <a:extLst>
+                        <a:ext uri="{28A0092B-C50C-407E-A947-70E740481C1C}">
+                          <a14:useLocalDpi xmlns:a14="http://schemas.microsoft.com/office/drawing/2010/main" val="0"/>
+                        </a:ext>
+                      </a:extLst>
+                    </a:blip>
+                    <a:srcRect/>
+                    <a:stretch>
+                      <a:fillRect/>
+                    </a:stretch>
+                  </pic:blipFill>
+                  <pic:spPr bwMode="auto">
+                    <a:xfrm>
+                      <a:off x="0" y="0"/>
+                      <a:ext cx="1495425" cy="1495425"/>
+                    </a:xfrm>
+                    <a:prstGeom prst="rect">
+                      <a:avLst/>
+                    </a:prstGeom>
+                    <a:noFill/>
+                    <a:ln>
+                      <a:noFill/>
+                    </a:ln>
+                  </pic:spPr>
+                </pic:pic>
+              </a:graphicData>
+            </a:graphic>
+          </wp:inline>
+        </w:drawing>
+      </w:r>
+      <w:r>
+        <w:rPr>
+          <w:szCs w:val="24"/>
+        </w:rPr>
+        <w:t>Cherubi</w:t>
+      </w:r>
+      <w:r>
+        <w:rPr>
+          <w:szCs w:val="24"/>
+        </w:rPr>
+        <w:t xml:space="preserve">, </w:t>
+      </w:r>
+    </w:p>
+    <w:p>
+      <w:pPr>
+        <w:rPr>
+          <w:szCs w:val="24"/>
+          <w:u w:val="single"/>
+        </w:rPr>
+      </w:pPr>
+      <w:r>
+        <w:rPr>
+          <w:szCs w:val="24"/>
+          <w:u w:val="single"/>
+        </w:rPr>
+        <w:t>Stats</w:t>
+      </w:r>
+      <w:r>
+        <w:rPr>
+          <w:szCs w:val="24"/>
+          <w:u w:val="single"/>
+        </w:rPr>
+        <w:t>:</w:t>
+      </w:r>
+    </w:p>
+    <w:p>
+      <w:pPr>
+        <w:rPr>
+          <w:szCs w:val="24"/>
+        </w:rPr>
+        <w:sectPr>
+          <w:type w:val="continuous"/>
+          <w:pgSz w:w="12240" w:h="15840"/>
+          <w:pgMar w:top="1440" w:right="1440" w:bottom="1440" w:left="1440" w:header="720" w:footer="720" w:gutter="0"/>
+          <w:cols w:space="720"/>
+          <w:docGrid w:linePitch="360"/>
+        </w:sectPr>
+      </w:pPr>
+    </w:p>
+    <w:p>
+      <w:pPr>
+        <w:rPr>
+          <w:szCs w:val="24"/>
+        </w:rPr>
+      </w:pPr>
+      <w:r>
+        <w:rPr>
+          <w:szCs w:val="24"/>
+        </w:rPr>
+        <w:t>HP: 100</w:t>
+      </w:r>
+    </w:p>
+    <w:p>
+      <w:pPr>
+        <w:rPr>
+          <w:szCs w:val="24"/>
+        </w:rPr>
+      </w:pPr>
+      <w:r>
+        <w:rPr>
+          <w:szCs w:val="24"/>
+        </w:rPr>
+        <w:t xml:space="preserve">AT:  </w:t>
+      </w:r>
+      <w:r>
+        <w:rPr>
+          <w:szCs w:val="24"/>
+        </w:rPr>
+        <w:t>4</w:t>
+      </w:r>
+      <w:r>
+        <w:rPr>
+          <w:szCs w:val="24"/>
+        </w:rPr>
+        <w:t>0</w:t>
+      </w:r>
+    </w:p>
+    <w:p>
+      <w:pPr>
+        <w:rPr>
+          <w:szCs w:val="24"/>
+        </w:rPr>
+      </w:pPr>
+      <w:r>
+        <w:rPr>
+          <w:szCs w:val="24"/>
+        </w:rPr>
+        <w:t xml:space="preserve">DF: </w:t>
+      </w:r>
+      <w:r>
+        <w:rPr>
+          <w:szCs w:val="24"/>
+        </w:rPr>
+        <w:t>60</w:t>
+      </w:r>
+    </w:p>
+    <w:p>
+      <w:pPr>
+        <w:rPr>
+          <w:szCs w:val="24"/>
+        </w:rPr>
+      </w:pPr>
+      <w:r>
+        <w:rPr>
+          <w:szCs w:val="24"/>
+        </w:rPr>
+        <w:t>AC: 100%</w:t>
+      </w:r>
+    </w:p>
+    <w:p>
+      <w:pPr>
+        <w:rPr>
+          <w:szCs w:val="24"/>
+        </w:rPr>
+      </w:pPr>
+      <w:r>
+        <w:rPr>
+          <w:szCs w:val="24"/>
+        </w:rPr>
+        <w:t>EV: 0%</w:t>
+      </w:r>
+    </w:p>
+    <w:p>
+      <w:pPr>
+        <w:rPr>
+          <w:szCs w:val="24"/>
+        </w:rPr>
+        <w:sectPr>
+          <w:type w:val="continuous"/>
+          <w:pgSz w:w="12240" w:h="15840"/>
+          <w:pgMar w:top="1440" w:right="1440" w:bottom="1440" w:left="1440" w:header="720" w:footer="720" w:gutter="0"/>
+          <w:cols w:num="3" w:space="720"/>
+          <w:docGrid w:linePitch="360"/>
+        </w:sectPr>
+      </w:pPr>
+      <w:r>
+        <w:rPr>
+          <w:szCs w:val="24"/>
+        </w:rPr>
+        <w:t xml:space="preserve">SP: </w:t>
+      </w:r>
+      <w:r>
+        <w:rPr>
+          <w:szCs w:val="24"/>
+        </w:rPr>
+        <w:t>4</w:t>
+      </w:r>
+      <w:r>
+        <w:rPr>
+          <w:szCs w:val="24"/>
+        </w:rPr>
+        <w:t>/10</w:t>
+      </w:r>
+    </w:p>
+    <w:p>
+      <w:pPr>
+        <w:rPr>
+          <w:szCs w:val="24"/>
+        </w:rPr>
+      </w:pPr>
+      <w:r>
+        <w:rPr>
+          <w:szCs w:val="24"/>
+          <w:u w:val="single"/>
+        </w:rPr>
+        <w:t>Moves</w:t>
+      </w:r>
+      <w:r>
+        <w:rPr>
+          <w:szCs w:val="24"/>
+          <w:u w:val="single"/>
+        </w:rPr>
+        <w:t>:</w:t>
+      </w:r>
+    </w:p>
+    <w:p>
+      <w:pPr>
+        <w:pStyle w:val="ListParagraph"/>
+        <w:numPr>
+          <w:ilvl w:val="0"/>
+          <w:numId w:val="9"/>
+        </w:numPr>
+        <w:rPr>
+          <w:szCs w:val="24"/>
+        </w:rPr>
+        <w:sectPr>
+          <w:type w:val="continuous"/>
+          <w:pgSz w:w="12240" w:h="15840"/>
+          <w:pgMar w:top="1440" w:right="1440" w:bottom="1440" w:left="1440" w:header="720" w:footer="720" w:gutter="0"/>
+          <w:cols w:space="720"/>
+          <w:docGrid w:linePitch="360"/>
+        </w:sectPr>
+      </w:pPr>
+    </w:p>
+    <w:p>
+      <w:pPr>
+        <w:pStyle w:val="ListParagraph"/>
+        <w:numPr>
+          <w:ilvl w:val="0"/>
+          <w:numId w:val="9"/>
+        </w:numPr>
+        <w:rPr>
+          <w:szCs w:val="24"/>
+        </w:rPr>
+      </w:pPr>
+      <w:r>
+        <w:rPr>
+          <w:szCs w:val="24"/>
+        </w:rPr>
+        <w:t>Tackle</w:t>
+      </w:r>
+    </w:p>
+    <w:p>
+      <w:pPr>
+        <w:pStyle w:val="ListParagraph"/>
+        <w:rPr>
+          <w:szCs w:val="24"/>
+        </w:rPr>
+      </w:pPr>
+      <w:r>
+        <w:rPr>
+          <w:szCs w:val="24"/>
+        </w:rPr>
+        <w:t>Type: Attack</w:t>
+      </w:r>
+    </w:p>
+    <w:p>
+      <w:pPr>
+        <w:pStyle w:val="ListParagraph"/>
+        <w:rPr>
+          <w:szCs w:val="24"/>
+        </w:rPr>
+      </w:pPr>
+      <w:r>
+        <w:rPr>
+          <w:szCs w:val="24"/>
+        </w:rPr>
+        <w:t>Base Power: 40</w:t>
+      </w:r>
+    </w:p>
+    <w:p>
+      <w:pPr>
+        <w:pStyle w:val="ListParagraph"/>
+        <w:rPr>
+          <w:szCs w:val="24"/>
+        </w:rPr>
+      </w:pPr>
+      <w:r>
+        <w:rPr>
+          <w:szCs w:val="24"/>
+        </w:rPr>
+        <w:t>Base Accuracy: 100%</w:t>
+      </w:r>
+    </w:p>
+    <w:p>
+      <w:pPr>
+        <w:pStyle w:val="ListParagraph"/>
+        <w:rPr>
+          <w:szCs w:val="24"/>
+        </w:rPr>
+      </w:pPr>
+      <w:r>
+        <w:rPr>
+          <w:szCs w:val="24"/>
+        </w:rPr>
+        <w:t>Effects:</w:t>
+      </w:r>
+    </w:p>
+    <w:p>
+      <w:pPr>
+        <w:pStyle w:val="ListParagraph"/>
+        <w:rPr>
+          <w:szCs w:val="24"/>
+        </w:rPr>
+      </w:pPr>
+      <w:r>
+        <w:rPr>
+          <w:szCs w:val="24"/>
+        </w:rPr>
+        <w:t>None</w:t>
+      </w:r>
+    </w:p>
+    <w:p>
+      <w:pPr>
+        <w:pStyle w:val="ListParagraph"/>
+        <w:rPr>
+          <w:szCs w:val="24"/>
+        </w:rPr>
+      </w:pPr>
+    </w:p>
+    <w:p>
+      <w:pPr>
+        <w:pStyle w:val="ListParagraph"/>
+        <w:numPr>
+          <w:ilvl w:val="0"/>
+          <w:numId w:val="9"/>
+        </w:numPr>
+        <w:rPr>
+          <w:szCs w:val="24"/>
+        </w:rPr>
+      </w:pPr>
+      <w:r>
+        <w:rPr>
+          <w:szCs w:val="24"/>
+        </w:rPr>
+        <w:t>Worry Seed</w:t>
+      </w:r>
+    </w:p>
+    <w:p>
+      <w:pPr>
+        <w:pStyle w:val="ListParagraph"/>
+        <w:rPr>
+          <w:szCs w:val="24"/>
+        </w:rPr>
+      </w:pPr>
+      <w:r>
+        <w:rPr>
+          <w:szCs w:val="24"/>
+        </w:rPr>
+        <w:t xml:space="preserve">Type: </w:t>
+      </w:r>
+      <w:r>
+        <w:rPr>
+          <w:szCs w:val="24"/>
+        </w:rPr>
+        <w:t>Status</w:t>
+      </w:r>
+    </w:p>
+    <w:p>
+      <w:pPr>
+        <w:pStyle w:val="ListParagraph"/>
+        <w:rPr>
+          <w:szCs w:val="24"/>
+        </w:rPr>
+      </w:pPr>
+      <w:r>
+        <w:rPr>
+          <w:szCs w:val="24"/>
+        </w:rPr>
+        <w:t xml:space="preserve">Base Power: </w:t>
+      </w:r>
+      <w:r>
+        <w:rPr>
+          <w:szCs w:val="24"/>
+        </w:rPr>
+        <w:t>--</w:t>
+      </w:r>
+    </w:p>
+    <w:p>
+      <w:pPr>
+        <w:pStyle w:val="ListParagraph"/>
+        <w:rPr>
+          <w:szCs w:val="24"/>
+        </w:rPr>
+      </w:pPr>
+      <w:r>
+        <w:rPr>
+          <w:szCs w:val="24"/>
+        </w:rPr>
+        <w:t>Base Accuracy: 100%</w:t>
+      </w:r>
+    </w:p>
+    <w:p>
+      <w:pPr>
+        <w:pStyle w:val="ListParagraph"/>
+        <w:rPr>
+          <w:szCs w:val="24"/>
+        </w:rPr>
+      </w:pPr>
+      <w:r>
+        <w:rPr>
+          <w:szCs w:val="24"/>
+        </w:rPr>
+        <w:t>Effects:</w:t>
+      </w:r>
+    </w:p>
+    <w:p>
+      <w:pPr>
+        <w:pStyle w:val="ListParagraph"/>
+        <w:rPr>
+          <w:szCs w:val="24"/>
+        </w:rPr>
+      </w:pPr>
+      <w:r>
+        <w:rPr>
+          <w:szCs w:val="24"/>
+        </w:rPr>
+        <w:t xml:space="preserve">Lower Opponent </w:t>
+      </w:r>
+      <w:r>
+        <w:rPr>
+          <w:szCs w:val="24"/>
+        </w:rPr>
+        <w:t xml:space="preserve">Accuracy </w:t>
+      </w:r>
+      <w:r>
+        <w:rPr>
+          <w:szCs w:val="24"/>
+        </w:rPr>
+        <w:t>by 10</w:t>
+      </w:r>
+    </w:p>
+    <w:p>
+      <w:pPr>
+        <w:pStyle w:val="ListParagraph"/>
+        <w:numPr>
+          <w:ilvl w:val="0"/>
+          <w:numId w:val="9"/>
+        </w:numPr>
+        <w:rPr>
+          <w:szCs w:val="24"/>
+        </w:rPr>
+      </w:pPr>
+      <w:r>
+        <w:rPr>
+          <w:szCs w:val="24"/>
+        </w:rPr>
+        <w:t>Solar Beam</w:t>
+      </w:r>
+    </w:p>
+    <w:p>
+      <w:pPr>
+        <w:pStyle w:val="ListParagraph"/>
+        <w:rPr>
+          <w:szCs w:val="24"/>
+        </w:rPr>
+      </w:pPr>
+      <w:r>
+        <w:rPr>
+          <w:szCs w:val="24"/>
+        </w:rPr>
+        <w:t>Type: Attack</w:t>
+      </w:r>
+    </w:p>
+    <w:p>
+      <w:pPr>
+        <w:pStyle w:val="ListParagraph"/>
+        <w:rPr>
+          <w:szCs w:val="24"/>
+        </w:rPr>
+      </w:pPr>
+      <w:r>
+        <w:rPr>
+          <w:szCs w:val="24"/>
+        </w:rPr>
+        <w:t xml:space="preserve">Base Power: </w:t>
+      </w:r>
+      <w:r>
+        <w:rPr>
+          <w:szCs w:val="24"/>
+        </w:rPr>
+        <w:t>65</w:t>
+      </w:r>
+    </w:p>
+    <w:p>
+      <w:pPr>
+        <w:pStyle w:val="ListParagraph"/>
+        <w:rPr>
+          <w:szCs w:val="24"/>
+        </w:rPr>
+      </w:pPr>
+      <w:r>
+        <w:rPr>
+          <w:szCs w:val="24"/>
+        </w:rPr>
+        <w:t xml:space="preserve">Base Accuracy: </w:t>
+      </w:r>
+      <w:r>
+        <w:rPr>
+          <w:szCs w:val="24"/>
+        </w:rPr>
+        <w:t>5</w:t>
+      </w:r>
+      <w:bookmarkStart w:id="0" w:name="_GoBack"/>
+      <w:bookmarkEnd w:id="0"/>
+      <w:r>
+        <w:rPr>
+          <w:szCs w:val="24"/>
+        </w:rPr>
+        <w:t>0%</w:t>
+      </w:r>
+    </w:p>
+    <w:p>
+      <w:pPr>
+        <w:pStyle w:val="ListParagraph"/>
+        <w:rPr>
+          <w:szCs w:val="24"/>
+        </w:rPr>
+      </w:pPr>
+      <w:r>
+        <w:rPr>
+          <w:szCs w:val="24"/>
+        </w:rPr>
+        <w:t>Effects:</w:t>
+      </w:r>
+    </w:p>
+    <w:p>
+      <w:pPr>
+        <w:pStyle w:val="ListParagraph"/>
+        <w:rPr>
+          <w:szCs w:val="24"/>
+        </w:rPr>
+      </w:pPr>
+      <w:r>
+        <w:rPr>
+          <w:szCs w:val="24"/>
+        </w:rPr>
+        <w:t>None</w:t>
+      </w:r>
+    </w:p>
+    <w:p>
+      <w:pPr>
+        <w:pStyle w:val="ListParagraph"/>
+        <w:rPr>
+          <w:szCs w:val="24"/>
+        </w:rPr>
+      </w:pPr>
+    </w:p>
+    <w:p>
+      <w:pPr>
+        <w:pStyle w:val="ListParagraph"/>
+        <w:numPr>
+          <w:ilvl w:val="0"/>
+          <w:numId w:val="9"/>
+        </w:numPr>
+        <w:rPr>
+          <w:szCs w:val="24"/>
+        </w:rPr>
+      </w:pPr>
+      <w:r>
+        <w:rPr>
+          <w:szCs w:val="24"/>
+        </w:rPr>
+        <w:t>Sub-</w:t>
+      </w:r>
+      <w:r>
+        <w:rPr>
+          <w:szCs w:val="24"/>
+        </w:rPr>
+        <w:t>Potion</w:t>
+      </w:r>
+      <w:r>
+        <w:rPr>
+          <w:szCs w:val="24"/>
+        </w:rPr>
+        <w:t>s</w:t>
+      </w:r>
+    </w:p>
+    <w:p>
+      <w:pPr>
+        <w:pStyle w:val="ListParagraph"/>
+        <w:rPr>
+          <w:szCs w:val="24"/>
+        </w:rPr>
+      </w:pPr>
+      <w:r>
+        <w:rPr>
+          <w:szCs w:val="24"/>
+        </w:rPr>
+        <w:t xml:space="preserve">Type: </w:t>
+      </w:r>
+      <w:r>
+        <w:rPr>
+          <w:szCs w:val="24"/>
+        </w:rPr>
+        <w:t>Item</w:t>
+      </w:r>
+    </w:p>
+    <w:p>
+      <w:pPr>
+        <w:pStyle w:val="ListParagraph"/>
+        <w:rPr>
+          <w:szCs w:val="24"/>
+        </w:rPr>
+      </w:pPr>
+      <w:r>
+        <w:rPr>
+          <w:szCs w:val="24"/>
+        </w:rPr>
+        <w:t xml:space="preserve">Base Power: </w:t>
+      </w:r>
+      <w:r>
+        <w:rPr>
+          <w:szCs w:val="24"/>
+        </w:rPr>
+        <w:t>--</w:t>
+      </w:r>
+    </w:p>
+    <w:p>
+      <w:pPr>
+        <w:pStyle w:val="ListParagraph"/>
+        <w:rPr>
+          <w:szCs w:val="24"/>
+        </w:rPr>
+      </w:pPr>
+      <w:r>
+        <w:rPr>
+          <w:szCs w:val="24"/>
+        </w:rPr>
+        <w:t>Base Accuracy:</w:t>
+      </w:r>
+      <w:r>
+        <w:rPr>
+          <w:szCs w:val="24"/>
+        </w:rPr>
+        <w:t xml:space="preserve"> --</w:t>
+      </w:r>
+    </w:p>
+    <w:p>
+      <w:pPr>
+        <w:pStyle w:val="ListParagraph"/>
+        <w:rPr>
+          <w:szCs w:val="24"/>
+        </w:rPr>
+      </w:pPr>
+      <w:r>
+        <w:rPr>
+          <w:szCs w:val="24"/>
+        </w:rPr>
+        <w:t>Effects:</w:t>
+      </w:r>
+    </w:p>
+    <w:p>
+      <w:pPr>
+        <w:pStyle w:val="ListParagraph"/>
+        <w:rPr>
+          <w:szCs w:val="24"/>
+        </w:rPr>
+        <w:sectPr>
+          <w:type w:val="continuous"/>
+          <w:pgSz w:w="12240" w:h="15840"/>
+          <w:pgMar w:top="1440" w:right="1440" w:bottom="1440" w:left="1440" w:header="720" w:footer="720" w:gutter="0"/>
+          <w:cols w:num="2" w:space="720"/>
+          <w:docGrid w:linePitch="360"/>
+        </w:sectPr>
+      </w:pPr>
+      <w:r>
+        <w:rPr>
+          <w:szCs w:val="24"/>
+        </w:rPr>
+        <w:t xml:space="preserve">Heal </w:t>
+      </w:r>
+      <w:r>
+        <w:rPr>
+          <w:szCs w:val="24"/>
+        </w:rPr>
+        <w:t>3</w:t>
+      </w:r>
+      <w:r>
+        <w:rPr>
+          <w:szCs w:val="24"/>
+        </w:rPr>
+        <w:t xml:space="preserve">0% of Max HP. </w:t>
+      </w:r>
+      <w:r>
+        <w:rPr>
+          <w:szCs w:val="24"/>
+        </w:rPr>
+        <w:t>Three</w:t>
+      </w:r>
+      <w:r>
+        <w:rPr>
+          <w:szCs w:val="24"/>
+        </w:rPr>
+        <w:t xml:space="preserve"> Use</w:t>
+      </w:r>
+      <w:r>
+        <w:rPr>
+          <w:szCs w:val="24"/>
+        </w:rPr>
+        <w:t>s</w:t>
+      </w:r>
+    </w:p>
+    <w:p>
+      <w:pPr>
+        <w:rPr>
+          <w:rFonts w:asciiTheme="majorHAnsi" w:eastAsiaTheme="majorEastAsia" w:hAnsiTheme="majorHAnsi" w:cstheme="majorBidi"/>
+          <w:color w:val="2F5496" w:themeColor="accent1" w:themeShade="BF"/>
+          <w:sz w:val="40"/>
+          <w:szCs w:val="26"/>
+        </w:rPr>
+      </w:pPr>
+      <w:r>
+        <w:br w:type="page"/>
+      </w:r>
+    </w:p>
+    <w:p>
+      <w:pPr>
         <w:pStyle w:val="Heading2"/>
       </w:pPr>
       <w:r>
+        <w:lastRenderedPageBreak/>
         <w:t>Status effects</w:t>
       </w:r>
     </w:p>
@@ -2486,6 +4075,30 @@
       </w:pPr>
       <w:r>
         <w:t>Prevents the target from acting for 1 turn</w:t>
+      </w:r>
+    </w:p>
+    <w:p>
+      <w:pPr>
+        <w:pStyle w:val="ListParagraph"/>
+        <w:numPr>
+          <w:ilvl w:val="0"/>
+          <w:numId w:val="5"/>
+        </w:numPr>
+      </w:pPr>
+      <w:r>
+        <w:t>Paralyze</w:t>
+      </w:r>
+    </w:p>
+    <w:p>
+      <w:pPr>
+        <w:pStyle w:val="ListParagraph"/>
+        <w:numPr>
+          <w:ilvl w:val="1"/>
+          <w:numId w:val="5"/>
+        </w:numPr>
+      </w:pPr>
+      <w:r>
+        <w:t>Lowers the opponents speed to 0</w:t>
       </w:r>
     </w:p>
     <w:sectPr>
@@ -2502,6 +4115,184 @@
 <file path=word/numbering.xml><?xml version="1.0" encoding="utf-8"?>
 <w:numbering xmlns:wpc="http://schemas.microsoft.com/office/word/2010/wordprocessingCanvas" xmlns:cx="http://schemas.microsoft.com/office/drawing/2014/chartex" xmlns:cx1="http://schemas.microsoft.com/office/drawing/2015/9/8/chartex" xmlns:cx2="http://schemas.microsoft.com/office/drawing/2015/10/21/chartex" xmlns:cx3="http://schemas.microsoft.com/office/drawing/2016/5/9/chartex" xmlns:cx4="http://schemas.microsoft.com/office/drawing/2016/5/10/chartex" xmlns:cx5="http://schemas.microsoft.com/office/drawing/2016/5/11/chartex" xmlns:cx6="http://schemas.microsoft.com/office/drawing/2016/5/12/chartex" xmlns:cx7="http://schemas.microsoft.com/office/drawing/2016/5/13/chartex" xmlns:cx8="http://schemas.microsoft.com/office/drawing/2016/5/14/chartex" xmlns:mc="http://schemas.openxmlformats.org/markup-compatibility/2006" xmlns:aink="http://schemas.microsoft.com/office/drawing/2016/ink" xmlns:am3d="http://schemas.microsoft.com/office/drawing/2017/model3d" xmlns:o="urn:schemas-microsoft-com:office:office" xmlns:r="http://schemas.openxmlformats.org/officeDocument/2006/relationships" xmlns:m="http://schemas.openxmlformats.org/officeDocument/2006/math" xmlns:v="urn:schemas-microsoft-com:vml" xmlns:wp14="http://schemas.microsoft.com/office/word/2010/wordprocessingDrawing" xmlns:wp="http://schemas.openxmlformats.org/drawingml/2006/wordprocessingDrawing" xmlns:w10="urn:schemas-microsoft-com:office:word" xmlns:w="http://schemas.openxmlformats.org/wordprocessingml/2006/main" xmlns:w14="http://schemas.microsoft.com/office/word/2010/wordml" xmlns:w15="http://schemas.microsoft.com/office/word/2012/wordml" xmlns:w16cid="http://schemas.microsoft.com/office/word/2016/wordml/cid" xmlns:w16se="http://schemas.microsoft.com/office/word/2015/wordml/symex" xmlns:wpg="http://schemas.microsoft.com/office/word/2010/wordprocessingGroup" xmlns:wpi="http://schemas.microsoft.com/office/word/2010/wordprocessingInk" xmlns:wne="http://schemas.microsoft.com/office/word/2006/wordml" xmlns:wps="http://schemas.microsoft.com/office/word/2010/wordprocessingShape" mc:Ignorable="w14 w15 w16se w16cid wp14">
   <w:abstractNum w:abstractNumId="0" w15:restartNumberingAfterBreak="0">
+    <w:nsid w:val="045677D6"/>
+    <w:multiLevelType w:val="hybridMultilevel"/>
+    <w:tmpl w:val="D43CAAC0"/>
+    <w:lvl w:ilvl="0" w:tplc="0409000F">
+      <w:start w:val="1"/>
+      <w:numFmt w:val="decimal"/>
+      <w:lvlText w:val="%1."/>
+      <w:lvlJc w:val="left"/>
+      <w:pPr>
+        <w:ind w:left="720" w:hanging="360"/>
+      </w:pPr>
+      <w:rPr>
+        <w:rFonts w:hint="default"/>
+      </w:rPr>
+    </w:lvl>
+    <w:lvl w:ilvl="1" w:tplc="04090019">
+      <w:start w:val="1"/>
+      <w:numFmt w:val="lowerLetter"/>
+      <w:lvlText w:val="%2."/>
+      <w:lvlJc w:val="left"/>
+      <w:pPr>
+        <w:ind w:left="1440" w:hanging="360"/>
+      </w:pPr>
+    </w:lvl>
+    <w:lvl w:ilvl="2" w:tplc="0409001B" w:tentative="1">
+      <w:start w:val="1"/>
+      <w:numFmt w:val="lowerRoman"/>
+      <w:lvlText w:val="%3."/>
+      <w:lvlJc w:val="right"/>
+      <w:pPr>
+        <w:ind w:left="2160" w:hanging="180"/>
+      </w:pPr>
+    </w:lvl>
+    <w:lvl w:ilvl="3" w:tplc="0409000F" w:tentative="1">
+      <w:start w:val="1"/>
+      <w:numFmt w:val="decimal"/>
+      <w:lvlText w:val="%4."/>
+      <w:lvlJc w:val="left"/>
+      <w:pPr>
+        <w:ind w:left="2880" w:hanging="360"/>
+      </w:pPr>
+    </w:lvl>
+    <w:lvl w:ilvl="4" w:tplc="04090019" w:tentative="1">
+      <w:start w:val="1"/>
+      <w:numFmt w:val="lowerLetter"/>
+      <w:lvlText w:val="%5."/>
+      <w:lvlJc w:val="left"/>
+      <w:pPr>
+        <w:ind w:left="3600" w:hanging="360"/>
+      </w:pPr>
+    </w:lvl>
+    <w:lvl w:ilvl="5" w:tplc="0409001B" w:tentative="1">
+      <w:start w:val="1"/>
+      <w:numFmt w:val="lowerRoman"/>
+      <w:lvlText w:val="%6."/>
+      <w:lvlJc w:val="right"/>
+      <w:pPr>
+        <w:ind w:left="4320" w:hanging="180"/>
+      </w:pPr>
+    </w:lvl>
+    <w:lvl w:ilvl="6" w:tplc="0409000F" w:tentative="1">
+      <w:start w:val="1"/>
+      <w:numFmt w:val="decimal"/>
+      <w:lvlText w:val="%7."/>
+      <w:lvlJc w:val="left"/>
+      <w:pPr>
+        <w:ind w:left="5040" w:hanging="360"/>
+      </w:pPr>
+    </w:lvl>
+    <w:lvl w:ilvl="7" w:tplc="04090019" w:tentative="1">
+      <w:start w:val="1"/>
+      <w:numFmt w:val="lowerLetter"/>
+      <w:lvlText w:val="%8."/>
+      <w:lvlJc w:val="left"/>
+      <w:pPr>
+        <w:ind w:left="5760" w:hanging="360"/>
+      </w:pPr>
+    </w:lvl>
+    <w:lvl w:ilvl="8" w:tplc="0409001B" w:tentative="1">
+      <w:start w:val="1"/>
+      <w:numFmt w:val="lowerRoman"/>
+      <w:lvlText w:val="%9."/>
+      <w:lvlJc w:val="right"/>
+      <w:pPr>
+        <w:ind w:left="6480" w:hanging="180"/>
+      </w:pPr>
+    </w:lvl>
+  </w:abstractNum>
+  <w:abstractNum w:abstractNumId="1" w15:restartNumberingAfterBreak="0">
+    <w:nsid w:val="17762DD9"/>
+    <w:multiLevelType w:val="hybridMultilevel"/>
+    <w:tmpl w:val="D43CAAC0"/>
+    <w:lvl w:ilvl="0" w:tplc="0409000F">
+      <w:start w:val="1"/>
+      <w:numFmt w:val="decimal"/>
+      <w:lvlText w:val="%1."/>
+      <w:lvlJc w:val="left"/>
+      <w:pPr>
+        <w:ind w:left="720" w:hanging="360"/>
+      </w:pPr>
+      <w:rPr>
+        <w:rFonts w:hint="default"/>
+      </w:rPr>
+    </w:lvl>
+    <w:lvl w:ilvl="1" w:tplc="04090019">
+      <w:start w:val="1"/>
+      <w:numFmt w:val="lowerLetter"/>
+      <w:lvlText w:val="%2."/>
+      <w:lvlJc w:val="left"/>
+      <w:pPr>
+        <w:ind w:left="1440" w:hanging="360"/>
+      </w:pPr>
+    </w:lvl>
+    <w:lvl w:ilvl="2" w:tplc="0409001B" w:tentative="1">
+      <w:start w:val="1"/>
+      <w:numFmt w:val="lowerRoman"/>
+      <w:lvlText w:val="%3."/>
+      <w:lvlJc w:val="right"/>
+      <w:pPr>
+        <w:ind w:left="2160" w:hanging="180"/>
+      </w:pPr>
+    </w:lvl>
+    <w:lvl w:ilvl="3" w:tplc="0409000F" w:tentative="1">
+      <w:start w:val="1"/>
+      <w:numFmt w:val="decimal"/>
+      <w:lvlText w:val="%4."/>
+      <w:lvlJc w:val="left"/>
+      <w:pPr>
+        <w:ind w:left="2880" w:hanging="360"/>
+      </w:pPr>
+    </w:lvl>
+    <w:lvl w:ilvl="4" w:tplc="04090019" w:tentative="1">
+      <w:start w:val="1"/>
+      <w:numFmt w:val="lowerLetter"/>
+      <w:lvlText w:val="%5."/>
+      <w:lvlJc w:val="left"/>
+      <w:pPr>
+        <w:ind w:left="3600" w:hanging="360"/>
+      </w:pPr>
+    </w:lvl>
+    <w:lvl w:ilvl="5" w:tplc="0409001B" w:tentative="1">
+      <w:start w:val="1"/>
+      <w:numFmt w:val="lowerRoman"/>
+      <w:lvlText w:val="%6."/>
+      <w:lvlJc w:val="right"/>
+      <w:pPr>
+        <w:ind w:left="4320" w:hanging="180"/>
+      </w:pPr>
+    </w:lvl>
+    <w:lvl w:ilvl="6" w:tplc="0409000F" w:tentative="1">
+      <w:start w:val="1"/>
+      <w:numFmt w:val="decimal"/>
+      <w:lvlText w:val="%7."/>
+      <w:lvlJc w:val="left"/>
+      <w:pPr>
+        <w:ind w:left="5040" w:hanging="360"/>
+      </w:pPr>
+    </w:lvl>
+    <w:lvl w:ilvl="7" w:tplc="04090019" w:tentative="1">
+      <w:start w:val="1"/>
+      <w:numFmt w:val="lowerLetter"/>
+      <w:lvlText w:val="%8."/>
+      <w:lvlJc w:val="left"/>
+      <w:pPr>
+        <w:ind w:left="5760" w:hanging="360"/>
+      </w:pPr>
+    </w:lvl>
+    <w:lvl w:ilvl="8" w:tplc="0409001B" w:tentative="1">
+      <w:start w:val="1"/>
+      <w:numFmt w:val="lowerRoman"/>
+      <w:lvlText w:val="%9."/>
+      <w:lvlJc w:val="right"/>
+      <w:pPr>
+        <w:ind w:left="6480" w:hanging="180"/>
+      </w:pPr>
+    </w:lvl>
+  </w:abstractNum>
+  <w:abstractNum w:abstractNumId="2" w15:restartNumberingAfterBreak="0">
     <w:nsid w:val="312F076E"/>
     <w:multiLevelType w:val="hybridMultilevel"/>
     <w:tmpl w:val="88F6BBC8"/>
@@ -2614,7 +4405,7 @@
       </w:rPr>
     </w:lvl>
   </w:abstractNum>
-  <w:abstractNum w:abstractNumId="1" w15:restartNumberingAfterBreak="0">
+  <w:abstractNum w:abstractNumId="3" w15:restartNumberingAfterBreak="0">
     <w:nsid w:val="33DA67B1"/>
     <w:multiLevelType w:val="hybridMultilevel"/>
     <w:tmpl w:val="D43CAAC0"/>
@@ -2703,7 +4494,7 @@
       </w:pPr>
     </w:lvl>
   </w:abstractNum>
-  <w:abstractNum w:abstractNumId="2" w15:restartNumberingAfterBreak="0">
+  <w:abstractNum w:abstractNumId="4" w15:restartNumberingAfterBreak="0">
     <w:nsid w:val="3DA055FC"/>
     <w:multiLevelType w:val="hybridMultilevel"/>
     <w:tmpl w:val="D43CAAC0"/>
@@ -2792,10 +4583,10 @@
       </w:pPr>
     </w:lvl>
   </w:abstractNum>
-  <w:abstractNum w:abstractNumId="3" w15:restartNumberingAfterBreak="0">
+  <w:abstractNum w:abstractNumId="5" w15:restartNumberingAfterBreak="0">
     <w:nsid w:val="637668AE"/>
     <w:multiLevelType w:val="hybridMultilevel"/>
-    <w:tmpl w:val="D43CAAC0"/>
+    <w:tmpl w:val="FF80730C"/>
     <w:lvl w:ilvl="0" w:tplc="0409000F">
       <w:start w:val="1"/>
       <w:numFmt w:val="decimal"/>
@@ -2881,7 +4672,7 @@
       </w:pPr>
     </w:lvl>
   </w:abstractNum>
-  <w:abstractNum w:abstractNumId="4" w15:restartNumberingAfterBreak="0">
+  <w:abstractNum w:abstractNumId="6" w15:restartNumberingAfterBreak="0">
     <w:nsid w:val="6AC72B6C"/>
     <w:multiLevelType w:val="hybridMultilevel"/>
     <w:tmpl w:val="0388CE9E"/>
@@ -2994,7 +4785,7 @@
       </w:rPr>
     </w:lvl>
   </w:abstractNum>
-  <w:abstractNum w:abstractNumId="5" w15:restartNumberingAfterBreak="0">
+  <w:abstractNum w:abstractNumId="7" w15:restartNumberingAfterBreak="0">
     <w:nsid w:val="6F085DF9"/>
     <w:multiLevelType w:val="hybridMultilevel"/>
     <w:tmpl w:val="7D28E886"/>
@@ -3107,7 +4898,7 @@
       </w:rPr>
     </w:lvl>
   </w:abstractNum>
-  <w:abstractNum w:abstractNumId="6" w15:restartNumberingAfterBreak="0">
+  <w:abstractNum w:abstractNumId="8" w15:restartNumberingAfterBreak="0">
     <w:nsid w:val="71883466"/>
     <w:multiLevelType w:val="hybridMultilevel"/>
     <w:tmpl w:val="F5F43794"/>
@@ -3221,25 +5012,31 @@
     </w:lvl>
   </w:abstractNum>
   <w:num w:numId="1">
+    <w:abstractNumId w:val="7"/>
+  </w:num>
+  <w:num w:numId="2">
+    <w:abstractNumId w:val="4"/>
+  </w:num>
+  <w:num w:numId="3">
+    <w:abstractNumId w:val="3"/>
+  </w:num>
+  <w:num w:numId="4">
     <w:abstractNumId w:val="5"/>
   </w:num>
-  <w:num w:numId="2">
+  <w:num w:numId="5">
+    <w:abstractNumId w:val="6"/>
+  </w:num>
+  <w:num w:numId="6">
     <w:abstractNumId w:val="2"/>
   </w:num>
-  <w:num w:numId="3">
-    <w:abstractNumId w:val="1"/>
+  <w:num w:numId="7">
+    <w:abstractNumId w:val="8"/>
   </w:num>
-  <w:num w:numId="4">
-    <w:abstractNumId w:val="3"/>
-  </w:num>
-  <w:num w:numId="5">
-    <w:abstractNumId w:val="4"/>
-  </w:num>
-  <w:num w:numId="6">
+  <w:num w:numId="8">
     <w:abstractNumId w:val="0"/>
   </w:num>
-  <w:num w:numId="7">
-    <w:abstractNumId w:val="6"/>
+  <w:num w:numId="9">
+    <w:abstractNumId w:val="1"/>
   </w:num>
 </w:numbering>
 </file>
@@ -4187,7 +5984,7 @@
 </file>
 
 <file path=customXml/itemProps1.xml><?xml version="1.0" encoding="utf-8"?>
-<ds:datastoreItem xmlns:ds="http://schemas.openxmlformats.org/officeDocument/2006/customXml" ds:itemID="{1DEF569A-837A-433B-8056-F89CC236F06E}">
+<ds:datastoreItem xmlns:ds="http://schemas.openxmlformats.org/officeDocument/2006/customXml" ds:itemID="{D08FD981-4C41-408E-AB2A-F70631190F96}">
   <ds:schemaRefs>
     <ds:schemaRef ds:uri="http://schemas.openxmlformats.org/officeDocument/2006/bibliography"/>
   </ds:schemaRefs>

</xml_diff>

<commit_message>
Creating page load animation
</commit_message>
<xml_diff>
--- a/DesignDoc.docx
+++ b/DesignDoc.docx
@@ -38,16 +38,7 @@
           <w:rStyle w:val="normaltextrun"/>
           <w:rFonts w:ascii="Calibri" w:hAnsi="Calibri" w:cs="Calibri"/>
         </w:rPr>
-        <w:t>Peer-2-Pocketmonster is a browser based, peer-to-peer</w:t>
-      </w:r>
-      <w:bookmarkStart w:id="0" w:name="_GoBack"/>
-      <w:bookmarkEnd w:id="0"/>
-      <w:r>
-        <w:rPr>
-          <w:rStyle w:val="normaltextrun"/>
-          <w:rFonts w:ascii="Calibri" w:hAnsi="Calibri" w:cs="Calibri"/>
-        </w:rPr>
-        <w:t xml:space="preserve"> monster battle simulator. On the website, players can select characters and connect to one another directly to play. Players then take turns selecting moves </w:t>
+        <w:t xml:space="preserve">Peer-2-Pocketmonster is a browser based, peer-to-peer monster battle simulator. On the website, players can select characters and connect to one another directly to play. Players then take turns selecting moves </w:t>
       </w:r>
       <w:proofErr w:type="gramStart"/>
       <w:r>
@@ -586,7 +577,110 @@
         <w:t>Chat-bar</w:t>
       </w:r>
     </w:p>
-    <w:p/>
+    <w:p>
+      <w:pPr>
+        <w:pStyle w:val="paragraph"/>
+        <w:spacing w:before="0" w:beforeAutospacing="0"/>
+        <w:textAlignment w:val="baseline"/>
+      </w:pPr>
+      <w:r>
+        <w:rPr>
+          <w:rStyle w:val="normaltextrun"/>
+          <w:rFonts w:ascii="Calibri" w:hAnsi="Calibri" w:cs="Calibri"/>
+        </w:rPr>
+        <w:t xml:space="preserve">The chat-bar in Peer-2-Pocketmonster allows players to communicate to each other, it also shows the message about what move the monster uses, as well as a win/lose message when one player’s monster faints. We implemented an </w:t>
+      </w:r>
+      <w:proofErr w:type="spellStart"/>
+      <w:r>
+        <w:rPr>
+          <w:rStyle w:val="spellingerror"/>
+          <w:rFonts w:ascii="Calibri" w:hAnsi="Calibri" w:cs="Calibri"/>
+        </w:rPr>
+        <w:t>addMessage</w:t>
+      </w:r>
+      <w:proofErr w:type="spellEnd"/>
+      <w:r>
+        <w:rPr>
+          <w:rStyle w:val="normaltextrun"/>
+          <w:rFonts w:ascii="Calibri" w:hAnsi="Calibri" w:cs="Calibri"/>
+        </w:rPr>
+        <w:t>(msg) function for this feature. This function is called to show messages in the chat-bar, as well as to send it to other players. The function will generate the current time (hours and minute) then print out the time with message in message box. The message box has a scroll bar when there are too many messages.</w:t>
+      </w:r>
+      <w:r>
+        <w:rPr>
+          <w:rStyle w:val="eop"/>
+          <w:rFonts w:ascii="Calibri" w:eastAsiaTheme="majorEastAsia" w:hAnsi="Calibri" w:cs="Calibri"/>
+        </w:rPr>
+        <w:t> </w:t>
+      </w:r>
+    </w:p>
+    <w:p>
+      <w:pPr>
+        <w:pStyle w:val="paragraph"/>
+        <w:spacing w:before="0" w:beforeAutospacing="0"/>
+        <w:textAlignment w:val="baseline"/>
+      </w:pPr>
+      <w:r>
+        <w:rPr>
+          <w:rStyle w:val="normaltextrun"/>
+          <w:rFonts w:ascii="Calibri" w:hAnsi="Calibri" w:cs="Calibri"/>
+        </w:rPr>
+        <w:t xml:space="preserve">There is a text box at the bottom of the page that allows each player to type </w:t>
+      </w:r>
+      <w:r>
+        <w:rPr>
+          <w:rStyle w:val="spellingerror"/>
+          <w:rFonts w:ascii="Calibri" w:hAnsi="Calibri" w:cs="Calibri"/>
+        </w:rPr>
+        <w:t>a</w:t>
+      </w:r>
+      <w:r>
+        <w:rPr>
+          <w:rStyle w:val="spellingerror"/>
+          <w:rFonts w:ascii="Calibri" w:hAnsi="Calibri" w:cs="Calibri"/>
+        </w:rPr>
+        <w:t xml:space="preserve"> </w:t>
+      </w:r>
+      <w:bookmarkStart w:id="0" w:name="_GoBack"/>
+      <w:bookmarkEnd w:id="0"/>
+      <w:r>
+        <w:rPr>
+          <w:rStyle w:val="spellingerror"/>
+          <w:rFonts w:ascii="Calibri" w:hAnsi="Calibri" w:cs="Calibri"/>
+        </w:rPr>
+        <w:t>message</w:t>
+      </w:r>
+      <w:r>
+        <w:rPr>
+          <w:rStyle w:val="normaltextrun"/>
+          <w:rFonts w:ascii="Calibri" w:hAnsi="Calibri" w:cs="Calibri"/>
+        </w:rPr>
+        <w:t xml:space="preserve"> they want to send to another player. Players can either press enter or click the “Send” button to send the message. After player pick a move to attack, the message box will also show the messages about which monster used what move, such as “</w:t>
+      </w:r>
+      <w:proofErr w:type="spellStart"/>
+      <w:r>
+        <w:rPr>
+          <w:rStyle w:val="normaltextrun"/>
+          <w:rFonts w:ascii="Calibri" w:hAnsi="Calibri" w:cs="Calibri"/>
+        </w:rPr>
+        <w:t>Vulpix</w:t>
+      </w:r>
+      <w:proofErr w:type="spellEnd"/>
+      <w:r>
+        <w:rPr>
+          <w:rStyle w:val="normaltextrun"/>
+          <w:rFonts w:ascii="Calibri" w:hAnsi="Calibri" w:cs="Calibri"/>
+        </w:rPr>
+        <w:t xml:space="preserve"> used Tackle!”. At the end of the game, when one player’s monster faint, the winner will receive a message “Congratulations, you win!” and the loser will receive a message “Game over, you lost!” in their message box to let both players know game over. </w:t>
+      </w:r>
+      <w:r>
+        <w:rPr>
+          <w:rStyle w:val="eop"/>
+          <w:rFonts w:ascii="Calibri" w:eastAsiaTheme="majorEastAsia" w:hAnsi="Calibri" w:cs="Calibri"/>
+        </w:rPr>
+        <w:t> </w:t>
+      </w:r>
+    </w:p>
     <w:p>
       <w:pPr>
         <w:pStyle w:val="Heading2"/>
@@ -705,6 +799,7 @@
         </w:numPr>
       </w:pPr>
       <w:r>
+        <w:lastRenderedPageBreak/>
         <w:t>These moves both attack and can cause stat modifications to the opponent. While powerful, they often come with conditions to limit their effectiveness. For example, many attack/stat moves will have lower accuracy, damage, or the extra effect may only have a chance of triggering.</w:t>
       </w:r>
     </w:p>
@@ -808,11 +903,7 @@
         <w:t xml:space="preserve">but </w:t>
       </w:r>
       <w:r>
-        <w:t xml:space="preserve">come with the cost of limited uses. Items can be thought of as band-aids to keep you battling. A common item for </w:t>
-      </w:r>
-      <w:r>
-        <w:lastRenderedPageBreak/>
-        <w:t xml:space="preserve">monsters is a Potion, which is a move that restores 50% of the monsters </w:t>
+        <w:t xml:space="preserve">come with the cost of limited uses. Items can be thought of as band-aids to keep you battling. A common item for monsters is a Potion, which is a move that restores 50% of the monsters </w:t>
       </w:r>
       <w:proofErr w:type="gramStart"/>
       <w:r>
@@ -989,6 +1080,7 @@
         </w:numPr>
       </w:pPr>
       <w:r>
+        <w:lastRenderedPageBreak/>
         <w:t>SP (Speed)</w:t>
       </w:r>
     </w:p>
@@ -5722,6 +5814,11 @@
     <w:basedOn w:val="DefaultParagraphFont"/>
     <w:rsid w:val="000667E7"/>
   </w:style>
+  <w:style w:type="character" w:customStyle="1" w:styleId="spellingerror">
+    <w:name w:val="spellingerror"/>
+    <w:basedOn w:val="DefaultParagraphFont"/>
+    <w:rsid w:val="00BB74F7"/>
+  </w:style>
 </w:styles>
 </file>
 
@@ -6025,7 +6122,7 @@
 </file>
 
 <file path=customXml/itemProps1.xml><?xml version="1.0" encoding="utf-8"?>
-<ds:datastoreItem xmlns:ds="http://schemas.openxmlformats.org/officeDocument/2006/customXml" ds:itemID="{0919B1A4-F9C2-4792-AFE9-149DDF5383E0}">
+<ds:datastoreItem xmlns:ds="http://schemas.openxmlformats.org/officeDocument/2006/customXml" ds:itemID="{34F0E97A-F30D-4F1E-B330-E89C3F9EDA87}">
   <ds:schemaRefs>
     <ds:schemaRef ds:uri="http://schemas.openxmlformats.org/officeDocument/2006/bibliography"/>
   </ds:schemaRefs>

</xml_diff>